<commit_message>
some fir stuff in the summary
</commit_message>
<xml_diff>
--- a/signal proc stuff to remember.docx
+++ b/signal proc stuff to remember.docx
@@ -8,14 +8,14 @@
           <w:rFonts w:asciiTheme="majorBidi" w:hAnsiTheme="majorBidi" w:cstheme="majorBidi"/>
           <w:u w:val="single"/>
           <w:rtl/>
-          <w:lang w:val="en-US" w:bidi="he-IL"/>
+          <w:lang w:bidi="he-IL"/>
         </w:rPr>
       </w:pPr>
       <w:r>
         <w:rPr>
           <w:rFonts w:asciiTheme="majorBidi" w:hAnsiTheme="majorBidi" w:cstheme="majorBidi"/>
           <w:u w:val="single"/>
-          <w:lang w:val="en-US" w:bidi="he-IL"/>
+          <w:lang w:bidi="he-IL"/>
         </w:rPr>
         <w:t>Denoising:</w:t>
       </w:r>
@@ -37,14 +37,14 @@
           <w:rFonts w:asciiTheme="majorBidi" w:hAnsiTheme="majorBidi" w:cstheme="majorBidi"/>
           <w:b/>
           <w:bCs/>
-          <w:lang w:val="en-US" w:bidi="he-IL"/>
+          <w:lang w:bidi="he-IL"/>
         </w:rPr>
         <w:t>Running mean time series</w:t>
       </w:r>
       <w:r>
         <w:rPr>
           <w:rFonts w:asciiTheme="majorBidi" w:hAnsiTheme="majorBidi" w:cstheme="majorBidi"/>
-          <w:lang w:val="en-US" w:bidi="he-IL"/>
+          <w:lang w:bidi="he-IL"/>
         </w:rPr>
         <w:t xml:space="preserve"> - this filter is good for a signal with normal distributed noise:</w:t>
       </w:r>
@@ -84,10 +84,10 @@
             <v:path o:extrusionok="f" gradientshapeok="t" o:connecttype="rect"/>
             <o:lock v:ext="edit" aspectratio="t"/>
           </v:shapetype>
-          <v:shape id="_x0000_i1025" type="#_x0000_t75" style="width:99.6pt;height:33.65pt" o:ole="">
+          <v:shape id="_x0000_i1025" type="#_x0000_t75" style="width:99.75pt;height:33.75pt" o:ole="">
             <v:imagedata r:id="rId5" o:title=""/>
           </v:shape>
-          <o:OLEObject Type="Embed" ProgID="Equation.DSMT4" ShapeID="_x0000_i1025" DrawAspect="Content" ObjectID="_1699960140" r:id="rId6"/>
+          <o:OLEObject Type="Embed" ProgID="Equation.DSMT4" ShapeID="_x0000_i1025" DrawAspect="Content" ObjectID="_1700298014" r:id="rId6"/>
         </w:object>
       </w:r>
     </w:p>
@@ -108,42 +108,42 @@
           <w:rFonts w:asciiTheme="majorBidi" w:hAnsiTheme="majorBidi" w:cstheme="majorBidi"/>
           <w:b/>
           <w:bCs/>
-          <w:lang w:val="en-US" w:bidi="he-IL"/>
+          <w:lang w:bidi="he-IL"/>
         </w:rPr>
         <w:t>Gaussian smoothing time series</w:t>
       </w:r>
       <w:r>
         <w:rPr>
           <w:rFonts w:asciiTheme="majorBidi" w:hAnsiTheme="majorBidi" w:cstheme="majorBidi"/>
-          <w:lang w:val="en-US" w:bidi="he-IL"/>
+          <w:lang w:bidi="he-IL"/>
         </w:rPr>
         <w:t xml:space="preserve"> </w:t>
       </w:r>
       <w:r>
         <w:rPr>
           <w:rFonts w:asciiTheme="majorBidi" w:hAnsiTheme="majorBidi" w:cstheme="majorBidi"/>
-          <w:lang w:val="en-US" w:bidi="he-IL"/>
+          <w:lang w:bidi="he-IL"/>
         </w:rPr>
         <w:t>–</w:t>
       </w:r>
       <w:r>
         <w:rPr>
           <w:rFonts w:asciiTheme="majorBidi" w:hAnsiTheme="majorBidi" w:cstheme="majorBidi"/>
-          <w:lang w:val="en-US" w:bidi="he-IL"/>
+          <w:lang w:bidi="he-IL"/>
         </w:rPr>
         <w:t xml:space="preserve"> </w:t>
       </w:r>
       <w:r>
         <w:rPr>
           <w:rFonts w:asciiTheme="majorBidi" w:hAnsiTheme="majorBidi" w:cstheme="majorBidi"/>
-          <w:lang w:val="en-US" w:bidi="he-IL"/>
+          <w:lang w:bidi="he-IL"/>
         </w:rPr>
         <w:t>like mean smoothing but a bit more smooth product</w:t>
       </w:r>
       <w:r>
         <w:rPr>
           <w:rFonts w:asciiTheme="majorBidi" w:hAnsiTheme="majorBidi" w:cstheme="majorBidi"/>
-          <w:lang w:val="en-US" w:bidi="he-IL"/>
+          <w:lang w:bidi="he-IL"/>
         </w:rPr>
         <w:t>:</w:t>
       </w:r>
@@ -154,20 +154,20 @@
         <w:jc w:val="center"/>
         <w:rPr>
           <w:rFonts w:asciiTheme="majorBidi" w:hAnsiTheme="majorBidi" w:cstheme="majorBidi"/>
-          <w:lang w:val="en-US" w:bidi="he-IL"/>
+          <w:lang w:bidi="he-IL"/>
         </w:rPr>
       </w:pPr>
       <w:r>
         <w:rPr>
           <w:rFonts w:asciiTheme="majorBidi" w:hAnsiTheme="majorBidi" w:cstheme="majorBidi"/>
           <w:position w:val="-28"/>
-          <w:lang w:val="en-US" w:bidi="he-IL"/>
+          <w:lang w:bidi="he-IL"/>
         </w:rPr>
         <w:object w:dxaOrig="2480" w:dyaOrig="760" w14:anchorId="26E955B3">
-          <v:shape id="_x0000_i1026" type="#_x0000_t75" style="width:123.9pt;height:38.35pt" o:ole="">
+          <v:shape id="_x0000_i1026" type="#_x0000_t75" style="width:123.75pt;height:38.25pt" o:ole="">
             <v:imagedata r:id="rId7" o:title=""/>
           </v:shape>
-          <o:OLEObject Type="Embed" ProgID="Equation.DSMT4" ShapeID="_x0000_i1026" DrawAspect="Content" ObjectID="_1699960141" r:id="rId8"/>
+          <o:OLEObject Type="Embed" ProgID="Equation.DSMT4" ShapeID="_x0000_i1026" DrawAspect="Content" ObjectID="_1700298015" r:id="rId8"/>
         </w:object>
       </w:r>
     </w:p>
@@ -176,27 +176,27 @@
         <w:pStyle w:val="ListParagraph"/>
         <w:rPr>
           <w:rFonts w:asciiTheme="majorBidi" w:hAnsiTheme="majorBidi" w:cstheme="majorBidi"/>
-          <w:lang w:val="en-US" w:bidi="he-IL"/>
-        </w:rPr>
-      </w:pPr>
-      <w:r>
-        <w:rPr>
-          <w:rFonts w:asciiTheme="majorBidi" w:hAnsiTheme="majorBidi" w:cstheme="majorBidi"/>
-          <w:lang w:val="en-US" w:bidi="he-IL"/>
+          <w:lang w:bidi="he-IL"/>
+        </w:rPr>
+      </w:pPr>
+      <w:r>
+        <w:rPr>
+          <w:rFonts w:asciiTheme="majorBidi" w:hAnsiTheme="majorBidi" w:cstheme="majorBidi"/>
+          <w:lang w:bidi="he-IL"/>
         </w:rPr>
         <w:t>W is the full-width at half maximum</w:t>
       </w:r>
       <w:r>
         <w:rPr>
           <w:rFonts w:asciiTheme="majorBidi" w:hAnsiTheme="majorBidi" w:cstheme="majorBidi"/>
-          <w:lang w:val="en-US" w:bidi="he-IL"/>
+          <w:lang w:bidi="he-IL"/>
         </w:rPr>
         <w:t xml:space="preserve">. Higher w means </w:t>
       </w:r>
       <w:r>
         <w:rPr>
           <w:rFonts w:asciiTheme="majorBidi" w:hAnsiTheme="majorBidi" w:cstheme="majorBidi"/>
-          <w:lang w:val="en-US" w:bidi="he-IL"/>
+          <w:lang w:bidi="he-IL"/>
         </w:rPr>
         <w:t>wider window</w:t>
       </w:r>
@@ -216,14 +216,14 @@
       <w:r>
         <w:rPr>
           <w:rFonts w:asciiTheme="majorBidi" w:hAnsiTheme="majorBidi" w:cstheme="majorBidi"/>
-          <w:lang w:val="en-US" w:bidi="he-IL"/>
+          <w:lang w:bidi="he-IL"/>
         </w:rPr>
         <w:t xml:space="preserve"> </w:t>
       </w:r>
       <w:r>
         <w:rPr>
           <w:rFonts w:asciiTheme="majorBidi" w:hAnsiTheme="majorBidi" w:cstheme="majorBidi"/>
-          <w:lang w:val="en-US" w:bidi="he-IL"/>
+          <w:lang w:bidi="he-IL"/>
         </w:rPr>
         <w:t>TKEO:</w:t>
       </w:r>
@@ -234,20 +234,20 @@
         <w:jc w:val="center"/>
         <w:rPr>
           <w:rFonts w:asciiTheme="majorBidi" w:hAnsiTheme="majorBidi" w:cstheme="majorBidi"/>
-          <w:lang w:val="en-US" w:bidi="he-IL"/>
+          <w:lang w:bidi="he-IL"/>
         </w:rPr>
       </w:pPr>
       <w:r>
         <w:rPr>
           <w:rFonts w:asciiTheme="majorBidi" w:hAnsiTheme="majorBidi" w:cstheme="majorBidi"/>
           <w:position w:val="-14"/>
-          <w:lang w:val="en-US" w:bidi="he-IL"/>
+          <w:lang w:bidi="he-IL"/>
         </w:rPr>
         <w:object w:dxaOrig="1600" w:dyaOrig="440" w14:anchorId="0677E668">
-          <v:shape id="_x0000_i1027" type="#_x0000_t75" style="width:80.4pt;height:21.95pt" o:ole="">
+          <v:shape id="_x0000_i1027" type="#_x0000_t75" style="width:80.25pt;height:21.75pt" o:ole="">
             <v:imagedata r:id="rId9" o:title=""/>
           </v:shape>
-          <o:OLEObject Type="Embed" ProgID="Equation.DSMT4" ShapeID="_x0000_i1027" DrawAspect="Content" ObjectID="_1699960142" r:id="rId10"/>
+          <o:OLEObject Type="Embed" ProgID="Equation.DSMT4" ShapeID="_x0000_i1027" DrawAspect="Content" ObjectID="_1700298016" r:id="rId10"/>
         </w:object>
       </w:r>
     </w:p>
@@ -262,7 +262,7 @@
       <w:r>
         <w:rPr>
           <w:rFonts w:asciiTheme="majorBidi" w:hAnsiTheme="majorBidi" w:cstheme="majorBidi"/>
-          <w:lang w:val="en-US" w:bidi="he-IL"/>
+          <w:lang w:bidi="he-IL"/>
         </w:rPr>
         <w:t xml:space="preserve">In this way we can </w:t>
       </w:r>
@@ -271,7 +271,7 @@
           <w:rFonts w:asciiTheme="majorBidi" w:hAnsiTheme="majorBidi" w:cstheme="majorBidi"/>
           <w:b/>
           <w:bCs/>
-          <w:lang w:val="en-US" w:bidi="he-IL"/>
+          <w:lang w:bidi="he-IL"/>
         </w:rPr>
         <w:t xml:space="preserve">highlight peaks </w:t>
       </w:r>
@@ -280,14 +280,14 @@
           <w:rFonts w:asciiTheme="majorBidi" w:hAnsiTheme="majorBidi" w:cstheme="majorBidi"/>
           <w:b/>
           <w:bCs/>
-          <w:lang w:val="en-US" w:bidi="he-IL"/>
+          <w:lang w:bidi="he-IL"/>
         </w:rPr>
         <w:t>and anomalies in data</w:t>
       </w:r>
       <w:r>
         <w:rPr>
           <w:rFonts w:asciiTheme="majorBidi" w:hAnsiTheme="majorBidi" w:cstheme="majorBidi"/>
-          <w:lang w:val="en-US" w:bidi="he-IL"/>
+          <w:lang w:bidi="he-IL"/>
         </w:rPr>
         <w:t xml:space="preserve"> which is quite noisy but also has pulses or peaks</w:t>
       </w:r>
@@ -309,7 +309,7 @@
           <w:rFonts w:asciiTheme="majorBidi" w:hAnsiTheme="majorBidi" w:cstheme="majorBidi"/>
           <w:b/>
           <w:bCs/>
-          <w:lang w:val="en-US" w:bidi="he-IL"/>
+          <w:lang w:bidi="he-IL"/>
         </w:rPr>
         <w:t>Find median</w:t>
       </w:r>
@@ -318,7 +318,7 @@
           <w:rFonts w:asciiTheme="majorBidi" w:hAnsiTheme="majorBidi" w:cstheme="majorBidi"/>
           <w:b/>
           <w:bCs/>
-          <w:lang w:val="en-US" w:bidi="he-IL"/>
+          <w:lang w:bidi="he-IL"/>
         </w:rPr>
         <w:t xml:space="preserve"> to remove spike noise</w:t>
       </w:r>
@@ -327,7 +327,7 @@
           <w:rFonts w:asciiTheme="majorBidi" w:hAnsiTheme="majorBidi" w:cstheme="majorBidi"/>
           <w:b/>
           <w:bCs/>
-          <w:lang w:val="en-US" w:bidi="he-IL"/>
+          <w:lang w:bidi="he-IL"/>
         </w:rPr>
         <w:t xml:space="preserve"> – </w:t>
       </w:r>
@@ -336,14 +336,14 @@
           <w:rFonts w:asciiTheme="majorBidi" w:hAnsiTheme="majorBidi" w:cstheme="majorBidi"/>
           <w:b/>
           <w:bCs/>
-          <w:lang w:val="en-US" w:bidi="he-IL"/>
+          <w:lang w:bidi="he-IL"/>
         </w:rPr>
         <w:t>good for spikes only</w:t>
       </w:r>
       <w:r>
         <w:rPr>
           <w:rFonts w:asciiTheme="majorBidi" w:hAnsiTheme="majorBidi" w:cstheme="majorBidi"/>
-          <w:lang w:val="en-US" w:bidi="he-IL"/>
+          <w:lang w:bidi="he-IL"/>
         </w:rPr>
         <w:t>:</w:t>
       </w:r>
@@ -353,20 +353,20 @@
         <w:pStyle w:val="ListParagraph"/>
         <w:rPr>
           <w:rFonts w:asciiTheme="majorBidi" w:hAnsiTheme="majorBidi" w:cstheme="majorBidi"/>
-          <w:lang w:val="en-US" w:bidi="he-IL"/>
-        </w:rPr>
-      </w:pPr>
-      <w:r>
-        <w:rPr>
-          <w:rFonts w:asciiTheme="majorBidi" w:hAnsiTheme="majorBidi" w:cstheme="majorBidi"/>
-          <w:lang w:val="en-US" w:bidi="he-IL"/>
+          <w:lang w:bidi="he-IL"/>
+        </w:rPr>
+      </w:pPr>
+      <w:r>
+        <w:rPr>
+          <w:rFonts w:asciiTheme="majorBidi" w:hAnsiTheme="majorBidi" w:cstheme="majorBidi"/>
+          <w:lang w:bidi="he-IL"/>
         </w:rPr>
         <w:t>First sort the vector, then find the middle value which is the median</w:t>
       </w:r>
       <w:r>
         <w:rPr>
           <w:rFonts w:asciiTheme="majorBidi" w:hAnsiTheme="majorBidi" w:cstheme="majorBidi"/>
-          <w:lang w:val="en-US" w:bidi="he-IL"/>
+          <w:lang w:bidi="he-IL"/>
         </w:rPr>
         <w:t>.</w:t>
       </w:r>
@@ -376,34 +376,34 @@
         <w:pStyle w:val="ListParagraph"/>
         <w:rPr>
           <w:rFonts w:asciiTheme="majorBidi" w:hAnsiTheme="majorBidi" w:cstheme="majorBidi"/>
-          <w:lang w:val="en-US" w:bidi="he-IL"/>
-        </w:rPr>
-      </w:pPr>
-      <w:r>
-        <w:rPr>
-          <w:rFonts w:asciiTheme="majorBidi" w:hAnsiTheme="majorBidi" w:cstheme="majorBidi"/>
-          <w:lang w:val="en-US" w:bidi="he-IL"/>
+          <w:lang w:bidi="he-IL"/>
+        </w:rPr>
+      </w:pPr>
+      <w:r>
+        <w:rPr>
+          <w:rFonts w:asciiTheme="majorBidi" w:hAnsiTheme="majorBidi" w:cstheme="majorBidi"/>
+          <w:lang w:bidi="he-IL"/>
         </w:rPr>
         <w:t xml:space="preserve">If we have an even number of numbers in the </w:t>
       </w:r>
       <w:r>
         <w:rPr>
           <w:rFonts w:asciiTheme="majorBidi" w:hAnsiTheme="majorBidi" w:cstheme="majorBidi"/>
-          <w:lang w:val="en-US" w:bidi="he-IL"/>
+          <w:lang w:bidi="he-IL"/>
         </w:rPr>
         <w:t>vector,</w:t>
       </w:r>
       <w:r>
         <w:rPr>
           <w:rFonts w:asciiTheme="majorBidi" w:hAnsiTheme="majorBidi" w:cstheme="majorBidi"/>
-          <w:lang w:val="en-US" w:bidi="he-IL"/>
+          <w:lang w:bidi="he-IL"/>
         </w:rPr>
         <w:t xml:space="preserve"> we average both middle values after sorting</w:t>
       </w:r>
       <w:r>
         <w:rPr>
           <w:rFonts w:asciiTheme="majorBidi" w:hAnsiTheme="majorBidi" w:cstheme="majorBidi"/>
-          <w:lang w:val="en-US" w:bidi="he-IL"/>
+          <w:lang w:bidi="he-IL"/>
         </w:rPr>
         <w:t>.</w:t>
       </w:r>
@@ -413,62 +413,62 @@
         <w:pStyle w:val="ListParagraph"/>
         <w:rPr>
           <w:rFonts w:asciiTheme="majorBidi" w:hAnsiTheme="majorBidi" w:cstheme="majorBidi"/>
-          <w:lang w:val="en-US" w:bidi="he-IL"/>
-        </w:rPr>
-      </w:pPr>
-      <w:r>
-        <w:rPr>
-          <w:rFonts w:asciiTheme="majorBidi" w:hAnsiTheme="majorBidi" w:cstheme="majorBidi"/>
-          <w:lang w:val="en-US" w:bidi="he-IL"/>
+          <w:lang w:bidi="he-IL"/>
+        </w:rPr>
+      </w:pPr>
+      <w:r>
+        <w:rPr>
+          <w:rFonts w:asciiTheme="majorBidi" w:hAnsiTheme="majorBidi" w:cstheme="majorBidi"/>
+          <w:lang w:bidi="he-IL"/>
         </w:rPr>
         <w:t xml:space="preserve">In </w:t>
       </w:r>
       <w:r>
         <w:rPr>
           <w:rFonts w:asciiTheme="majorBidi" w:hAnsiTheme="majorBidi" w:cstheme="majorBidi"/>
-          <w:lang w:val="en-US" w:bidi="he-IL"/>
+          <w:lang w:bidi="he-IL"/>
         </w:rPr>
         <w:t>both</w:t>
       </w:r>
       <w:r>
         <w:rPr>
           <w:rFonts w:asciiTheme="majorBidi" w:hAnsiTheme="majorBidi" w:cstheme="majorBidi"/>
-          <w:lang w:val="en-US" w:bidi="he-IL"/>
+          <w:lang w:bidi="he-IL"/>
         </w:rPr>
         <w:t xml:space="preserve"> we pick a threshold for what the highest (or lowest depends on the peak) we </w:t>
       </w:r>
       <w:r>
         <w:rPr>
           <w:rFonts w:asciiTheme="majorBidi" w:hAnsiTheme="majorBidi" w:cstheme="majorBidi"/>
-          <w:lang w:val="en-US" w:bidi="he-IL"/>
+          <w:lang w:bidi="he-IL"/>
         </w:rPr>
         <w:t>approve and then replace it with the median.</w:t>
       </w:r>
       <w:r>
         <w:rPr>
           <w:rFonts w:asciiTheme="majorBidi" w:hAnsiTheme="majorBidi" w:cstheme="majorBidi"/>
-          <w:lang w:val="en-US" w:bidi="he-IL"/>
+          <w:lang w:bidi="he-IL"/>
         </w:rPr>
         <w:t xml:space="preserve"> One good way to choose threshold is by making a histogram of all the points and see where the </w:t>
       </w:r>
       <w:r>
         <w:rPr>
           <w:rFonts w:asciiTheme="majorBidi" w:hAnsiTheme="majorBidi" w:cstheme="majorBidi"/>
-          <w:lang w:val="en-US" w:bidi="he-IL"/>
+          <w:lang w:bidi="he-IL"/>
         </w:rPr>
         <w:t>gaussian</w:t>
       </w:r>
       <w:r>
         <w:rPr>
           <w:rFonts w:asciiTheme="majorBidi" w:hAnsiTheme="majorBidi" w:cstheme="majorBidi"/>
-          <w:lang w:val="en-US" w:bidi="he-IL"/>
+          <w:lang w:bidi="he-IL"/>
         </w:rPr>
         <w:t xml:space="preserve"> bell </w:t>
       </w:r>
       <w:r>
         <w:rPr>
           <w:rFonts w:asciiTheme="majorBidi" w:hAnsiTheme="majorBidi" w:cstheme="majorBidi"/>
-          <w:lang w:val="en-US" w:bidi="he-IL"/>
+          <w:lang w:bidi="he-IL"/>
         </w:rPr>
         <w:t>ends</w:t>
       </w:r>
@@ -492,7 +492,7 @@
           <w:rFonts w:asciiTheme="majorBidi" w:hAnsiTheme="majorBidi" w:cstheme="majorBidi"/>
           <w:b/>
           <w:bCs/>
-          <w:lang w:val="en-US" w:bidi="he-IL"/>
+          <w:lang w:bidi="he-IL"/>
         </w:rPr>
         <w:t>Linear detrending:</w:t>
       </w:r>
@@ -508,21 +508,21 @@
       <w:r>
         <w:rPr>
           <w:rFonts w:asciiTheme="majorBidi" w:hAnsiTheme="majorBidi" w:cstheme="majorBidi"/>
-          <w:lang w:val="en-US" w:bidi="he-IL"/>
+          <w:lang w:bidi="he-IL"/>
         </w:rPr>
         <w:t xml:space="preserve">Just using detrend to </w:t>
       </w:r>
       <w:r>
         <w:rPr>
           <w:rFonts w:asciiTheme="majorBidi" w:hAnsiTheme="majorBidi" w:cstheme="majorBidi"/>
-          <w:lang w:val="en-US" w:bidi="he-IL"/>
+          <w:lang w:bidi="he-IL"/>
         </w:rPr>
         <w:t>detrend a linear trend in data (after visualizing it)</w:t>
       </w:r>
       <w:r>
         <w:rPr>
           <w:rFonts w:asciiTheme="majorBidi" w:hAnsiTheme="majorBidi" w:cstheme="majorBidi"/>
-          <w:lang w:val="en-US" w:bidi="he-IL"/>
+          <w:lang w:bidi="he-IL"/>
         </w:rPr>
         <w:t xml:space="preserve"> </w:t>
       </w:r>
@@ -544,7 +544,7 @@
           <w:rFonts w:asciiTheme="majorBidi" w:hAnsiTheme="majorBidi" w:cstheme="majorBidi"/>
           <w:b/>
           <w:bCs/>
-          <w:lang w:val="en-US" w:bidi="he-IL"/>
+          <w:lang w:bidi="he-IL"/>
         </w:rPr>
         <w:t xml:space="preserve">Remove </w:t>
       </w:r>
@@ -553,7 +553,7 @@
           <w:rFonts w:asciiTheme="majorBidi" w:hAnsiTheme="majorBidi" w:cstheme="majorBidi"/>
           <w:b/>
           <w:bCs/>
-          <w:lang w:val="en-US" w:bidi="he-IL"/>
+          <w:lang w:bidi="he-IL"/>
         </w:rPr>
         <w:t>nonlinear</w:t>
       </w:r>
@@ -562,28 +562,28 @@
           <w:rFonts w:asciiTheme="majorBidi" w:hAnsiTheme="majorBidi" w:cstheme="majorBidi"/>
           <w:b/>
           <w:bCs/>
-          <w:lang w:val="en-US" w:bidi="he-IL"/>
+          <w:lang w:bidi="he-IL"/>
         </w:rPr>
         <w:t xml:space="preserve"> trends from data</w:t>
       </w:r>
       <w:r>
         <w:rPr>
           <w:rFonts w:asciiTheme="majorBidi" w:hAnsiTheme="majorBidi" w:cstheme="majorBidi"/>
-          <w:lang w:val="en-US" w:bidi="he-IL"/>
+          <w:lang w:bidi="he-IL"/>
         </w:rPr>
         <w:t xml:space="preserve"> (remove </w:t>
       </w:r>
       <w:r>
         <w:rPr>
           <w:rFonts w:asciiTheme="majorBidi" w:hAnsiTheme="majorBidi" w:cstheme="majorBidi"/>
-          <w:lang w:val="en-US" w:bidi="he-IL"/>
+          <w:lang w:bidi="he-IL"/>
         </w:rPr>
         <w:t>fluctuations</w:t>
       </w:r>
       <w:r>
         <w:rPr>
           <w:rFonts w:asciiTheme="majorBidi" w:hAnsiTheme="majorBidi" w:cstheme="majorBidi"/>
-          <w:lang w:val="en-US" w:bidi="he-IL"/>
+          <w:lang w:bidi="he-IL"/>
         </w:rPr>
         <w:t xml:space="preserve"> or drifts in data):</w:t>
       </w:r>
@@ -593,118 +593,134 @@
         <w:pStyle w:val="ListParagraph"/>
         <w:rPr>
           <w:rFonts w:asciiTheme="majorBidi" w:hAnsiTheme="majorBidi" w:cstheme="majorBidi"/>
-          <w:lang w:val="en-US" w:bidi="he-IL"/>
-        </w:rPr>
-      </w:pPr>
-      <w:r>
-        <w:rPr>
-          <w:rFonts w:asciiTheme="majorBidi" w:hAnsiTheme="majorBidi" w:cstheme="majorBidi"/>
-          <w:lang w:val="en-US" w:bidi="he-IL"/>
+          <w:lang w:bidi="he-IL"/>
+        </w:rPr>
+      </w:pPr>
+      <w:r>
+        <w:rPr>
+          <w:rFonts w:asciiTheme="majorBidi" w:hAnsiTheme="majorBidi" w:cstheme="majorBidi"/>
+          <w:lang w:bidi="he-IL"/>
         </w:rPr>
         <w:t xml:space="preserve">It is </w:t>
       </w:r>
       <w:r>
         <w:rPr>
           <w:rFonts w:asciiTheme="majorBidi" w:hAnsiTheme="majorBidi" w:cstheme="majorBidi"/>
-          <w:lang w:val="en-US" w:bidi="he-IL"/>
+          <w:lang w:bidi="he-IL"/>
         </w:rPr>
         <w:t>like</w:t>
       </w:r>
       <w:r>
         <w:rPr>
           <w:rFonts w:asciiTheme="majorBidi" w:hAnsiTheme="majorBidi" w:cstheme="majorBidi"/>
-          <w:lang w:val="en-US" w:bidi="he-IL"/>
+          <w:lang w:bidi="he-IL"/>
         </w:rPr>
         <w:t xml:space="preserve"> linear </w:t>
       </w:r>
       <w:r>
         <w:rPr>
           <w:rFonts w:asciiTheme="majorBidi" w:hAnsiTheme="majorBidi" w:cstheme="majorBidi"/>
-          <w:lang w:val="en-US" w:bidi="he-IL"/>
+          <w:lang w:bidi="he-IL"/>
         </w:rPr>
         <w:t>detrending but</w:t>
       </w:r>
       <w:r>
         <w:rPr>
           <w:rFonts w:asciiTheme="majorBidi" w:hAnsiTheme="majorBidi" w:cstheme="majorBidi"/>
-          <w:lang w:val="en-US" w:bidi="he-IL"/>
+          <w:lang w:bidi="he-IL"/>
         </w:rPr>
         <w:t xml:space="preserve"> now we </w:t>
       </w:r>
       <w:r>
         <w:rPr>
           <w:rFonts w:asciiTheme="majorBidi" w:hAnsiTheme="majorBidi" w:cstheme="majorBidi"/>
-          <w:lang w:val="en-US" w:bidi="he-IL"/>
+          <w:lang w:bidi="he-IL"/>
         </w:rPr>
         <w:t>must</w:t>
       </w:r>
       <w:r>
         <w:rPr>
           <w:rFonts w:asciiTheme="majorBidi" w:hAnsiTheme="majorBidi" w:cstheme="majorBidi"/>
-          <w:lang w:val="en-US" w:bidi="he-IL"/>
+          <w:lang w:bidi="he-IL"/>
         </w:rPr>
         <w:t xml:space="preserve"> use baes criteria to determine </w:t>
       </w:r>
       <w:r>
         <w:rPr>
           <w:rFonts w:asciiTheme="majorBidi" w:hAnsiTheme="majorBidi" w:cstheme="majorBidi"/>
-          <w:lang w:val="en-US" w:bidi="he-IL"/>
+          <w:lang w:bidi="he-IL"/>
         </w:rPr>
         <w:t>what’s</w:t>
       </w:r>
       <w:r>
         <w:rPr>
           <w:rFonts w:asciiTheme="majorBidi" w:hAnsiTheme="majorBidi" w:cstheme="majorBidi"/>
-          <w:lang w:val="en-US" w:bidi="he-IL"/>
-        </w:rPr>
-        <w:t xml:space="preserve"> the order of the polynom we are f</w:t>
-      </w:r>
-      <w:r>
-        <w:rPr>
-          <w:rFonts w:asciiTheme="majorBidi" w:hAnsiTheme="majorBidi" w:cstheme="majorBidi"/>
-          <w:lang w:val="en-US" w:bidi="he-IL"/>
+          <w:lang w:bidi="he-IL"/>
+        </w:rPr>
+        <w:t xml:space="preserve"> the order of the </w:t>
+      </w:r>
+      <w:proofErr w:type="spellStart"/>
+      <w:r>
+        <w:rPr>
+          <w:rFonts w:asciiTheme="majorBidi" w:hAnsiTheme="majorBidi" w:cstheme="majorBidi"/>
+          <w:lang w:bidi="he-IL"/>
+        </w:rPr>
+        <w:t>polynom</w:t>
+      </w:r>
+      <w:proofErr w:type="spellEnd"/>
+      <w:r>
+        <w:rPr>
+          <w:rFonts w:asciiTheme="majorBidi" w:hAnsiTheme="majorBidi" w:cstheme="majorBidi"/>
+          <w:lang w:bidi="he-IL"/>
+        </w:rPr>
+        <w:t xml:space="preserve"> we are f</w:t>
+      </w:r>
+      <w:r>
+        <w:rPr>
+          <w:rFonts w:asciiTheme="majorBidi" w:hAnsiTheme="majorBidi" w:cstheme="majorBidi"/>
+          <w:lang w:bidi="he-IL"/>
         </w:rPr>
         <w:t>i</w:t>
       </w:r>
       <w:r>
         <w:rPr>
           <w:rFonts w:asciiTheme="majorBidi" w:hAnsiTheme="majorBidi" w:cstheme="majorBidi"/>
-          <w:lang w:val="en-US" w:bidi="he-IL"/>
+          <w:lang w:bidi="he-IL"/>
         </w:rPr>
         <w:t>t</w:t>
       </w:r>
       <w:r>
         <w:rPr>
           <w:rFonts w:asciiTheme="majorBidi" w:hAnsiTheme="majorBidi" w:cstheme="majorBidi"/>
-          <w:lang w:val="en-US" w:bidi="he-IL"/>
+          <w:lang w:bidi="he-IL"/>
         </w:rPr>
         <w:t>t</w:t>
       </w:r>
       <w:r>
         <w:rPr>
           <w:rFonts w:asciiTheme="majorBidi" w:hAnsiTheme="majorBidi" w:cstheme="majorBidi"/>
-          <w:lang w:val="en-US" w:bidi="he-IL"/>
+          <w:lang w:bidi="he-IL"/>
         </w:rPr>
         <w:t>ing to</w:t>
       </w:r>
       <w:r>
         <w:rPr>
           <w:rFonts w:asciiTheme="majorBidi" w:hAnsiTheme="majorBidi" w:cstheme="majorBidi"/>
-          <w:lang w:val="en-US" w:bidi="he-IL"/>
+          <w:lang w:bidi="he-IL"/>
         </w:rPr>
         <w:t>.</w:t>
       </w:r>
       <w:r>
         <w:rPr>
           <w:rFonts w:asciiTheme="majorBidi" w:hAnsiTheme="majorBidi" w:cstheme="majorBidi"/>
-          <w:lang w:val="en-US" w:bidi="he-IL"/>
+          <w:lang w:bidi="he-IL"/>
         </w:rPr>
         <w:t xml:space="preserve"> Bayes information crit</w:t>
       </w:r>
       <w:r>
         <w:rPr>
           <w:rFonts w:asciiTheme="majorBidi" w:hAnsiTheme="majorBidi" w:cstheme="majorBidi"/>
-          <w:lang w:val="en-US" w:bidi="he-IL"/>
+          <w:lang w:bidi="he-IL"/>
         </w:rPr>
         <w:t>erion:</w:t>
       </w:r>
@@ -725,10 +741,10 @@
           <w:lang w:bidi="he-IL"/>
         </w:rPr>
         <w:object w:dxaOrig="1920" w:dyaOrig="1080" w14:anchorId="6EC5D8F0">
-          <v:shape id="_x0000_i1028" type="#_x0000_t75" style="width:95.85pt;height:54.25pt" o:ole="">
+          <v:shape id="_x0000_i1028" type="#_x0000_t75" style="width:96pt;height:54pt" o:ole="">
             <v:imagedata r:id="rId11" o:title=""/>
           </v:shape>
-          <o:OLEObject Type="Embed" ProgID="Equation.DSMT4" ShapeID="_x0000_i1028" DrawAspect="Content" ObjectID="_1699960143" r:id="rId12"/>
+          <o:OLEObject Type="Embed" ProgID="Equation.DSMT4" ShapeID="_x0000_i1028" DrawAspect="Content" ObjectID="_1700298017" r:id="rId12"/>
         </w:object>
       </w:r>
     </w:p>
@@ -737,48 +753,80 @@
         <w:pStyle w:val="ListParagraph"/>
         <w:rPr>
           <w:rFonts w:asciiTheme="majorBidi" w:hAnsiTheme="majorBidi" w:cstheme="majorBidi"/>
-          <w:lang w:val="en-US" w:bidi="he-IL"/>
-        </w:rPr>
-      </w:pPr>
-      <w:r>
-        <w:rPr>
-          <w:rFonts w:asciiTheme="majorBidi" w:hAnsiTheme="majorBidi" w:cstheme="majorBidi"/>
-          <w:lang w:val="en-US" w:bidi="he-IL"/>
+          <w:lang w:bidi="he-IL"/>
+        </w:rPr>
+      </w:pPr>
+      <w:r>
+        <w:rPr>
+          <w:rFonts w:asciiTheme="majorBidi" w:hAnsiTheme="majorBidi" w:cstheme="majorBidi"/>
+          <w:lang w:bidi="he-IL"/>
         </w:rPr>
         <w:t>It evaluates the fit of a model to the data.</w:t>
       </w:r>
       <w:r>
         <w:rPr>
           <w:rFonts w:asciiTheme="majorBidi" w:hAnsiTheme="majorBidi" w:cstheme="majorBidi"/>
-          <w:lang w:val="en-US" w:bidi="he-IL"/>
-        </w:rPr>
-        <w:t xml:space="preserve"> Epsilon is the distance between the modeled polynom and the actual data</w:t>
-      </w:r>
-      <w:r>
-        <w:rPr>
-          <w:rFonts w:asciiTheme="majorBidi" w:hAnsiTheme="majorBidi" w:cstheme="majorBidi"/>
-          <w:lang w:val="en-US" w:bidi="he-IL"/>
+          <w:lang w:bidi="he-IL"/>
+        </w:rPr>
+        <w:t xml:space="preserve"> Epsilon is the distance between the modeled </w:t>
+      </w:r>
+      <w:proofErr w:type="spellStart"/>
+      <w:r>
+        <w:rPr>
+          <w:rFonts w:asciiTheme="majorBidi" w:hAnsiTheme="majorBidi" w:cstheme="majorBidi"/>
+          <w:lang w:bidi="he-IL"/>
+        </w:rPr>
+        <w:t>polynom</w:t>
+      </w:r>
+      <w:proofErr w:type="spellEnd"/>
+      <w:r>
+        <w:rPr>
+          <w:rFonts w:asciiTheme="majorBidi" w:hAnsiTheme="majorBidi" w:cstheme="majorBidi"/>
+          <w:lang w:bidi="he-IL"/>
+        </w:rPr>
+        <w:t xml:space="preserve"> and the actual data</w:t>
+      </w:r>
+      <w:r>
+        <w:rPr>
+          <w:rFonts w:asciiTheme="majorBidi" w:hAnsiTheme="majorBidi" w:cstheme="majorBidi"/>
+          <w:lang w:bidi="he-IL"/>
         </w:rPr>
         <w:t>. N is the number of data points k is the number of parameters</w:t>
       </w:r>
       <w:r>
         <w:rPr>
           <w:rFonts w:asciiTheme="majorBidi" w:hAnsiTheme="majorBidi" w:cstheme="majorBidi"/>
-          <w:lang w:val="en-US" w:bidi="he-IL"/>
-        </w:rPr>
-        <w:t xml:space="preserve"> (how many orders we have in the polynom)</w:t>
-      </w:r>
-      <w:r>
-        <w:rPr>
-          <w:rFonts w:asciiTheme="majorBidi" w:hAnsiTheme="majorBidi" w:cstheme="majorBidi"/>
-          <w:lang w:val="en-US" w:bidi="he-IL"/>
+          <w:lang w:bidi="he-IL"/>
+        </w:rPr>
+        <w:t xml:space="preserve"> (how many orders we have in the </w:t>
+      </w:r>
+      <w:proofErr w:type="spellStart"/>
+      <w:r>
+        <w:rPr>
+          <w:rFonts w:asciiTheme="majorBidi" w:hAnsiTheme="majorBidi" w:cstheme="majorBidi"/>
+          <w:lang w:bidi="he-IL"/>
+        </w:rPr>
+        <w:t>polynom</w:t>
+      </w:r>
+      <w:proofErr w:type="spellEnd"/>
+      <w:r>
+        <w:rPr>
+          <w:rFonts w:asciiTheme="majorBidi" w:hAnsiTheme="majorBidi" w:cstheme="majorBidi"/>
+          <w:lang w:bidi="he-IL"/>
+        </w:rPr>
+        <w:t>)</w:t>
+      </w:r>
+      <w:r>
+        <w:rPr>
+          <w:rFonts w:asciiTheme="majorBidi" w:hAnsiTheme="majorBidi" w:cstheme="majorBidi"/>
+          <w:lang w:bidi="he-IL"/>
         </w:rPr>
         <w:t xml:space="preserve"> y with hat is the predicted data and y without is the real data</w:t>
       </w:r>
       <w:r>
         <w:rPr>
           <w:rFonts w:asciiTheme="majorBidi" w:hAnsiTheme="majorBidi" w:cstheme="majorBidi"/>
-          <w:lang w:val="en-US" w:bidi="he-IL"/>
+          <w:lang w:bidi="he-IL"/>
         </w:rPr>
         <w:t xml:space="preserve">. Then we plot b against polynomial order and pick the </w:t>
       </w:r>
@@ -787,7 +835,7 @@
           <w:rFonts w:asciiTheme="majorBidi" w:hAnsiTheme="majorBidi" w:cstheme="majorBidi"/>
           <w:b/>
           <w:bCs/>
-          <w:lang w:val="en-US" w:bidi="he-IL"/>
+          <w:lang w:bidi="he-IL"/>
         </w:rPr>
         <w:t>lowest b</w:t>
       </w:r>
@@ -796,7 +844,7 @@
           <w:rFonts w:asciiTheme="majorBidi" w:hAnsiTheme="majorBidi" w:cstheme="majorBidi"/>
           <w:b/>
           <w:bCs/>
-          <w:lang w:val="en-US" w:bidi="he-IL"/>
+          <w:lang w:bidi="he-IL"/>
         </w:rPr>
         <w:t xml:space="preserve">. we can also find lowest b by </w:t>
       </w:r>
@@ -805,7 +853,7 @@
           <w:rFonts w:asciiTheme="majorBidi" w:hAnsiTheme="majorBidi" w:cstheme="majorBidi"/>
           <w:b/>
           <w:bCs/>
-          <w:lang w:val="en-US" w:bidi="he-IL"/>
+          <w:lang w:bidi="he-IL"/>
         </w:rPr>
         <w:t>looking for min in b vector</w:t>
       </w:r>
@@ -825,21 +873,37 @@
       <w:r>
         <w:rPr>
           <w:rFonts w:asciiTheme="majorBidi" w:hAnsiTheme="majorBidi" w:cstheme="majorBidi"/>
-          <w:lang w:val="en-US" w:bidi="he-IL"/>
-        </w:rPr>
-        <w:t>Averaging multipile repetitions in order to get better SNR</w:t>
-      </w:r>
-      <w:r>
-        <w:rPr>
-          <w:rFonts w:asciiTheme="majorBidi" w:hAnsiTheme="majorBidi" w:cstheme="majorBidi"/>
-          <w:lang w:val="en-US" w:bidi="he-IL"/>
+          <w:lang w:bidi="he-IL"/>
+        </w:rPr>
+        <w:t xml:space="preserve">Averaging </w:t>
+      </w:r>
+      <w:proofErr w:type="spellStart"/>
+      <w:r>
+        <w:rPr>
+          <w:rFonts w:asciiTheme="majorBidi" w:hAnsiTheme="majorBidi" w:cstheme="majorBidi"/>
+          <w:lang w:bidi="he-IL"/>
+        </w:rPr>
+        <w:t>multipile</w:t>
+      </w:r>
+      <w:proofErr w:type="spellEnd"/>
+      <w:r>
+        <w:rPr>
+          <w:rFonts w:asciiTheme="majorBidi" w:hAnsiTheme="majorBidi" w:cstheme="majorBidi"/>
+          <w:lang w:bidi="he-IL"/>
+        </w:rPr>
+        <w:t xml:space="preserve"> repetitions in order to get better SNR</w:t>
+      </w:r>
+      <w:r>
+        <w:rPr>
+          <w:rFonts w:asciiTheme="majorBidi" w:hAnsiTheme="majorBidi" w:cstheme="majorBidi"/>
+          <w:lang w:bidi="he-IL"/>
         </w:rPr>
         <w:t xml:space="preserve">. Simple average but we need to know when it happens or if it is a </w:t>
       </w:r>
       <w:r>
         <w:rPr>
           <w:rFonts w:asciiTheme="majorBidi" w:hAnsiTheme="majorBidi" w:cstheme="majorBidi"/>
-          <w:lang w:val="en-US" w:bidi="he-IL"/>
+          <w:lang w:bidi="he-IL"/>
         </w:rPr>
         <w:t>recuring event in time (</w:t>
       </w:r>
@@ -847,14 +911,14 @@
         <w:rPr>
           <w:rFonts w:asciiTheme="majorBidi" w:hAnsiTheme="majorBidi" w:cstheme="majorBidi"/>
           <w:rtl/>
-          <w:lang w:val="en-US" w:bidi="he-IL"/>
+          <w:lang w:bidi="he-IL"/>
         </w:rPr>
         <w:t>מחזורי</w:t>
       </w:r>
       <w:r>
         <w:rPr>
           <w:rFonts w:asciiTheme="majorBidi" w:hAnsiTheme="majorBidi" w:cstheme="majorBidi"/>
-          <w:lang w:val="en-US" w:bidi="he-IL"/>
+          <w:lang w:bidi="he-IL"/>
         </w:rPr>
         <w:t>).</w:t>
       </w:r>
@@ -874,21 +938,21 @@
       <w:r>
         <w:rPr>
           <w:rFonts w:asciiTheme="majorBidi" w:hAnsiTheme="majorBidi" w:cstheme="majorBidi"/>
-          <w:lang w:val="en-US" w:bidi="he-IL"/>
+          <w:lang w:bidi="he-IL"/>
         </w:rPr>
         <w:t>Remove artifact via least-squares and template matching.</w:t>
       </w:r>
       <w:r>
         <w:rPr>
           <w:rFonts w:asciiTheme="majorBidi" w:hAnsiTheme="majorBidi" w:cstheme="majorBidi"/>
-          <w:lang w:val="en-US" w:bidi="he-IL"/>
+          <w:lang w:bidi="he-IL"/>
         </w:rPr>
         <w:t xml:space="preserve"> Good if we have a second channel that records the artifacts.</w:t>
       </w:r>
       <w:r>
         <w:rPr>
           <w:rFonts w:asciiTheme="majorBidi" w:hAnsiTheme="majorBidi" w:cstheme="majorBidi"/>
-          <w:lang w:val="en-US" w:bidi="he-IL"/>
+          <w:lang w:bidi="he-IL"/>
         </w:rPr>
         <w:t xml:space="preserve"> The least square algorithm:</w:t>
       </w:r>
@@ -899,20 +963,20 @@
         <w:jc w:val="center"/>
         <w:rPr>
           <w:rFonts w:asciiTheme="majorBidi" w:hAnsiTheme="majorBidi" w:cstheme="majorBidi"/>
-          <w:lang w:val="en-US" w:bidi="he-IL"/>
+          <w:lang w:bidi="he-IL"/>
         </w:rPr>
       </w:pPr>
       <w:r>
         <w:rPr>
           <w:rFonts w:asciiTheme="majorBidi" w:hAnsiTheme="majorBidi" w:cstheme="majorBidi"/>
           <w:position w:val="-36"/>
-          <w:lang w:val="en-US" w:bidi="he-IL"/>
+          <w:lang w:bidi="he-IL"/>
         </w:rPr>
         <w:object w:dxaOrig="1820" w:dyaOrig="840" w14:anchorId="15DCA5F0">
-          <v:shape id="_x0000_i1029" type="#_x0000_t75" style="width:90.7pt;height:42.1pt" o:ole="">
+          <v:shape id="_x0000_i1029" type="#_x0000_t75" style="width:90.75pt;height:42pt" o:ole="">
             <v:imagedata r:id="rId13" o:title=""/>
           </v:shape>
-          <o:OLEObject Type="Embed" ProgID="Equation.DSMT4" ShapeID="_x0000_i1029" DrawAspect="Content" ObjectID="_1699960144" r:id="rId14"/>
+          <o:OLEObject Type="Embed" ProgID="Equation.DSMT4" ShapeID="_x0000_i1029" DrawAspect="Content" ObjectID="_1700298018" r:id="rId14"/>
         </w:object>
       </w:r>
     </w:p>
@@ -921,48 +985,48 @@
         <w:pStyle w:val="ListParagraph"/>
         <w:rPr>
           <w:rFonts w:asciiTheme="majorBidi" w:hAnsiTheme="majorBidi" w:cstheme="majorBidi"/>
-          <w:lang w:val="en-US" w:bidi="he-IL"/>
-        </w:rPr>
-      </w:pPr>
-      <w:r>
-        <w:rPr>
-          <w:rFonts w:asciiTheme="majorBidi" w:hAnsiTheme="majorBidi" w:cstheme="majorBidi"/>
-          <w:lang w:val="en-US" w:bidi="he-IL"/>
+          <w:lang w:bidi="he-IL"/>
+        </w:rPr>
+      </w:pPr>
+      <w:r>
+        <w:rPr>
+          <w:rFonts w:asciiTheme="majorBidi" w:hAnsiTheme="majorBidi" w:cstheme="majorBidi"/>
+          <w:lang w:bidi="he-IL"/>
         </w:rPr>
         <w:t>Where beta is the regression weights X is the design matrix, y is the</w:t>
       </w:r>
       <w:r>
         <w:rPr>
           <w:rFonts w:asciiTheme="majorBidi" w:hAnsiTheme="majorBidi" w:cstheme="majorBidi"/>
-          <w:lang w:val="en-US" w:bidi="he-IL"/>
+          <w:lang w:bidi="he-IL"/>
         </w:rPr>
         <w:t xml:space="preserve"> looked on</w:t>
       </w:r>
       <w:r>
         <w:rPr>
           <w:rFonts w:asciiTheme="majorBidi" w:hAnsiTheme="majorBidi" w:cstheme="majorBidi"/>
-          <w:lang w:val="en-US" w:bidi="he-IL"/>
+          <w:lang w:bidi="he-IL"/>
         </w:rPr>
         <w:t xml:space="preserve"> data, r is the residual and X times beta is the predicted data</w:t>
       </w:r>
       <w:r>
         <w:rPr>
           <w:rFonts w:asciiTheme="majorBidi" w:hAnsiTheme="majorBidi" w:cstheme="majorBidi"/>
-          <w:lang w:val="en-US" w:bidi="he-IL"/>
+          <w:lang w:bidi="he-IL"/>
         </w:rPr>
         <w:t xml:space="preserve">. This all is real matrixes. X matrix is two </w:t>
       </w:r>
       <w:r>
         <w:rPr>
           <w:rFonts w:asciiTheme="majorBidi" w:hAnsiTheme="majorBidi" w:cstheme="majorBidi"/>
-          <w:lang w:val="en-US" w:bidi="he-IL"/>
+          <w:lang w:bidi="he-IL"/>
         </w:rPr>
         <w:t xml:space="preserve">column vector the first column is all 1’s and the second is the times series of the artifact </w:t>
       </w:r>
       <w:r>
         <w:rPr>
           <w:rFonts w:asciiTheme="majorBidi" w:hAnsiTheme="majorBidi" w:cstheme="majorBidi"/>
-          <w:lang w:val="en-US" w:bidi="he-IL"/>
+          <w:lang w:bidi="he-IL"/>
         </w:rPr>
         <w:t>vector</w:t>
       </w:r>
@@ -972,14 +1036,14 @@
         <w:rPr>
           <w:rFonts w:asciiTheme="majorBidi" w:hAnsiTheme="majorBidi" w:cstheme="majorBidi"/>
           <w:u w:val="single"/>
-          <w:lang w:val="en-US" w:bidi="he-IL"/>
+          <w:lang w:bidi="he-IL"/>
         </w:rPr>
       </w:pPr>
       <w:r>
         <w:rPr>
           <w:rFonts w:asciiTheme="majorBidi" w:hAnsiTheme="majorBidi" w:cstheme="majorBidi"/>
           <w:u w:val="single"/>
-          <w:lang w:val="en-US" w:bidi="he-IL"/>
+          <w:lang w:bidi="he-IL"/>
         </w:rPr>
         <w:br w:type="page"/>
       </w:r>
@@ -996,7 +1060,7 @@
         <w:rPr>
           <w:rFonts w:asciiTheme="majorBidi" w:hAnsiTheme="majorBidi" w:cstheme="majorBidi"/>
           <w:u w:val="single"/>
-          <w:lang w:val="en-US" w:bidi="he-IL"/>
+          <w:lang w:bidi="he-IL"/>
         </w:rPr>
         <w:lastRenderedPageBreak/>
         <w:t>Four</w:t>
@@ -1005,7 +1069,7 @@
         <w:rPr>
           <w:rFonts w:asciiTheme="majorBidi" w:hAnsiTheme="majorBidi" w:cstheme="majorBidi"/>
           <w:u w:val="single"/>
-          <w:lang w:val="en-US" w:bidi="he-IL"/>
+          <w:lang w:bidi="he-IL"/>
         </w:rPr>
         <w:t xml:space="preserve">ier transform: </w:t>
       </w:r>
@@ -1027,21 +1091,21 @@
           <w:rFonts w:asciiTheme="majorBidi" w:hAnsiTheme="majorBidi" w:cstheme="majorBidi"/>
           <w:b/>
           <w:bCs/>
-          <w:lang w:val="en-US" w:bidi="he-IL"/>
+          <w:lang w:bidi="he-IL"/>
         </w:rPr>
         <w:t>Nyquist</w:t>
       </w:r>
       <w:r>
         <w:rPr>
           <w:rFonts w:asciiTheme="majorBidi" w:hAnsiTheme="majorBidi" w:cstheme="majorBidi"/>
-          <w:lang w:val="en-US" w:bidi="he-IL"/>
+          <w:lang w:bidi="he-IL"/>
         </w:rPr>
         <w:t xml:space="preserve"> is half the sampling rate</w:t>
       </w:r>
       <w:r>
         <w:rPr>
           <w:rFonts w:asciiTheme="majorBidi" w:hAnsiTheme="majorBidi" w:cstheme="majorBidi"/>
-          <w:lang w:val="en-US" w:bidi="he-IL"/>
+          <w:lang w:bidi="he-IL"/>
         </w:rPr>
         <w:t>.</w:t>
       </w:r>
@@ -1061,7 +1125,7 @@
       <w:r>
         <w:rPr>
           <w:rFonts w:asciiTheme="majorBidi" w:hAnsiTheme="majorBidi" w:cstheme="majorBidi"/>
-          <w:lang w:val="en-US" w:bidi="he-IL"/>
+          <w:lang w:bidi="he-IL"/>
         </w:rPr>
         <w:t xml:space="preserve">We should always remember to </w:t>
       </w:r>
@@ -1070,28 +1134,28 @@
           <w:rFonts w:asciiTheme="majorBidi" w:hAnsiTheme="majorBidi" w:cstheme="majorBidi"/>
           <w:b/>
           <w:bCs/>
-          <w:lang w:val="en-US" w:bidi="he-IL"/>
+          <w:lang w:bidi="he-IL"/>
         </w:rPr>
         <w:t>factor out the DC frequency</w:t>
       </w:r>
       <w:r>
         <w:rPr>
           <w:rFonts w:asciiTheme="majorBidi" w:hAnsiTheme="majorBidi" w:cstheme="majorBidi"/>
-          <w:lang w:val="en-US" w:bidi="he-IL"/>
+          <w:lang w:bidi="he-IL"/>
         </w:rPr>
         <w:t>.</w:t>
       </w:r>
       <w:r>
         <w:rPr>
           <w:rFonts w:asciiTheme="majorBidi" w:hAnsiTheme="majorBidi" w:cstheme="majorBidi"/>
-          <w:lang w:val="en-US" w:bidi="he-IL"/>
+          <w:lang w:bidi="he-IL"/>
         </w:rPr>
         <w:t xml:space="preserve"> </w:t>
       </w:r>
       <w:r>
         <w:rPr>
           <w:rFonts w:asciiTheme="majorBidi" w:hAnsiTheme="majorBidi" w:cstheme="majorBidi"/>
-          <w:lang w:val="en-US" w:bidi="he-IL"/>
+          <w:lang w:bidi="he-IL"/>
         </w:rPr>
         <w:t>We can do that in two ways:</w:t>
       </w:r>
@@ -1111,14 +1175,14 @@
       <w:r>
         <w:rPr>
           <w:rFonts w:asciiTheme="majorBidi" w:hAnsiTheme="majorBidi" w:cstheme="majorBidi"/>
-          <w:lang w:val="en-US" w:bidi="he-IL"/>
+          <w:lang w:bidi="he-IL"/>
         </w:rPr>
         <w:t>One is detrending</w:t>
       </w:r>
       <w:r>
         <w:rPr>
           <w:rFonts w:asciiTheme="majorBidi" w:hAnsiTheme="majorBidi" w:cstheme="majorBidi"/>
-          <w:lang w:val="en-US" w:bidi="he-IL"/>
+          <w:lang w:bidi="he-IL"/>
         </w:rPr>
         <w:t>. But then a real trend might be missed so it doesn’t always fit.</w:t>
       </w:r>
@@ -1138,35 +1202,35 @@
       <w:r>
         <w:rPr>
           <w:rFonts w:asciiTheme="majorBidi" w:hAnsiTheme="majorBidi" w:cstheme="majorBidi"/>
-          <w:lang w:val="en-US" w:bidi="he-IL"/>
+          <w:lang w:bidi="he-IL"/>
         </w:rPr>
         <w:t>Subtract</w:t>
       </w:r>
       <w:r>
         <w:rPr>
           <w:rFonts w:asciiTheme="majorBidi" w:hAnsiTheme="majorBidi" w:cstheme="majorBidi"/>
-          <w:lang w:val="en-US" w:bidi="he-IL"/>
+          <w:lang w:bidi="he-IL"/>
         </w:rPr>
         <w:t xml:space="preserve"> the mean value </w:t>
       </w:r>
       <w:r>
         <w:rPr>
           <w:rFonts w:asciiTheme="majorBidi" w:hAnsiTheme="majorBidi" w:cstheme="majorBidi"/>
-          <w:lang w:val="en-US" w:bidi="he-IL"/>
+          <w:lang w:bidi="he-IL"/>
         </w:rPr>
         <w:t>from the data</w:t>
       </w:r>
       <w:r>
         <w:rPr>
           <w:rFonts w:asciiTheme="majorBidi" w:hAnsiTheme="majorBidi" w:cstheme="majorBidi"/>
-          <w:lang w:val="en-US" w:bidi="he-IL"/>
+          <w:lang w:bidi="he-IL"/>
         </w:rPr>
         <w:t xml:space="preserve"> (mean centering)</w:t>
       </w:r>
       <w:r>
         <w:rPr>
           <w:rFonts w:asciiTheme="majorBidi" w:hAnsiTheme="majorBidi" w:cstheme="majorBidi"/>
-          <w:lang w:val="en-US" w:bidi="he-IL"/>
+          <w:lang w:bidi="he-IL"/>
         </w:rPr>
         <w:t>. But then the first point is not real but stems from a trend if it is present</w:t>
       </w:r>
@@ -1190,7 +1254,7 @@
           <w:rFonts w:asciiTheme="majorBidi" w:hAnsiTheme="majorBidi" w:cstheme="majorBidi"/>
           <w:b/>
           <w:bCs/>
-          <w:lang w:val="en-US" w:bidi="he-IL"/>
+          <w:lang w:bidi="he-IL"/>
         </w:rPr>
         <w:t>Welch's method</w:t>
       </w:r>
@@ -1199,7 +1263,7 @@
           <w:rFonts w:asciiTheme="majorBidi" w:hAnsiTheme="majorBidi" w:cstheme="majorBidi"/>
           <w:b/>
           <w:bCs/>
-          <w:lang w:val="en-US" w:bidi="he-IL"/>
+          <w:lang w:bidi="he-IL"/>
         </w:rPr>
         <w:t>:</w:t>
       </w:r>
@@ -1208,30 +1272,46 @@
           <w:rFonts w:asciiTheme="majorBidi" w:hAnsiTheme="majorBidi" w:cstheme="majorBidi"/>
           <w:b/>
           <w:bCs/>
-          <w:lang w:val="en-US" w:bidi="he-IL"/>
+          <w:lang w:bidi="he-IL"/>
         </w:rPr>
         <w:t xml:space="preserve"> </w:t>
       </w:r>
       <w:r>
         <w:rPr>
           <w:rFonts w:asciiTheme="majorBidi" w:hAnsiTheme="majorBidi" w:cstheme="majorBidi"/>
-          <w:lang w:val="en-US" w:bidi="he-IL"/>
+          <w:lang w:bidi="he-IL"/>
         </w:rPr>
         <w:t>after ‘cutting’ the signal into pieces apply it to each part independently</w:t>
       </w:r>
       <w:r>
         <w:rPr>
           <w:rFonts w:asciiTheme="majorBidi" w:hAnsiTheme="majorBidi" w:cstheme="majorBidi"/>
-          <w:lang w:val="en-US" w:bidi="he-IL"/>
+          <w:lang w:bidi="he-IL"/>
         </w:rPr>
         <w:t xml:space="preserve">. </w:t>
       </w:r>
       <w:r>
         <w:rPr>
           <w:rFonts w:asciiTheme="majorBidi" w:hAnsiTheme="majorBidi" w:cstheme="majorBidi"/>
-          <w:lang w:val="en-US" w:bidi="he-IL"/>
-        </w:rPr>
-        <w:t>We should always apply hann window on every piece to minimize edge effects.</w:t>
+          <w:lang w:bidi="he-IL"/>
+        </w:rPr>
+        <w:t xml:space="preserve">We should always apply </w:t>
+      </w:r>
+      <w:proofErr w:type="spellStart"/>
+      <w:r>
+        <w:rPr>
+          <w:rFonts w:asciiTheme="majorBidi" w:hAnsiTheme="majorBidi" w:cstheme="majorBidi"/>
+          <w:lang w:bidi="he-IL"/>
+        </w:rPr>
+        <w:t>hann</w:t>
+      </w:r>
+      <w:proofErr w:type="spellEnd"/>
+      <w:r>
+        <w:rPr>
+          <w:rFonts w:asciiTheme="majorBidi" w:hAnsiTheme="majorBidi" w:cstheme="majorBidi"/>
+          <w:lang w:bidi="he-IL"/>
+        </w:rPr>
+        <w:t xml:space="preserve"> window on every piece to minimize edge effects.</w:t>
       </w:r>
     </w:p>
     <w:p>
@@ -1251,14 +1331,14 @@
       <w:r>
         <w:rPr>
           <w:rFonts w:asciiTheme="majorBidi" w:hAnsiTheme="majorBidi" w:cstheme="majorBidi"/>
-          <w:lang w:val="en-US" w:bidi="he-IL"/>
+          <w:lang w:bidi="he-IL"/>
         </w:rPr>
         <w:t xml:space="preserve">Welch’s method is not always optimal if the </w:t>
       </w:r>
       <w:r>
         <w:rPr>
           <w:rFonts w:asciiTheme="majorBidi" w:hAnsiTheme="majorBidi" w:cstheme="majorBidi"/>
-          <w:lang w:val="en-US" w:bidi="he-IL"/>
+          <w:lang w:bidi="he-IL"/>
         </w:rPr>
         <w:t>frequencies are changing a lot. Then we would like to use wavelets</w:t>
       </w:r>
@@ -1282,7 +1362,7 @@
           <w:rFonts w:asciiTheme="majorBidi" w:hAnsiTheme="majorBidi" w:cstheme="majorBidi"/>
           <w:b/>
           <w:bCs/>
-          <w:lang w:val="en-US" w:bidi="he-IL"/>
+          <w:lang w:bidi="he-IL"/>
         </w:rPr>
         <w:t xml:space="preserve">We can see </w:t>
       </w:r>
@@ -1291,7 +1371,7 @@
           <w:rFonts w:asciiTheme="majorBidi" w:hAnsiTheme="majorBidi" w:cstheme="majorBidi"/>
           <w:b/>
           <w:bCs/>
-          <w:lang w:val="en-US" w:bidi="he-IL"/>
+          <w:lang w:bidi="he-IL"/>
         </w:rPr>
         <w:t xml:space="preserve">time and frequency domain at the same time on a </w:t>
       </w:r>
@@ -1300,7 +1380,7 @@
           <w:rFonts w:asciiTheme="majorBidi" w:hAnsiTheme="majorBidi" w:cstheme="majorBidi"/>
           <w:b/>
           <w:bCs/>
-          <w:lang w:val="en-US" w:bidi="he-IL"/>
+          <w:lang w:bidi="he-IL"/>
         </w:rPr>
         <w:t xml:space="preserve">spectrogram. Its frequency as function of time </w:t>
       </w:r>
@@ -1309,7 +1389,7 @@
           <w:rFonts w:asciiTheme="majorBidi" w:hAnsiTheme="majorBidi" w:cstheme="majorBidi"/>
           <w:b/>
           <w:bCs/>
-          <w:lang w:val="en-US" w:bidi="he-IL"/>
+          <w:lang w:bidi="he-IL"/>
         </w:rPr>
         <w:t>and</w:t>
       </w:r>
@@ -1318,7 +1398,7 @@
           <w:rFonts w:asciiTheme="majorBidi" w:hAnsiTheme="majorBidi" w:cstheme="majorBidi"/>
           <w:b/>
           <w:bCs/>
-          <w:lang w:val="en-US" w:bidi="he-IL"/>
+          <w:lang w:bidi="he-IL"/>
         </w:rPr>
         <w:t xml:space="preserve"> it gives a heat map representing the amplitude</w:t>
       </w:r>
@@ -1327,9 +1407,35 @@
           <w:rFonts w:asciiTheme="majorBidi" w:hAnsiTheme="majorBidi" w:cstheme="majorBidi"/>
           <w:b/>
           <w:bCs/>
-          <w:lang w:val="en-US" w:bidi="he-IL"/>
+          <w:lang w:bidi="he-IL"/>
         </w:rPr>
         <w:t>.</w:t>
+      </w:r>
+      <w:r>
+        <w:rPr>
+          <w:rFonts w:asciiTheme="majorBidi" w:hAnsiTheme="majorBidi" w:cstheme="majorBidi"/>
+          <w:b/>
+          <w:bCs/>
+          <w:lang w:bidi="he-IL"/>
+        </w:rPr>
+        <w:t xml:space="preserve"> </w:t>
+      </w:r>
+    </w:p>
+    <w:p>
+      <w:pPr>
+        <w:rPr>
+          <w:rFonts w:asciiTheme="majorBidi" w:hAnsiTheme="majorBidi" w:cstheme="majorBidi"/>
+          <w:u w:val="single"/>
+          <w:lang w:bidi="he-IL"/>
+        </w:rPr>
+      </w:pPr>
+      <w:r>
+        <w:rPr>
+          <w:rFonts w:asciiTheme="majorBidi" w:hAnsiTheme="majorBidi" w:cstheme="majorBidi"/>
+          <w:u w:val="single"/>
+          <w:lang w:bidi="he-IL"/>
+        </w:rPr>
+        <w:t>Digital Filtering:</w:t>
       </w:r>
     </w:p>
     <w:p>
@@ -1351,9 +1457,132 @@
           <w:rFonts w:asciiTheme="majorBidi" w:hAnsiTheme="majorBidi" w:cstheme="majorBidi"/>
           <w:b/>
           <w:bCs/>
-          <w:lang w:val="en-US" w:bidi="he-IL"/>
-        </w:rPr>
-        <w:t xml:space="preserve"> </w:t>
+          <w:lang w:bidi="he-IL"/>
+        </w:rPr>
+        <w:t xml:space="preserve">Procedure </w:t>
+      </w:r>
+      <w:r>
+        <w:rPr>
+          <w:rFonts w:asciiTheme="majorBidi" w:hAnsiTheme="majorBidi" w:cstheme="majorBidi"/>
+          <w:b/>
+          <w:bCs/>
+          <w:lang w:bidi="he-IL"/>
+        </w:rPr>
+        <w:t>for</w:t>
+      </w:r>
+      <w:r>
+        <w:rPr>
+          <w:rFonts w:asciiTheme="majorBidi" w:hAnsiTheme="majorBidi" w:cstheme="majorBidi"/>
+          <w:b/>
+          <w:bCs/>
+          <w:lang w:bidi="he-IL"/>
+        </w:rPr>
+        <w:t xml:space="preserve"> filter</w:t>
+      </w:r>
+      <w:r>
+        <w:rPr>
+          <w:rFonts w:asciiTheme="majorBidi" w:hAnsiTheme="majorBidi" w:cstheme="majorBidi"/>
+          <w:b/>
+          <w:bCs/>
+          <w:lang w:bidi="he-IL"/>
+        </w:rPr>
+        <w:t>ing</w:t>
+      </w:r>
+      <w:r>
+        <w:rPr>
+          <w:rFonts w:asciiTheme="majorBidi" w:hAnsiTheme="majorBidi" w:cstheme="majorBidi"/>
+          <w:b/>
+          <w:bCs/>
+          <w:lang w:bidi="he-IL"/>
+        </w:rPr>
+        <w:t xml:space="preserve"> data:</w:t>
+      </w:r>
+    </w:p>
+    <w:p>
+      <w:pPr>
+        <w:pStyle w:val="ListParagraph"/>
+        <w:numPr>
+          <w:ilvl w:val="0"/>
+          <w:numId w:val="4"/>
+        </w:numPr>
+        <w:rPr>
+          <w:rFonts w:asciiTheme="majorBidi" w:hAnsiTheme="majorBidi" w:cstheme="majorBidi"/>
+          <w:lang w:bidi="he-IL"/>
+        </w:rPr>
+      </w:pPr>
+      <w:r>
+        <w:rPr>
+          <w:rFonts w:asciiTheme="majorBidi" w:hAnsiTheme="majorBidi" w:cstheme="majorBidi"/>
+          <w:lang w:bidi="he-IL"/>
+        </w:rPr>
+        <w:t>Define frequency domain shape and cut-offs.</w:t>
+      </w:r>
+    </w:p>
+    <w:p>
+      <w:pPr>
+        <w:pStyle w:val="ListParagraph"/>
+        <w:numPr>
+          <w:ilvl w:val="0"/>
+          <w:numId w:val="4"/>
+        </w:numPr>
+        <w:rPr>
+          <w:rFonts w:asciiTheme="majorBidi" w:hAnsiTheme="majorBidi" w:cstheme="majorBidi"/>
+          <w:lang w:bidi="he-IL"/>
+        </w:rPr>
+      </w:pPr>
+      <w:r>
+        <w:rPr>
+          <w:rFonts w:asciiTheme="majorBidi" w:hAnsiTheme="majorBidi" w:cstheme="majorBidi"/>
+          <w:lang w:bidi="he-IL"/>
+        </w:rPr>
+        <w:t xml:space="preserve">Generate filter </w:t>
+      </w:r>
+      <w:r>
+        <w:rPr>
+          <w:rFonts w:asciiTheme="majorBidi" w:hAnsiTheme="majorBidi" w:cstheme="majorBidi"/>
+          <w:lang w:bidi="he-IL"/>
+        </w:rPr>
+        <w:t>kernel</w:t>
+      </w:r>
+    </w:p>
+    <w:p>
+      <w:pPr>
+        <w:pStyle w:val="ListParagraph"/>
+        <w:numPr>
+          <w:ilvl w:val="0"/>
+          <w:numId w:val="4"/>
+        </w:numPr>
+        <w:rPr>
+          <w:rFonts w:asciiTheme="majorBidi" w:hAnsiTheme="majorBidi" w:cstheme="majorBidi"/>
+          <w:lang w:bidi="he-IL"/>
+        </w:rPr>
+      </w:pPr>
+      <w:r>
+        <w:rPr>
+          <w:rFonts w:asciiTheme="majorBidi" w:hAnsiTheme="majorBidi" w:cstheme="majorBidi"/>
+          <w:lang w:bidi="he-IL"/>
+        </w:rPr>
+        <w:t>Evaluate kernel and its power spectrum</w:t>
+      </w:r>
+    </w:p>
+    <w:p>
+      <w:pPr>
+        <w:pStyle w:val="ListParagraph"/>
+        <w:numPr>
+          <w:ilvl w:val="0"/>
+          <w:numId w:val="4"/>
+        </w:numPr>
+        <w:rPr>
+          <w:rFonts w:asciiTheme="majorBidi" w:hAnsiTheme="majorBidi" w:cstheme="majorBidi"/>
+          <w:lang w:bidi="he-IL"/>
+        </w:rPr>
+      </w:pPr>
+      <w:r>
+        <w:rPr>
+          <w:rFonts w:asciiTheme="majorBidi" w:hAnsiTheme="majorBidi" w:cstheme="majorBidi"/>
+          <w:lang w:bidi="he-IL"/>
+        </w:rPr>
+        <w:t>Apply filter kernel to data</w:t>
       </w:r>
     </w:p>
     <w:p>
@@ -1375,10 +1604,467 @@
           <w:rFonts w:asciiTheme="majorBidi" w:hAnsiTheme="majorBidi" w:cstheme="majorBidi"/>
           <w:b/>
           <w:bCs/>
-          <w:lang w:val="en-US" w:bidi="he-IL"/>
-        </w:rPr>
-        <w:t xml:space="preserve"> </w:t>
-      </w:r>
+          <w:lang w:bidi="he-IL"/>
+        </w:rPr>
+        <w:t>FIR vs IIR:</w:t>
+      </w:r>
+    </w:p>
+    <w:tbl>
+      <w:tblPr>
+        <w:tblStyle w:val="TableGrid"/>
+        <w:tblW w:w="0" w:type="auto"/>
+        <w:tblInd w:w="720" w:type="dxa"/>
+        <w:tblLook w:val="04A0" w:firstRow="1" w:lastRow="0" w:firstColumn="1" w:lastColumn="0" w:noHBand="0" w:noVBand="1"/>
+      </w:tblPr>
+      <w:tblGrid>
+        <w:gridCol w:w="2778"/>
+        <w:gridCol w:w="2755"/>
+        <w:gridCol w:w="2763"/>
+      </w:tblGrid>
+      <w:tr>
+        <w:tc>
+          <w:tcPr>
+            <w:tcW w:w="3005" w:type="dxa"/>
+          </w:tcPr>
+          <w:p>
+            <w:pPr>
+              <w:pStyle w:val="ListParagraph"/>
+              <w:ind w:left="0"/>
+              <w:jc w:val="center"/>
+              <w:rPr>
+                <w:rFonts w:asciiTheme="majorBidi" w:hAnsiTheme="majorBidi" w:cstheme="majorBidi"/>
+                <w:lang w:bidi="he-IL"/>
+              </w:rPr>
+            </w:pPr>
+            <w:r>
+              <w:rPr>
+                <w:rFonts w:asciiTheme="majorBidi" w:hAnsiTheme="majorBidi" w:cstheme="majorBidi"/>
+                <w:lang w:bidi="he-IL"/>
+              </w:rPr>
+              <w:t>Name</w:t>
+            </w:r>
+          </w:p>
+        </w:tc>
+        <w:tc>
+          <w:tcPr>
+            <w:tcW w:w="3005" w:type="dxa"/>
+          </w:tcPr>
+          <w:p>
+            <w:pPr>
+              <w:pStyle w:val="ListParagraph"/>
+              <w:ind w:left="0"/>
+              <w:jc w:val="center"/>
+              <w:rPr>
+                <w:rFonts w:asciiTheme="majorBidi" w:hAnsiTheme="majorBidi" w:cstheme="majorBidi"/>
+                <w:lang w:bidi="he-IL"/>
+              </w:rPr>
+            </w:pPr>
+            <w:r>
+              <w:rPr>
+                <w:rFonts w:asciiTheme="majorBidi" w:hAnsiTheme="majorBidi" w:cstheme="majorBidi"/>
+                <w:lang w:bidi="he-IL"/>
+              </w:rPr>
+              <w:t>FIR</w:t>
+            </w:r>
+          </w:p>
+        </w:tc>
+        <w:tc>
+          <w:tcPr>
+            <w:tcW w:w="3006" w:type="dxa"/>
+          </w:tcPr>
+          <w:p>
+            <w:pPr>
+              <w:pStyle w:val="ListParagraph"/>
+              <w:ind w:left="0"/>
+              <w:jc w:val="center"/>
+              <w:rPr>
+                <w:rFonts w:asciiTheme="majorBidi" w:hAnsiTheme="majorBidi" w:cstheme="majorBidi"/>
+                <w:lang w:bidi="he-IL"/>
+              </w:rPr>
+            </w:pPr>
+            <w:r>
+              <w:rPr>
+                <w:rFonts w:asciiTheme="majorBidi" w:hAnsiTheme="majorBidi" w:cstheme="majorBidi"/>
+                <w:lang w:bidi="he-IL"/>
+              </w:rPr>
+              <w:t>IIR</w:t>
+            </w:r>
+          </w:p>
+        </w:tc>
+      </w:tr>
+      <w:tr>
+        <w:tc>
+          <w:tcPr>
+            <w:tcW w:w="3005" w:type="dxa"/>
+          </w:tcPr>
+          <w:p>
+            <w:pPr>
+              <w:pStyle w:val="ListParagraph"/>
+              <w:ind w:left="0"/>
+              <w:jc w:val="center"/>
+              <w:rPr>
+                <w:rFonts w:asciiTheme="majorBidi" w:hAnsiTheme="majorBidi" w:cstheme="majorBidi"/>
+                <w:lang w:bidi="he-IL"/>
+              </w:rPr>
+            </w:pPr>
+            <w:r>
+              <w:rPr>
+                <w:rFonts w:asciiTheme="majorBidi" w:hAnsiTheme="majorBidi" w:cstheme="majorBidi"/>
+                <w:lang w:bidi="he-IL"/>
+              </w:rPr>
+              <w:t>Full name</w:t>
+            </w:r>
+          </w:p>
+        </w:tc>
+        <w:tc>
+          <w:tcPr>
+            <w:tcW w:w="3005" w:type="dxa"/>
+          </w:tcPr>
+          <w:p>
+            <w:pPr>
+              <w:pStyle w:val="ListParagraph"/>
+              <w:ind w:left="0"/>
+              <w:jc w:val="center"/>
+              <w:rPr>
+                <w:rFonts w:asciiTheme="majorBidi" w:hAnsiTheme="majorBidi" w:cstheme="majorBidi"/>
+                <w:lang w:bidi="he-IL"/>
+              </w:rPr>
+            </w:pPr>
+            <w:r>
+              <w:rPr>
+                <w:rFonts w:asciiTheme="majorBidi" w:hAnsiTheme="majorBidi" w:cstheme="majorBidi"/>
+                <w:lang w:bidi="he-IL"/>
+              </w:rPr>
+              <w:t>Finite Impulse Response</w:t>
+            </w:r>
+          </w:p>
+        </w:tc>
+        <w:tc>
+          <w:tcPr>
+            <w:tcW w:w="3006" w:type="dxa"/>
+          </w:tcPr>
+          <w:p>
+            <w:pPr>
+              <w:pStyle w:val="ListParagraph"/>
+              <w:ind w:left="0"/>
+              <w:jc w:val="center"/>
+              <w:rPr>
+                <w:rFonts w:asciiTheme="majorBidi" w:hAnsiTheme="majorBidi" w:cstheme="majorBidi"/>
+                <w:lang w:bidi="he-IL"/>
+              </w:rPr>
+            </w:pPr>
+            <w:r>
+              <w:rPr>
+                <w:rFonts w:asciiTheme="majorBidi" w:hAnsiTheme="majorBidi" w:cstheme="majorBidi"/>
+                <w:lang w:bidi="he-IL"/>
+              </w:rPr>
+              <w:t>Infinite Impulse Response</w:t>
+            </w:r>
+          </w:p>
+        </w:tc>
+      </w:tr>
+      <w:tr>
+        <w:tc>
+          <w:tcPr>
+            <w:tcW w:w="3005" w:type="dxa"/>
+          </w:tcPr>
+          <w:p>
+            <w:pPr>
+              <w:pStyle w:val="ListParagraph"/>
+              <w:ind w:left="0"/>
+              <w:jc w:val="center"/>
+              <w:rPr>
+                <w:rFonts w:asciiTheme="majorBidi" w:hAnsiTheme="majorBidi" w:cstheme="majorBidi"/>
+                <w:lang w:bidi="he-IL"/>
+              </w:rPr>
+            </w:pPr>
+            <w:r>
+              <w:rPr>
+                <w:rFonts w:asciiTheme="majorBidi" w:hAnsiTheme="majorBidi" w:cstheme="majorBidi"/>
+                <w:lang w:bidi="he-IL"/>
+              </w:rPr>
+              <w:t>Kernel length</w:t>
+            </w:r>
+          </w:p>
+        </w:tc>
+        <w:tc>
+          <w:tcPr>
+            <w:tcW w:w="3005" w:type="dxa"/>
+          </w:tcPr>
+          <w:p>
+            <w:pPr>
+              <w:pStyle w:val="ListParagraph"/>
+              <w:ind w:left="0"/>
+              <w:jc w:val="center"/>
+              <w:rPr>
+                <w:rFonts w:asciiTheme="majorBidi" w:hAnsiTheme="majorBidi" w:cstheme="majorBidi"/>
+                <w:lang w:bidi="he-IL"/>
+              </w:rPr>
+            </w:pPr>
+            <w:r>
+              <w:rPr>
+                <w:rFonts w:asciiTheme="majorBidi" w:hAnsiTheme="majorBidi" w:cstheme="majorBidi"/>
+                <w:lang w:bidi="he-IL"/>
+              </w:rPr>
+              <w:t>Long</w:t>
+            </w:r>
+          </w:p>
+        </w:tc>
+        <w:tc>
+          <w:tcPr>
+            <w:tcW w:w="3006" w:type="dxa"/>
+          </w:tcPr>
+          <w:p>
+            <w:pPr>
+              <w:pStyle w:val="ListParagraph"/>
+              <w:ind w:left="0"/>
+              <w:jc w:val="center"/>
+              <w:rPr>
+                <w:rFonts w:asciiTheme="majorBidi" w:hAnsiTheme="majorBidi" w:cstheme="majorBidi"/>
+                <w:lang w:bidi="he-IL"/>
+              </w:rPr>
+            </w:pPr>
+            <w:r>
+              <w:rPr>
+                <w:rFonts w:asciiTheme="majorBidi" w:hAnsiTheme="majorBidi" w:cstheme="majorBidi"/>
+                <w:lang w:bidi="he-IL"/>
+              </w:rPr>
+              <w:t>Short</w:t>
+            </w:r>
+          </w:p>
+        </w:tc>
+      </w:tr>
+      <w:tr>
+        <w:tc>
+          <w:tcPr>
+            <w:tcW w:w="3005" w:type="dxa"/>
+          </w:tcPr>
+          <w:p>
+            <w:pPr>
+              <w:pStyle w:val="ListParagraph"/>
+              <w:ind w:left="0"/>
+              <w:jc w:val="center"/>
+              <w:rPr>
+                <w:rFonts w:asciiTheme="majorBidi" w:hAnsiTheme="majorBidi" w:cstheme="majorBidi"/>
+                <w:lang w:bidi="he-IL"/>
+              </w:rPr>
+            </w:pPr>
+            <w:r>
+              <w:rPr>
+                <w:rFonts w:asciiTheme="majorBidi" w:hAnsiTheme="majorBidi" w:cstheme="majorBidi"/>
+                <w:lang w:bidi="he-IL"/>
+              </w:rPr>
+              <w:t>Speed</w:t>
+            </w:r>
+          </w:p>
+        </w:tc>
+        <w:tc>
+          <w:tcPr>
+            <w:tcW w:w="3005" w:type="dxa"/>
+          </w:tcPr>
+          <w:p>
+            <w:pPr>
+              <w:pStyle w:val="ListParagraph"/>
+              <w:ind w:left="0"/>
+              <w:jc w:val="center"/>
+              <w:rPr>
+                <w:rFonts w:asciiTheme="majorBidi" w:hAnsiTheme="majorBidi" w:cstheme="majorBidi"/>
+                <w:lang w:bidi="he-IL"/>
+              </w:rPr>
+            </w:pPr>
+            <w:r>
+              <w:rPr>
+                <w:rFonts w:asciiTheme="majorBidi" w:hAnsiTheme="majorBidi" w:cstheme="majorBidi"/>
+                <w:lang w:bidi="he-IL"/>
+              </w:rPr>
+              <w:t>Slower</w:t>
+            </w:r>
+          </w:p>
+        </w:tc>
+        <w:tc>
+          <w:tcPr>
+            <w:tcW w:w="3006" w:type="dxa"/>
+          </w:tcPr>
+          <w:p>
+            <w:pPr>
+              <w:pStyle w:val="ListParagraph"/>
+              <w:ind w:left="0"/>
+              <w:jc w:val="center"/>
+              <w:rPr>
+                <w:rFonts w:asciiTheme="majorBidi" w:hAnsiTheme="majorBidi" w:cstheme="majorBidi"/>
+                <w:lang w:bidi="he-IL"/>
+              </w:rPr>
+            </w:pPr>
+            <w:r>
+              <w:rPr>
+                <w:rFonts w:asciiTheme="majorBidi" w:hAnsiTheme="majorBidi" w:cstheme="majorBidi"/>
+                <w:lang w:bidi="he-IL"/>
+              </w:rPr>
+              <w:t>Fast</w:t>
+            </w:r>
+          </w:p>
+        </w:tc>
+      </w:tr>
+      <w:tr>
+        <w:tc>
+          <w:tcPr>
+            <w:tcW w:w="3005" w:type="dxa"/>
+          </w:tcPr>
+          <w:p>
+            <w:pPr>
+              <w:pStyle w:val="ListParagraph"/>
+              <w:ind w:left="0"/>
+              <w:jc w:val="center"/>
+              <w:rPr>
+                <w:rFonts w:asciiTheme="majorBidi" w:hAnsiTheme="majorBidi" w:cstheme="majorBidi"/>
+                <w:lang w:bidi="he-IL"/>
+              </w:rPr>
+            </w:pPr>
+            <w:r>
+              <w:rPr>
+                <w:rFonts w:asciiTheme="majorBidi" w:hAnsiTheme="majorBidi" w:cstheme="majorBidi"/>
+                <w:lang w:bidi="he-IL"/>
+              </w:rPr>
+              <w:t>Stability</w:t>
+            </w:r>
+          </w:p>
+        </w:tc>
+        <w:tc>
+          <w:tcPr>
+            <w:tcW w:w="3005" w:type="dxa"/>
+          </w:tcPr>
+          <w:p>
+            <w:pPr>
+              <w:pStyle w:val="ListParagraph"/>
+              <w:ind w:left="0"/>
+              <w:jc w:val="center"/>
+              <w:rPr>
+                <w:rFonts w:asciiTheme="majorBidi" w:hAnsiTheme="majorBidi" w:cstheme="majorBidi"/>
+                <w:lang w:bidi="he-IL"/>
+              </w:rPr>
+            </w:pPr>
+            <w:r>
+              <w:rPr>
+                <w:rFonts w:asciiTheme="majorBidi" w:hAnsiTheme="majorBidi" w:cstheme="majorBidi"/>
+                <w:lang w:bidi="he-IL"/>
+              </w:rPr>
+              <w:t>High</w:t>
+            </w:r>
+          </w:p>
+        </w:tc>
+        <w:tc>
+          <w:tcPr>
+            <w:tcW w:w="3006" w:type="dxa"/>
+          </w:tcPr>
+          <w:p>
+            <w:pPr>
+              <w:pStyle w:val="ListParagraph"/>
+              <w:ind w:left="0"/>
+              <w:jc w:val="center"/>
+              <w:rPr>
+                <w:rFonts w:asciiTheme="majorBidi" w:hAnsiTheme="majorBidi" w:cstheme="majorBidi"/>
+                <w:lang w:bidi="he-IL"/>
+              </w:rPr>
+            </w:pPr>
+            <w:r>
+              <w:rPr>
+                <w:rFonts w:asciiTheme="majorBidi" w:hAnsiTheme="majorBidi" w:cstheme="majorBidi"/>
+                <w:lang w:bidi="he-IL"/>
+              </w:rPr>
+              <w:t>Data-dependent</w:t>
+            </w:r>
+          </w:p>
+        </w:tc>
+      </w:tr>
+      <w:tr>
+        <w:tc>
+          <w:tcPr>
+            <w:tcW w:w="3005" w:type="dxa"/>
+          </w:tcPr>
+          <w:p>
+            <w:pPr>
+              <w:pStyle w:val="ListParagraph"/>
+              <w:ind w:left="0"/>
+              <w:jc w:val="center"/>
+              <w:rPr>
+                <w:rFonts w:asciiTheme="majorBidi" w:hAnsiTheme="majorBidi" w:cstheme="majorBidi"/>
+                <w:lang w:bidi="he-IL"/>
+              </w:rPr>
+            </w:pPr>
+            <w:r>
+              <w:rPr>
+                <w:rFonts w:asciiTheme="majorBidi" w:hAnsiTheme="majorBidi" w:cstheme="majorBidi"/>
+                <w:lang w:bidi="he-IL"/>
+              </w:rPr>
+              <w:t>Mechanism</w:t>
+            </w:r>
+          </w:p>
+        </w:tc>
+        <w:tc>
+          <w:tcPr>
+            <w:tcW w:w="3005" w:type="dxa"/>
+          </w:tcPr>
+          <w:p>
+            <w:pPr>
+              <w:pStyle w:val="ListParagraph"/>
+              <w:ind w:left="0"/>
+              <w:jc w:val="center"/>
+              <w:rPr>
+                <w:rFonts w:asciiTheme="majorBidi" w:hAnsiTheme="majorBidi" w:cstheme="majorBidi"/>
+                <w:lang w:bidi="he-IL"/>
+              </w:rPr>
+            </w:pPr>
+            <w:r>
+              <w:rPr>
+                <w:rFonts w:asciiTheme="majorBidi" w:hAnsiTheme="majorBidi" w:cstheme="majorBidi"/>
+                <w:lang w:bidi="he-IL"/>
+              </w:rPr>
+              <w:t>Multiply data with kernel</w:t>
+            </w:r>
+          </w:p>
+        </w:tc>
+        <w:tc>
+          <w:tcPr>
+            <w:tcW w:w="3006" w:type="dxa"/>
+          </w:tcPr>
+          <w:p>
+            <w:pPr>
+              <w:pStyle w:val="ListParagraph"/>
+              <w:ind w:left="0"/>
+              <w:jc w:val="center"/>
+              <w:rPr>
+                <w:rFonts w:asciiTheme="majorBidi" w:hAnsiTheme="majorBidi" w:cstheme="majorBidi"/>
+                <w:rtl/>
+                <w:lang w:bidi="he-IL"/>
+              </w:rPr>
+            </w:pPr>
+            <w:r>
+              <w:rPr>
+                <w:rFonts w:asciiTheme="majorBidi" w:hAnsiTheme="majorBidi" w:cstheme="majorBidi"/>
+                <w:lang w:bidi="he-IL"/>
+              </w:rPr>
+              <w:t xml:space="preserve">Multiply data with </w:t>
+            </w:r>
+            <w:r>
+              <w:rPr>
+                <w:rFonts w:asciiTheme="majorBidi" w:hAnsiTheme="majorBidi" w:cstheme="majorBidi"/>
+                <w:lang w:bidi="he-IL"/>
+              </w:rPr>
+              <w:t>data</w:t>
+            </w:r>
+          </w:p>
+        </w:tc>
+      </w:tr>
+    </w:tbl>
+    <w:p>
+      <w:pPr>
+        <w:pStyle w:val="ListParagraph"/>
+        <w:jc w:val="center"/>
+        <w:rPr>
+          <w:rFonts w:asciiTheme="majorBidi" w:hAnsiTheme="majorBidi" w:cstheme="majorBidi"/>
+          <w:lang w:bidi="he-IL"/>
+        </w:rPr>
+      </w:pPr>
     </w:p>
     <w:p>
       <w:pPr>
@@ -1399,18 +2085,246 @@
           <w:rFonts w:asciiTheme="majorBidi" w:hAnsiTheme="majorBidi" w:cstheme="majorBidi"/>
           <w:b/>
           <w:bCs/>
-          <w:lang w:val="en-US" w:bidi="he-IL"/>
+          <w:lang w:bidi="he-IL"/>
+        </w:rPr>
+        <w:t xml:space="preserve">FIR kernels with </w:t>
+      </w:r>
+      <w:proofErr w:type="spellStart"/>
+      <w:r>
+        <w:rPr>
+          <w:rFonts w:asciiTheme="majorBidi" w:hAnsiTheme="majorBidi" w:cstheme="majorBidi"/>
+          <w:b/>
+          <w:bCs/>
+          <w:lang w:bidi="he-IL"/>
+        </w:rPr>
+        <w:t>firls</w:t>
+      </w:r>
+      <w:proofErr w:type="spellEnd"/>
+      <w:r>
+        <w:rPr>
+          <w:rFonts w:asciiTheme="majorBidi" w:hAnsiTheme="majorBidi" w:cstheme="majorBidi"/>
+          <w:b/>
+          <w:bCs/>
+          <w:lang w:bidi="he-IL"/>
+        </w:rPr>
+        <w:t xml:space="preserve">: finite impulse response </w:t>
+      </w:r>
+      <w:r>
+        <w:rPr>
+          <w:rFonts w:asciiTheme="majorBidi" w:hAnsiTheme="majorBidi" w:cstheme="majorBidi"/>
+          <w:b/>
+          <w:bCs/>
+          <w:lang w:bidi="he-IL"/>
+        </w:rPr>
+        <w:t>Least-squares linear-phase</w:t>
+      </w:r>
+      <w:r>
+        <w:rPr>
+          <w:rFonts w:asciiTheme="majorBidi" w:hAnsiTheme="majorBidi" w:cstheme="majorBidi"/>
+          <w:b/>
+          <w:bCs/>
+          <w:lang w:bidi="he-IL"/>
+        </w:rPr>
+        <w:t xml:space="preserve"> kernels</w:t>
+      </w:r>
+      <w:r>
+        <w:rPr>
+          <w:rFonts w:asciiTheme="majorBidi" w:hAnsiTheme="majorBidi" w:cstheme="majorBidi"/>
+          <w:b/>
+          <w:bCs/>
+          <w:lang w:bidi="he-IL"/>
+        </w:rPr>
+        <w:t>:</w:t>
+      </w:r>
+    </w:p>
+    <w:p>
+      <w:pPr>
+        <w:pStyle w:val="ListParagraph"/>
+        <w:rPr>
+          <w:rFonts w:asciiTheme="majorBidi" w:hAnsiTheme="majorBidi" w:cstheme="majorBidi"/>
+          <w:b/>
+          <w:bCs/>
+          <w:lang w:bidi="he-IL"/>
+        </w:rPr>
+      </w:pPr>
+      <w:r>
+        <w:rPr>
+          <w:rFonts w:asciiTheme="majorBidi" w:hAnsiTheme="majorBidi" w:cstheme="majorBidi"/>
+          <w:lang w:bidi="he-IL"/>
+        </w:rPr>
+        <w:t xml:space="preserve">With filters we should </w:t>
+      </w:r>
+      <w:r>
+        <w:rPr>
+          <w:rFonts w:asciiTheme="majorBidi" w:hAnsiTheme="majorBidi" w:cstheme="majorBidi"/>
+          <w:lang w:bidi="he-IL"/>
+        </w:rPr>
+        <w:t xml:space="preserve">always stay with simple window on the frequency domain. The kernel goes from </w:t>
+      </w:r>
+      <w:r>
+        <w:rPr>
+          <w:rFonts w:asciiTheme="majorBidi" w:hAnsiTheme="majorBidi" w:cstheme="majorBidi"/>
+          <w:lang w:bidi="he-IL"/>
+        </w:rPr>
+        <w:t xml:space="preserve">zero (DC) to </w:t>
+      </w:r>
+      <w:r>
+        <w:rPr>
+          <w:rFonts w:asciiTheme="majorBidi" w:hAnsiTheme="majorBidi" w:cstheme="majorBidi"/>
+          <w:lang w:bidi="he-IL"/>
+        </w:rPr>
+        <w:t xml:space="preserve">Nyquist </w:t>
+      </w:r>
+      <w:r>
+        <w:rPr>
+          <w:rFonts w:asciiTheme="majorBidi" w:hAnsiTheme="majorBidi" w:cstheme="majorBidi"/>
+          <w:lang w:bidi="he-IL"/>
+        </w:rPr>
+        <w:t xml:space="preserve">they are always </w:t>
+      </w:r>
+      <w:r>
+        <w:rPr>
+          <w:rFonts w:asciiTheme="majorBidi" w:hAnsiTheme="majorBidi" w:cstheme="majorBidi"/>
+          <w:lang w:bidi="he-IL"/>
+        </w:rPr>
+        <w:t xml:space="preserve">normalized by </w:t>
+      </w:r>
+      <w:proofErr w:type="spellStart"/>
+      <w:r>
+        <w:rPr>
+          <w:rFonts w:asciiTheme="majorBidi" w:hAnsiTheme="majorBidi" w:cstheme="majorBidi"/>
+          <w:lang w:bidi="he-IL"/>
+        </w:rPr>
+        <w:t>nyquist</w:t>
+      </w:r>
+      <w:proofErr w:type="spellEnd"/>
+      <w:r>
+        <w:rPr>
+          <w:rFonts w:asciiTheme="majorBidi" w:hAnsiTheme="majorBidi" w:cstheme="majorBidi"/>
+          <w:lang w:bidi="he-IL"/>
+        </w:rPr>
+        <w:t xml:space="preserve"> frequency.</w:t>
+      </w:r>
+      <w:r>
+        <w:rPr>
+          <w:rFonts w:asciiTheme="majorBidi" w:hAnsiTheme="majorBidi" w:cstheme="majorBidi"/>
+          <w:lang w:bidi="he-IL"/>
         </w:rPr>
         <w:t xml:space="preserve"> </w:t>
       </w:r>
       <w:r>
         <w:rPr>
           <w:rFonts w:asciiTheme="majorBidi" w:hAnsiTheme="majorBidi" w:cstheme="majorBidi"/>
-          <w:b/>
-          <w:bCs/>
-          <w:lang w:val="en-US" w:bidi="he-IL"/>
-        </w:rPr>
-        <w:t xml:space="preserve"> </w:t>
+          <w:lang w:bidi="he-IL"/>
+        </w:rPr>
+        <w:t>the gain goes until one (the amplitude of the window)</w:t>
+      </w:r>
+      <w:r>
+        <w:rPr>
+          <w:rFonts w:asciiTheme="majorBidi" w:hAnsiTheme="majorBidi" w:cstheme="majorBidi"/>
+          <w:lang w:bidi="he-IL"/>
+        </w:rPr>
+        <w:t>. The window of band pass filter goes to a maximum between the two frequenci</w:t>
+      </w:r>
+      <w:r>
+        <w:rPr>
+          <w:rFonts w:asciiTheme="majorBidi" w:hAnsiTheme="majorBidi" w:cstheme="majorBidi"/>
+          <w:lang w:bidi="he-IL"/>
+        </w:rPr>
+        <w:t>es we want to pass through it.</w:t>
+      </w:r>
+      <w:r>
+        <w:rPr>
+          <w:rFonts w:asciiTheme="majorBidi" w:hAnsiTheme="majorBidi" w:cstheme="majorBidi"/>
+          <w:lang w:bidi="he-IL"/>
+        </w:rPr>
+        <w:t xml:space="preserve"> We don’t want the edges of the kernel on the </w:t>
+      </w:r>
+      <w:proofErr w:type="spellStart"/>
+      <w:r>
+        <w:rPr>
+          <w:rFonts w:asciiTheme="majorBidi" w:hAnsiTheme="majorBidi" w:cstheme="majorBidi"/>
+          <w:lang w:bidi="he-IL"/>
+        </w:rPr>
+        <w:t>freq</w:t>
+      </w:r>
+      <w:proofErr w:type="spellEnd"/>
+      <w:r>
+        <w:rPr>
+          <w:rFonts w:asciiTheme="majorBidi" w:hAnsiTheme="majorBidi" w:cstheme="majorBidi"/>
+          <w:lang w:bidi="he-IL"/>
+        </w:rPr>
+        <w:t xml:space="preserve"> domain</w:t>
+      </w:r>
+      <w:r>
+        <w:rPr>
+          <w:rFonts w:asciiTheme="majorBidi" w:hAnsiTheme="majorBidi" w:cstheme="majorBidi"/>
+          <w:lang w:bidi="he-IL"/>
+        </w:rPr>
+        <w:t xml:space="preserve"> because it requires too much energy</w:t>
+      </w:r>
+      <w:r>
+        <w:rPr>
+          <w:rFonts w:asciiTheme="majorBidi" w:hAnsiTheme="majorBidi" w:cstheme="majorBidi"/>
+          <w:lang w:bidi="he-IL"/>
+        </w:rPr>
+        <w:t xml:space="preserve"> – this is the transition zone</w:t>
+      </w:r>
+      <w:r>
+        <w:rPr>
+          <w:rFonts w:asciiTheme="majorBidi" w:hAnsiTheme="majorBidi" w:cstheme="majorBidi"/>
+          <w:lang w:bidi="he-IL"/>
+        </w:rPr>
+        <w:t>.</w:t>
+      </w:r>
+      <w:r>
+        <w:rPr>
+          <w:rFonts w:asciiTheme="majorBidi" w:hAnsiTheme="majorBidi" w:cstheme="majorBidi"/>
+          <w:lang w:bidi="he-IL"/>
+        </w:rPr>
+        <w:t xml:space="preserve"> The order (number of points in the kernel on  the time domain) </w:t>
+      </w:r>
+      <w:r>
+        <w:rPr>
+          <w:rFonts w:asciiTheme="majorBidi" w:hAnsiTheme="majorBidi" w:cstheme="majorBidi"/>
+          <w:lang w:bidi="he-IL"/>
+        </w:rPr>
+        <w:t xml:space="preserve">is usually making the kernel better with higher numbers but there is a </w:t>
+      </w:r>
+      <w:r>
+        <w:rPr>
+          <w:rFonts w:asciiTheme="majorBidi" w:hAnsiTheme="majorBidi" w:cstheme="majorBidi"/>
+          <w:lang w:bidi="he-IL"/>
+        </w:rPr>
+        <w:t>limit</w:t>
+      </w:r>
+      <w:r>
+        <w:rPr>
+          <w:rFonts w:asciiTheme="majorBidi" w:hAnsiTheme="majorBidi" w:cstheme="majorBidi"/>
+          <w:lang w:bidi="he-IL"/>
+        </w:rPr>
+        <w:t xml:space="preserve"> to it </w:t>
+      </w:r>
+      <w:r>
+        <w:rPr>
+          <w:rFonts w:asciiTheme="majorBidi" w:hAnsiTheme="majorBidi" w:cstheme="majorBidi"/>
+          <w:lang w:bidi="he-IL"/>
+        </w:rPr>
+        <w:t xml:space="preserve">where </w:t>
+      </w:r>
+      <w:r>
+        <w:rPr>
+          <w:rFonts w:asciiTheme="majorBidi" w:hAnsiTheme="majorBidi" w:cstheme="majorBidi"/>
+          <w:lang w:bidi="he-IL"/>
+        </w:rPr>
+        <w:t>after</w:t>
+      </w:r>
+      <w:r>
+        <w:rPr>
+          <w:rFonts w:asciiTheme="majorBidi" w:hAnsiTheme="majorBidi" w:cstheme="majorBidi"/>
+          <w:lang w:bidi="he-IL"/>
+        </w:rPr>
+        <w:t xml:space="preserve"> the limit it will be worse and also take longer to compute.</w:t>
       </w:r>
     </w:p>
     <w:p>
@@ -1428,7 +2342,127 @@
       <w:r>
         <w:rPr>
           <w:rFonts w:asciiTheme="majorBidi" w:hAnsiTheme="majorBidi" w:cstheme="majorBidi"/>
-          <w:lang w:val="en-US" w:bidi="he-IL"/>
+          <w:lang w:bidi="he-IL"/>
+        </w:rPr>
+        <w:t xml:space="preserve"> </w:t>
+      </w:r>
+    </w:p>
+    <w:p>
+      <w:pPr>
+        <w:pStyle w:val="ListParagraph"/>
+        <w:numPr>
+          <w:ilvl w:val="0"/>
+          <w:numId w:val="2"/>
+        </w:numPr>
+        <w:rPr>
+          <w:rFonts w:asciiTheme="majorBidi" w:hAnsiTheme="majorBidi" w:cstheme="majorBidi"/>
+          <w:lang w:bidi="he-IL"/>
+        </w:rPr>
+      </w:pPr>
+      <w:r>
+        <w:rPr>
+          <w:rFonts w:asciiTheme="majorBidi" w:hAnsiTheme="majorBidi" w:cstheme="majorBidi"/>
+          <w:lang w:bidi="he-IL"/>
+        </w:rPr>
+        <w:t xml:space="preserve"> </w:t>
+      </w:r>
+    </w:p>
+    <w:p>
+      <w:pPr>
+        <w:pStyle w:val="ListParagraph"/>
+        <w:numPr>
+          <w:ilvl w:val="0"/>
+          <w:numId w:val="2"/>
+        </w:numPr>
+        <w:rPr>
+          <w:rFonts w:asciiTheme="majorBidi" w:hAnsiTheme="majorBidi" w:cstheme="majorBidi"/>
+          <w:lang w:bidi="he-IL"/>
+        </w:rPr>
+      </w:pPr>
+      <w:r>
+        <w:rPr>
+          <w:rFonts w:asciiTheme="majorBidi" w:hAnsiTheme="majorBidi" w:cstheme="majorBidi"/>
+          <w:lang w:bidi="he-IL"/>
+        </w:rPr>
+        <w:t xml:space="preserve"> </w:t>
+      </w:r>
+    </w:p>
+    <w:p>
+      <w:pPr>
+        <w:pStyle w:val="ListParagraph"/>
+        <w:numPr>
+          <w:ilvl w:val="0"/>
+          <w:numId w:val="2"/>
+        </w:numPr>
+        <w:rPr>
+          <w:rFonts w:asciiTheme="majorBidi" w:hAnsiTheme="majorBidi" w:cstheme="majorBidi"/>
+          <w:lang w:bidi="he-IL"/>
+        </w:rPr>
+      </w:pPr>
+      <w:r>
+        <w:rPr>
+          <w:rFonts w:asciiTheme="majorBidi" w:hAnsiTheme="majorBidi" w:cstheme="majorBidi"/>
+          <w:lang w:bidi="he-IL"/>
+        </w:rPr>
+        <w:t xml:space="preserve"> </w:t>
+      </w:r>
+    </w:p>
+    <w:p>
+      <w:pPr>
+        <w:pStyle w:val="ListParagraph"/>
+        <w:numPr>
+          <w:ilvl w:val="0"/>
+          <w:numId w:val="2"/>
+        </w:numPr>
+        <w:rPr>
+          <w:rFonts w:asciiTheme="majorBidi" w:hAnsiTheme="majorBidi" w:cstheme="majorBidi"/>
+          <w:lang w:bidi="he-IL"/>
+        </w:rPr>
+      </w:pPr>
+    </w:p>
+    <w:p>
+      <w:pPr>
+        <w:pStyle w:val="ListParagraph"/>
+        <w:numPr>
+          <w:ilvl w:val="0"/>
+          <w:numId w:val="2"/>
+        </w:numPr>
+        <w:rPr>
+          <w:rFonts w:asciiTheme="majorBidi" w:hAnsiTheme="majorBidi" w:cstheme="majorBidi"/>
+          <w:lang w:bidi="he-IL"/>
+        </w:rPr>
+      </w:pPr>
+      <w:r>
+        <w:rPr>
+          <w:rFonts w:asciiTheme="majorBidi" w:hAnsiTheme="majorBidi" w:cstheme="majorBidi"/>
+          <w:lang w:bidi="he-IL"/>
+        </w:rPr>
+        <w:t xml:space="preserve"> </w:t>
+      </w:r>
+      <w:r>
+        <w:rPr>
+          <w:rFonts w:asciiTheme="majorBidi" w:hAnsiTheme="majorBidi" w:cstheme="majorBidi"/>
+          <w:lang w:bidi="he-IL"/>
+        </w:rPr>
+        <w:t xml:space="preserve"> </w:t>
+      </w:r>
+    </w:p>
+    <w:p>
+      <w:pPr>
+        <w:pStyle w:val="ListParagraph"/>
+        <w:numPr>
+          <w:ilvl w:val="0"/>
+          <w:numId w:val="2"/>
+        </w:numPr>
+        <w:rPr>
+          <w:rFonts w:asciiTheme="majorBidi" w:hAnsiTheme="majorBidi" w:cstheme="majorBidi"/>
+          <w:lang w:bidi="he-IL"/>
+        </w:rPr>
+      </w:pPr>
+      <w:r>
+        <w:rPr>
+          <w:rFonts w:asciiTheme="majorBidi" w:hAnsiTheme="majorBidi" w:cstheme="majorBidi"/>
+          <w:lang w:bidi="he-IL"/>
         </w:rPr>
         <w:t xml:space="preserve"> </w:t>
       </w:r>
@@ -1803,6 +2837,95 @@
       </w:rPr>
     </w:lvl>
   </w:abstractNum>
+  <w:abstractNum w:abstractNumId="3" w15:restartNumberingAfterBreak="0">
+    <w:nsid w:val="5A843D88"/>
+    <w:multiLevelType w:val="hybridMultilevel"/>
+    <w:tmpl w:val="24C026BE"/>
+    <w:lvl w:ilvl="0" w:tplc="79C02606">
+      <w:start w:val="1"/>
+      <w:numFmt w:val="decimal"/>
+      <w:lvlText w:val="%1."/>
+      <w:lvlJc w:val="left"/>
+      <w:pPr>
+        <w:ind w:left="1080" w:hanging="360"/>
+      </w:pPr>
+      <w:rPr>
+        <w:rFonts w:hint="default"/>
+      </w:rPr>
+    </w:lvl>
+    <w:lvl w:ilvl="1" w:tplc="10000019" w:tentative="1">
+      <w:start w:val="1"/>
+      <w:numFmt w:val="lowerLetter"/>
+      <w:lvlText w:val="%2."/>
+      <w:lvlJc w:val="left"/>
+      <w:pPr>
+        <w:ind w:left="1800" w:hanging="360"/>
+      </w:pPr>
+    </w:lvl>
+    <w:lvl w:ilvl="2" w:tplc="1000001B" w:tentative="1">
+      <w:start w:val="1"/>
+      <w:numFmt w:val="lowerRoman"/>
+      <w:lvlText w:val="%3."/>
+      <w:lvlJc w:val="right"/>
+      <w:pPr>
+        <w:ind w:left="2520" w:hanging="180"/>
+      </w:pPr>
+    </w:lvl>
+    <w:lvl w:ilvl="3" w:tplc="1000000F" w:tentative="1">
+      <w:start w:val="1"/>
+      <w:numFmt w:val="decimal"/>
+      <w:lvlText w:val="%4."/>
+      <w:lvlJc w:val="left"/>
+      <w:pPr>
+        <w:ind w:left="3240" w:hanging="360"/>
+      </w:pPr>
+    </w:lvl>
+    <w:lvl w:ilvl="4" w:tplc="10000019" w:tentative="1">
+      <w:start w:val="1"/>
+      <w:numFmt w:val="lowerLetter"/>
+      <w:lvlText w:val="%5."/>
+      <w:lvlJc w:val="left"/>
+      <w:pPr>
+        <w:ind w:left="3960" w:hanging="360"/>
+      </w:pPr>
+    </w:lvl>
+    <w:lvl w:ilvl="5" w:tplc="1000001B" w:tentative="1">
+      <w:start w:val="1"/>
+      <w:numFmt w:val="lowerRoman"/>
+      <w:lvlText w:val="%6."/>
+      <w:lvlJc w:val="right"/>
+      <w:pPr>
+        <w:ind w:left="4680" w:hanging="180"/>
+      </w:pPr>
+    </w:lvl>
+    <w:lvl w:ilvl="6" w:tplc="1000000F" w:tentative="1">
+      <w:start w:val="1"/>
+      <w:numFmt w:val="decimal"/>
+      <w:lvlText w:val="%7."/>
+      <w:lvlJc w:val="left"/>
+      <w:pPr>
+        <w:ind w:left="5400" w:hanging="360"/>
+      </w:pPr>
+    </w:lvl>
+    <w:lvl w:ilvl="7" w:tplc="10000019" w:tentative="1">
+      <w:start w:val="1"/>
+      <w:numFmt w:val="lowerLetter"/>
+      <w:lvlText w:val="%8."/>
+      <w:lvlJc w:val="left"/>
+      <w:pPr>
+        <w:ind w:left="6120" w:hanging="360"/>
+      </w:pPr>
+    </w:lvl>
+    <w:lvl w:ilvl="8" w:tplc="1000001B" w:tentative="1">
+      <w:start w:val="1"/>
+      <w:numFmt w:val="lowerRoman"/>
+      <w:lvlText w:val="%9."/>
+      <w:lvlJc w:val="right"/>
+      <w:pPr>
+        <w:ind w:left="6840" w:hanging="180"/>
+      </w:pPr>
+    </w:lvl>
+  </w:abstractNum>
   <w:num w:numId="1">
     <w:abstractNumId w:val="2"/>
   </w:num>
@@ -1811,6 +2934,9 @@
   </w:num>
   <w:num w:numId="3">
     <w:abstractNumId w:val="0"/>
+  </w:num>
+  <w:num w:numId="4">
+    <w:abstractNumId w:val="3"/>
   </w:num>
 </w:numbering>
 </file>
@@ -1823,7 +2949,7 @@
         <w:rFonts w:asciiTheme="minorHAnsi" w:eastAsiaTheme="minorHAnsi" w:hAnsiTheme="minorHAnsi" w:cstheme="minorBidi"/>
         <w:sz w:val="22"/>
         <w:szCs w:val="22"/>
-        <w:lang w:eastAsia="en-US" w:bidi="ar-SA"/>
+        <w:lang w:val="en-US" w:eastAsia="en-US" w:bidi="ar-SA"/>
       </w:rPr>
     </w:rPrDefault>
     <w:pPrDefault>
@@ -2252,6 +3378,25 @@
       <w:contextualSpacing/>
     </w:pPr>
   </w:style>
+  <w:style w:type="table" w:styleId="TableGrid">
+    <w:name w:val="Table Grid"/>
+    <w:basedOn w:val="TableNormal"/>
+    <w:uiPriority w:val="39"/>
+    <w:rsid w:val="00E818CF"/>
+    <w:pPr>
+      <w:spacing w:after="0" w:line="240" w:lineRule="auto"/>
+    </w:pPr>
+    <w:tblPr>
+      <w:tblBorders>
+        <w:top w:val="single" w:sz="4" w:space="0" w:color="auto"/>
+        <w:left w:val="single" w:sz="4" w:space="0" w:color="auto"/>
+        <w:bottom w:val="single" w:sz="4" w:space="0" w:color="auto"/>
+        <w:right w:val="single" w:sz="4" w:space="0" w:color="auto"/>
+        <w:insideH w:val="single" w:sz="4" w:space="0" w:color="auto"/>
+        <w:insideV w:val="single" w:sz="4" w:space="0" w:color="auto"/>
+      </w:tblBorders>
+    </w:tblPr>
+  </w:style>
 </w:styles>
 </file>
 

</xml_diff>

<commit_message>
started the filtering chapter challenge
Also added convolution chapter files
</commit_message>
<xml_diff>
--- a/signal proc stuff to remember.docx
+++ b/signal proc stuff to remember.docx
@@ -84,10 +84,10 @@
             <v:path o:extrusionok="f" gradientshapeok="t" o:connecttype="rect"/>
             <o:lock v:ext="edit" aspectratio="t"/>
           </v:shapetype>
-          <v:shape id="_x0000_i1025" type="#_x0000_t75" style="width:99.75pt;height:33.75pt" o:ole="">
+          <v:shape id="_x0000_i1025" type="#_x0000_t75" style="width:99.6pt;height:33.65pt" o:ole="">
             <v:imagedata r:id="rId5" o:title=""/>
           </v:shape>
-          <o:OLEObject Type="Embed" ProgID="Equation.DSMT4" ShapeID="_x0000_i1025" DrawAspect="Content" ObjectID="_1700298014" r:id="rId6"/>
+          <o:OLEObject Type="Embed" ProgID="Equation.DSMT4" ShapeID="_x0000_i1025" DrawAspect="Content" ObjectID="_1701363556" r:id="rId6"/>
         </w:object>
       </w:r>
     </w:p>
@@ -138,7 +138,21 @@
           <w:rFonts w:asciiTheme="majorBidi" w:hAnsiTheme="majorBidi" w:cstheme="majorBidi"/>
           <w:lang w:bidi="he-IL"/>
         </w:rPr>
-        <w:t>like mean smoothing but a bit more smooth product</w:t>
+        <w:t xml:space="preserve">like mean smoothing but a bit </w:t>
+      </w:r>
+      <w:r>
+        <w:rPr>
+          <w:rFonts w:asciiTheme="majorBidi" w:hAnsiTheme="majorBidi" w:cstheme="majorBidi"/>
+          <w:lang w:bidi="he-IL"/>
+        </w:rPr>
+        <w:t>smoother</w:t>
+      </w:r>
+      <w:r>
+        <w:rPr>
+          <w:rFonts w:asciiTheme="majorBidi" w:hAnsiTheme="majorBidi" w:cstheme="majorBidi"/>
+          <w:lang w:bidi="he-IL"/>
+        </w:rPr>
+        <w:t xml:space="preserve"> product</w:t>
       </w:r>
       <w:r>
         <w:rPr>
@@ -164,10 +178,10 @@
           <w:lang w:bidi="he-IL"/>
         </w:rPr>
         <w:object w:dxaOrig="2480" w:dyaOrig="760" w14:anchorId="26E955B3">
-          <v:shape id="_x0000_i1026" type="#_x0000_t75" style="width:123.75pt;height:38.25pt" o:ole="">
+          <v:shape id="_x0000_i1026" type="#_x0000_t75" style="width:123.9pt;height:38.35pt" o:ole="">
             <v:imagedata r:id="rId7" o:title=""/>
           </v:shape>
-          <o:OLEObject Type="Embed" ProgID="Equation.DSMT4" ShapeID="_x0000_i1026" DrawAspect="Content" ObjectID="_1700298015" r:id="rId8"/>
+          <o:OLEObject Type="Embed" ProgID="Equation.DSMT4" ShapeID="_x0000_i1026" DrawAspect="Content" ObjectID="_1701363557" r:id="rId8"/>
         </w:object>
       </w:r>
     </w:p>
@@ -184,7 +198,21 @@
           <w:rFonts w:asciiTheme="majorBidi" w:hAnsiTheme="majorBidi" w:cstheme="majorBidi"/>
           <w:lang w:bidi="he-IL"/>
         </w:rPr>
-        <w:t>W is the full-width at half maximum</w:t>
+        <w:t xml:space="preserve">W is the </w:t>
+      </w:r>
+      <w:r>
+        <w:rPr>
+          <w:rFonts w:asciiTheme="majorBidi" w:hAnsiTheme="majorBidi" w:cstheme="majorBidi"/>
+          <w:lang w:bidi="he-IL"/>
+        </w:rPr>
+        <w:t>full width</w:t>
+      </w:r>
+      <w:r>
+        <w:rPr>
+          <w:rFonts w:asciiTheme="majorBidi" w:hAnsiTheme="majorBidi" w:cstheme="majorBidi"/>
+          <w:lang w:bidi="he-IL"/>
+        </w:rPr>
+        <w:t xml:space="preserve"> at half maximum</w:t>
       </w:r>
       <w:r>
         <w:rPr>
@@ -218,13 +246,6 @@
           <w:rFonts w:asciiTheme="majorBidi" w:hAnsiTheme="majorBidi" w:cstheme="majorBidi"/>
           <w:lang w:bidi="he-IL"/>
         </w:rPr>
-        <w:t xml:space="preserve"> </w:t>
-      </w:r>
-      <w:r>
-        <w:rPr>
-          <w:rFonts w:asciiTheme="majorBidi" w:hAnsiTheme="majorBidi" w:cstheme="majorBidi"/>
-          <w:lang w:bidi="he-IL"/>
-        </w:rPr>
         <w:t>TKEO:</w:t>
       </w:r>
     </w:p>
@@ -244,10 +265,10 @@
           <w:lang w:bidi="he-IL"/>
         </w:rPr>
         <w:object w:dxaOrig="1600" w:dyaOrig="440" w14:anchorId="0677E668">
-          <v:shape id="_x0000_i1027" type="#_x0000_t75" style="width:80.25pt;height:21.75pt" o:ole="">
+          <v:shape id="_x0000_i1027" type="#_x0000_t75" style="width:80.4pt;height:21.95pt" o:ole="">
             <v:imagedata r:id="rId9" o:title=""/>
           </v:shape>
-          <o:OLEObject Type="Embed" ProgID="Equation.DSMT4" ShapeID="_x0000_i1027" DrawAspect="Content" ObjectID="_1700298016" r:id="rId10"/>
+          <o:OLEObject Type="Embed" ProgID="Equation.DSMT4" ShapeID="_x0000_i1027" DrawAspect="Content" ObjectID="_1701363558" r:id="rId10"/>
         </w:object>
       </w:r>
     </w:p>
@@ -657,23 +678,7 @@
           <w:rFonts w:asciiTheme="majorBidi" w:hAnsiTheme="majorBidi" w:cstheme="majorBidi"/>
           <w:lang w:bidi="he-IL"/>
         </w:rPr>
-        <w:t xml:space="preserve"> the order of the </w:t>
-      </w:r>
-      <w:proofErr w:type="spellStart"/>
-      <w:r>
-        <w:rPr>
-          <w:rFonts w:asciiTheme="majorBidi" w:hAnsiTheme="majorBidi" w:cstheme="majorBidi"/>
-          <w:lang w:bidi="he-IL"/>
-        </w:rPr>
-        <w:t>polynom</w:t>
-      </w:r>
-      <w:proofErr w:type="spellEnd"/>
-      <w:r>
-        <w:rPr>
-          <w:rFonts w:asciiTheme="majorBidi" w:hAnsiTheme="majorBidi" w:cstheme="majorBidi"/>
-          <w:lang w:bidi="he-IL"/>
-        </w:rPr>
-        <w:t xml:space="preserve"> we are f</w:t>
+        <w:t xml:space="preserve"> the order of the polynom we are f</w:t>
       </w:r>
       <w:r>
         <w:rPr>
@@ -741,10 +746,10 @@
           <w:lang w:bidi="he-IL"/>
         </w:rPr>
         <w:object w:dxaOrig="1920" w:dyaOrig="1080" w14:anchorId="6EC5D8F0">
-          <v:shape id="_x0000_i1028" type="#_x0000_t75" style="width:96pt;height:54pt" o:ole="">
+          <v:shape id="_x0000_i1028" type="#_x0000_t75" style="width:95.85pt;height:54.25pt" o:ole="">
             <v:imagedata r:id="rId11" o:title=""/>
           </v:shape>
-          <o:OLEObject Type="Embed" ProgID="Equation.DSMT4" ShapeID="_x0000_i1028" DrawAspect="Content" ObjectID="_1700298017" r:id="rId12"/>
+          <o:OLEObject Type="Embed" ProgID="Equation.DSMT4" ShapeID="_x0000_i1028" DrawAspect="Content" ObjectID="_1701363559" r:id="rId12"/>
         </w:object>
       </w:r>
     </w:p>
@@ -768,23 +773,7 @@
           <w:rFonts w:asciiTheme="majorBidi" w:hAnsiTheme="majorBidi" w:cstheme="majorBidi"/>
           <w:lang w:bidi="he-IL"/>
         </w:rPr>
-        <w:t xml:space="preserve"> Epsilon is the distance between the modeled </w:t>
-      </w:r>
-      <w:proofErr w:type="spellStart"/>
-      <w:r>
-        <w:rPr>
-          <w:rFonts w:asciiTheme="majorBidi" w:hAnsiTheme="majorBidi" w:cstheme="majorBidi"/>
-          <w:lang w:bidi="he-IL"/>
-        </w:rPr>
-        <w:t>polynom</w:t>
-      </w:r>
-      <w:proofErr w:type="spellEnd"/>
-      <w:r>
-        <w:rPr>
-          <w:rFonts w:asciiTheme="majorBidi" w:hAnsiTheme="majorBidi" w:cstheme="majorBidi"/>
-          <w:lang w:bidi="he-IL"/>
-        </w:rPr>
-        <w:t xml:space="preserve"> and the actual data</w:t>
+        <w:t xml:space="preserve"> Epsilon is the distance between the modeled polynom and the actual data</w:t>
       </w:r>
       <w:r>
         <w:rPr>
@@ -798,23 +787,7 @@
           <w:rFonts w:asciiTheme="majorBidi" w:hAnsiTheme="majorBidi" w:cstheme="majorBidi"/>
           <w:lang w:bidi="he-IL"/>
         </w:rPr>
-        <w:t xml:space="preserve"> (how many orders we have in the </w:t>
-      </w:r>
-      <w:proofErr w:type="spellStart"/>
-      <w:r>
-        <w:rPr>
-          <w:rFonts w:asciiTheme="majorBidi" w:hAnsiTheme="majorBidi" w:cstheme="majorBidi"/>
-          <w:lang w:bidi="he-IL"/>
-        </w:rPr>
-        <w:t>polynom</w:t>
-      </w:r>
-      <w:proofErr w:type="spellEnd"/>
-      <w:r>
-        <w:rPr>
-          <w:rFonts w:asciiTheme="majorBidi" w:hAnsiTheme="majorBidi" w:cstheme="majorBidi"/>
-          <w:lang w:bidi="he-IL"/>
-        </w:rPr>
-        <w:t>)</w:t>
+        <w:t xml:space="preserve"> (how many orders we have in the polynom)</w:t>
       </w:r>
       <w:r>
         <w:rPr>
@@ -877,15 +850,13 @@
         </w:rPr>
         <w:t xml:space="preserve">Averaging </w:t>
       </w:r>
-      <w:proofErr w:type="spellStart"/>
-      <w:r>
-        <w:rPr>
-          <w:rFonts w:asciiTheme="majorBidi" w:hAnsiTheme="majorBidi" w:cstheme="majorBidi"/>
-          <w:lang w:bidi="he-IL"/>
-        </w:rPr>
-        <w:t>multipile</w:t>
-      </w:r>
-      <w:proofErr w:type="spellEnd"/>
+      <w:r>
+        <w:rPr>
+          <w:rFonts w:asciiTheme="majorBidi" w:hAnsiTheme="majorBidi" w:cstheme="majorBidi"/>
+          <w:lang w:bidi="he-IL"/>
+        </w:rPr>
+        <w:t>multiple</w:t>
+      </w:r>
       <w:r>
         <w:rPr>
           <w:rFonts w:asciiTheme="majorBidi" w:hAnsiTheme="majorBidi" w:cstheme="majorBidi"/>
@@ -973,10 +944,10 @@
           <w:lang w:bidi="he-IL"/>
         </w:rPr>
         <w:object w:dxaOrig="1820" w:dyaOrig="840" w14:anchorId="15DCA5F0">
-          <v:shape id="_x0000_i1029" type="#_x0000_t75" style="width:90.75pt;height:42pt" o:ole="">
+          <v:shape id="_x0000_i1029" type="#_x0000_t75" style="width:90.7pt;height:42.1pt" o:ole="">
             <v:imagedata r:id="rId13" o:title=""/>
           </v:shape>
-          <o:OLEObject Type="Embed" ProgID="Equation.DSMT4" ShapeID="_x0000_i1029" DrawAspect="Content" ObjectID="_1700298018" r:id="rId14"/>
+          <o:OLEObject Type="Embed" ProgID="Equation.DSMT4" ShapeID="_x0000_i1029" DrawAspect="Content" ObjectID="_1701363560" r:id="rId14"/>
         </w:object>
       </w:r>
     </w:p>
@@ -1000,7 +971,14 @@
           <w:rFonts w:asciiTheme="majorBidi" w:hAnsiTheme="majorBidi" w:cstheme="majorBidi"/>
           <w:lang w:bidi="he-IL"/>
         </w:rPr>
-        <w:t xml:space="preserve"> looked on</w:t>
+        <w:t xml:space="preserve"> </w:t>
+      </w:r>
+      <w:r>
+        <w:rPr>
+          <w:rFonts w:asciiTheme="majorBidi" w:hAnsiTheme="majorBidi" w:cstheme="majorBidi"/>
+          <w:lang w:bidi="he-IL"/>
+        </w:rPr>
+        <w:t>looked-on</w:t>
       </w:r>
       <w:r>
         <w:rPr>
@@ -1297,15 +1275,13 @@
         </w:rPr>
         <w:t xml:space="preserve">We should always apply </w:t>
       </w:r>
-      <w:proofErr w:type="spellStart"/>
-      <w:r>
-        <w:rPr>
-          <w:rFonts w:asciiTheme="majorBidi" w:hAnsiTheme="majorBidi" w:cstheme="majorBidi"/>
-          <w:lang w:bidi="he-IL"/>
-        </w:rPr>
-        <w:t>hann</w:t>
-      </w:r>
-      <w:proofErr w:type="spellEnd"/>
+      <w:r>
+        <w:rPr>
+          <w:rFonts w:asciiTheme="majorBidi" w:hAnsiTheme="majorBidi" w:cstheme="majorBidi"/>
+          <w:lang w:bidi="he-IL"/>
+        </w:rPr>
+        <w:t>Hann</w:t>
+      </w:r>
       <w:r>
         <w:rPr>
           <w:rFonts w:asciiTheme="majorBidi" w:hAnsiTheme="majorBidi" w:cstheme="majorBidi"/>
@@ -2087,36 +2063,16 @@
           <w:bCs/>
           <w:lang w:bidi="he-IL"/>
         </w:rPr>
-        <w:t xml:space="preserve">FIR kernels with </w:t>
-      </w:r>
-      <w:proofErr w:type="spellStart"/>
-      <w:r>
-        <w:rPr>
-          <w:rFonts w:asciiTheme="majorBidi" w:hAnsiTheme="majorBidi" w:cstheme="majorBidi"/>
-          <w:b/>
-          <w:bCs/>
-          <w:lang w:bidi="he-IL"/>
-        </w:rPr>
-        <w:t>firls</w:t>
-      </w:r>
-      <w:proofErr w:type="spellEnd"/>
-      <w:r>
-        <w:rPr>
-          <w:rFonts w:asciiTheme="majorBidi" w:hAnsiTheme="majorBidi" w:cstheme="majorBidi"/>
-          <w:b/>
-          <w:bCs/>
-          <w:lang w:bidi="he-IL"/>
-        </w:rPr>
-        <w:t xml:space="preserve">: finite impulse response </w:t>
-      </w:r>
-      <w:r>
-        <w:rPr>
-          <w:rFonts w:asciiTheme="majorBidi" w:hAnsiTheme="majorBidi" w:cstheme="majorBidi"/>
-          <w:b/>
-          <w:bCs/>
-          <w:lang w:bidi="he-IL"/>
-        </w:rPr>
-        <w:t>Least-squares linear-phase</w:t>
+        <w:t>FIR kernels with firls</w:t>
+      </w:r>
+      <w:r>
+        <w:rPr>
+          <w:rFonts w:asciiTheme="majorBidi" w:hAnsiTheme="majorBidi" w:cstheme="majorBidi"/>
+          <w:b/>
+          <w:bCs/>
+          <w:lang w:bidi="he-IL"/>
+        </w:rPr>
+        <w:t>: finite impulse response Least-squares linear-phase</w:t>
       </w:r>
       <w:r>
         <w:rPr>
@@ -2187,23 +2143,7 @@
           <w:rFonts w:asciiTheme="majorBidi" w:hAnsiTheme="majorBidi" w:cstheme="majorBidi"/>
           <w:lang w:bidi="he-IL"/>
         </w:rPr>
-        <w:t xml:space="preserve">normalized by </w:t>
-      </w:r>
-      <w:proofErr w:type="spellStart"/>
-      <w:r>
-        <w:rPr>
-          <w:rFonts w:asciiTheme="majorBidi" w:hAnsiTheme="majorBidi" w:cstheme="majorBidi"/>
-          <w:lang w:bidi="he-IL"/>
-        </w:rPr>
-        <w:t>nyquist</w:t>
-      </w:r>
-      <w:proofErr w:type="spellEnd"/>
-      <w:r>
-        <w:rPr>
-          <w:rFonts w:asciiTheme="majorBidi" w:hAnsiTheme="majorBidi" w:cstheme="majorBidi"/>
-          <w:lang w:bidi="he-IL"/>
-        </w:rPr>
-        <w:t xml:space="preserve"> frequency.</w:t>
+        <w:t>normalized by nyquist frequency.</w:t>
       </w:r>
       <w:r>
         <w:rPr>
@@ -2238,23 +2178,7 @@
           <w:rFonts w:asciiTheme="majorBidi" w:hAnsiTheme="majorBidi" w:cstheme="majorBidi"/>
           <w:lang w:bidi="he-IL"/>
         </w:rPr>
-        <w:t xml:space="preserve"> We don’t want the edges of the kernel on the </w:t>
-      </w:r>
-      <w:proofErr w:type="spellStart"/>
-      <w:r>
-        <w:rPr>
-          <w:rFonts w:asciiTheme="majorBidi" w:hAnsiTheme="majorBidi" w:cstheme="majorBidi"/>
-          <w:lang w:bidi="he-IL"/>
-        </w:rPr>
-        <w:t>freq</w:t>
-      </w:r>
-      <w:proofErr w:type="spellEnd"/>
-      <w:r>
-        <w:rPr>
-          <w:rFonts w:asciiTheme="majorBidi" w:hAnsiTheme="majorBidi" w:cstheme="majorBidi"/>
-          <w:lang w:bidi="he-IL"/>
-        </w:rPr>
-        <w:t xml:space="preserve"> domain</w:t>
+        <w:t xml:space="preserve"> We don’t want the edges of the kernel on the freq domain</w:t>
       </w:r>
       <w:r>
         <w:rPr>
@@ -2282,7 +2206,21 @@
           <w:rFonts w:asciiTheme="majorBidi" w:hAnsiTheme="majorBidi" w:cstheme="majorBidi"/>
           <w:lang w:bidi="he-IL"/>
         </w:rPr>
-        <w:t xml:space="preserve"> The order (number of points in the kernel on  the time domain) </w:t>
+        <w:t xml:space="preserve"> The order (number of points in the kernel </w:t>
+      </w:r>
+      <w:r>
+        <w:rPr>
+          <w:rFonts w:asciiTheme="majorBidi" w:hAnsiTheme="majorBidi" w:cstheme="majorBidi"/>
+          <w:lang w:bidi="he-IL"/>
+        </w:rPr>
+        <w:t>on the</w:t>
+      </w:r>
+      <w:r>
+        <w:rPr>
+          <w:rFonts w:asciiTheme="majorBidi" w:hAnsiTheme="majorBidi" w:cstheme="majorBidi"/>
+          <w:lang w:bidi="he-IL"/>
+        </w:rPr>
+        <w:t xml:space="preserve"> time domain) </w:t>
       </w:r>
       <w:r>
         <w:rPr>
@@ -2324,7 +2262,21 @@
           <w:rFonts w:asciiTheme="majorBidi" w:hAnsiTheme="majorBidi" w:cstheme="majorBidi"/>
           <w:lang w:bidi="he-IL"/>
         </w:rPr>
-        <w:t xml:space="preserve"> the limit it will be worse and also take longer to compute.</w:t>
+        <w:t xml:space="preserve"> the limit it will be worse </w:t>
+      </w:r>
+      <w:r>
+        <w:rPr>
+          <w:rFonts w:asciiTheme="majorBidi" w:hAnsiTheme="majorBidi" w:cstheme="majorBidi"/>
+          <w:lang w:bidi="he-IL"/>
+        </w:rPr>
+        <w:t>and</w:t>
+      </w:r>
+      <w:r>
+        <w:rPr>
+          <w:rFonts w:asciiTheme="majorBidi" w:hAnsiTheme="majorBidi" w:cstheme="majorBidi"/>
+          <w:lang w:bidi="he-IL"/>
+        </w:rPr>
+        <w:t xml:space="preserve"> take longer to compute.</w:t>
       </w:r>
     </w:p>
     <w:p>
@@ -2346,6 +2298,72 @@
         </w:rPr>
         <w:t xml:space="preserve"> </w:t>
       </w:r>
+      <w:r>
+        <w:rPr>
+          <w:rFonts w:asciiTheme="majorBidi" w:hAnsiTheme="majorBidi" w:cstheme="majorBidi"/>
+          <w:b/>
+          <w:bCs/>
+          <w:lang w:bidi="he-IL"/>
+        </w:rPr>
+        <w:t>FIR1 function</w:t>
+      </w:r>
+      <w:r>
+        <w:rPr>
+          <w:rFonts w:asciiTheme="majorBidi" w:hAnsiTheme="majorBidi" w:cstheme="majorBidi"/>
+          <w:b/>
+          <w:bCs/>
+          <w:lang w:bidi="he-IL"/>
+        </w:rPr>
+        <w:t xml:space="preserve"> – </w:t>
+      </w:r>
+      <w:r>
+        <w:rPr>
+          <w:rFonts w:asciiTheme="majorBidi" w:hAnsiTheme="majorBidi" w:cstheme="majorBidi"/>
+          <w:lang w:bidi="he-IL"/>
+        </w:rPr>
+        <w:t>calling firls without transition width</w:t>
+      </w:r>
+      <w:r>
+        <w:rPr>
+          <w:rFonts w:asciiTheme="majorBidi" w:hAnsiTheme="majorBidi" w:cstheme="majorBidi"/>
+          <w:lang w:bidi="he-IL"/>
+        </w:rPr>
+        <w:t>. Fir1 will apply a window</w:t>
+      </w:r>
+      <w:r>
+        <w:rPr>
+          <w:rFonts w:asciiTheme="majorBidi" w:hAnsiTheme="majorBidi" w:cstheme="majorBidi"/>
+          <w:lang w:bidi="he-IL"/>
+        </w:rPr>
+        <w:t xml:space="preserve"> instead of adding transition width. </w:t>
+      </w:r>
+      <w:r>
+        <w:rPr>
+          <w:rFonts w:asciiTheme="majorBidi" w:hAnsiTheme="majorBidi" w:cstheme="majorBidi"/>
+          <w:b/>
+          <w:bCs/>
+          <w:lang w:bidi="he-IL"/>
+        </w:rPr>
+        <w:t xml:space="preserve">This function is best used when needed maximum attenuation at the boundaries of the </w:t>
+      </w:r>
+      <w:r>
+        <w:rPr>
+          <w:rFonts w:asciiTheme="majorBidi" w:hAnsiTheme="majorBidi" w:cstheme="majorBidi"/>
+          <w:b/>
+          <w:bCs/>
+          <w:lang w:bidi="he-IL"/>
+        </w:rPr>
+        <w:t>filter</w:t>
+      </w:r>
+      <w:r>
+        <w:rPr>
+          <w:rFonts w:asciiTheme="majorBidi" w:hAnsiTheme="majorBidi" w:cstheme="majorBidi"/>
+          <w:b/>
+          <w:bCs/>
+          <w:lang w:bidi="he-IL"/>
+        </w:rPr>
+        <w:t>.</w:t>
+      </w:r>
     </w:p>
     <w:p>
       <w:pPr>
@@ -2362,9 +2380,123 @@
       <w:r>
         <w:rPr>
           <w:rFonts w:asciiTheme="majorBidi" w:hAnsiTheme="majorBidi" w:cstheme="majorBidi"/>
+          <w:b/>
+          <w:bCs/>
+          <w:lang w:bidi="he-IL"/>
+        </w:rPr>
+        <w:t>IIR Butterworth filters</w:t>
+      </w:r>
+      <w:r>
+        <w:rPr>
+          <w:rFonts w:asciiTheme="majorBidi" w:hAnsiTheme="majorBidi" w:cstheme="majorBidi"/>
           <w:lang w:bidi="he-IL"/>
         </w:rPr>
         <w:t xml:space="preserve"> </w:t>
+      </w:r>
+      <w:r>
+        <w:rPr>
+          <w:rFonts w:asciiTheme="majorBidi" w:hAnsiTheme="majorBidi" w:cstheme="majorBidi"/>
+          <w:lang w:bidi="he-IL"/>
+        </w:rPr>
+        <w:t>–</w:t>
+      </w:r>
+      <w:r>
+        <w:rPr>
+          <w:rFonts w:asciiTheme="majorBidi" w:hAnsiTheme="majorBidi" w:cstheme="majorBidi"/>
+          <w:lang w:bidi="he-IL"/>
+        </w:rPr>
+        <w:t xml:space="preserve"> </w:t>
+      </w:r>
+      <w:r>
+        <w:rPr>
+          <w:rFonts w:asciiTheme="majorBidi" w:hAnsiTheme="majorBidi" w:cstheme="majorBidi"/>
+          <w:lang w:bidi="he-IL"/>
+        </w:rPr>
+        <w:t xml:space="preserve">only need to specify two points lower and upper </w:t>
+      </w:r>
+      <w:r>
+        <w:rPr>
+          <w:rFonts w:asciiTheme="majorBidi" w:hAnsiTheme="majorBidi" w:cstheme="majorBidi"/>
+          <w:lang w:bidi="he-IL"/>
+        </w:rPr>
+        <w:t>frequencies for band pass or one point for high/low pass</w:t>
+      </w:r>
+      <w:r>
+        <w:rPr>
+          <w:rFonts w:asciiTheme="majorBidi" w:hAnsiTheme="majorBidi" w:cstheme="majorBidi"/>
+          <w:lang w:bidi="he-IL"/>
+        </w:rPr>
+        <w:t xml:space="preserve">. Iir </w:t>
+      </w:r>
+      <w:r>
+        <w:rPr>
+          <w:rFonts w:asciiTheme="majorBidi" w:hAnsiTheme="majorBidi" w:cstheme="majorBidi"/>
+          <w:lang w:bidi="he-IL"/>
+        </w:rPr>
+        <w:t>filter orders are much lower than fir filters</w:t>
+      </w:r>
+      <w:r>
+        <w:rPr>
+          <w:rFonts w:asciiTheme="majorBidi" w:hAnsiTheme="majorBidi" w:cstheme="majorBidi"/>
+          <w:lang w:bidi="he-IL"/>
+        </w:rPr>
+        <w:t xml:space="preserve">. For IIR filters there are two </w:t>
+      </w:r>
+      <w:r>
+        <w:rPr>
+          <w:rFonts w:asciiTheme="majorBidi" w:hAnsiTheme="majorBidi" w:cstheme="majorBidi"/>
+          <w:lang w:bidi="he-IL"/>
+        </w:rPr>
+        <w:t>coefficients. There are two sets of weights, one for</w:t>
+      </w:r>
+      <w:r>
+        <w:rPr>
+          <w:rFonts w:asciiTheme="majorBidi" w:hAnsiTheme="majorBidi" w:cstheme="majorBidi"/>
+          <w:lang w:bidi="he-IL"/>
+        </w:rPr>
+        <w:t xml:space="preserve"> the already filtered signal</w:t>
+      </w:r>
+      <w:r>
+        <w:rPr>
+          <w:rFonts w:asciiTheme="majorBidi" w:hAnsiTheme="majorBidi" w:cstheme="majorBidi"/>
+          <w:lang w:bidi="he-IL"/>
+        </w:rPr>
+        <w:t xml:space="preserve"> (A)</w:t>
+      </w:r>
+      <w:r>
+        <w:rPr>
+          <w:rFonts w:asciiTheme="majorBidi" w:hAnsiTheme="majorBidi" w:cstheme="majorBidi"/>
+          <w:lang w:bidi="he-IL"/>
+        </w:rPr>
+        <w:t xml:space="preserve"> and B is for the signal we are yet to filter.</w:t>
+      </w:r>
+      <w:r>
+        <w:rPr>
+          <w:rFonts w:asciiTheme="majorBidi" w:hAnsiTheme="majorBidi" w:cstheme="majorBidi"/>
+          <w:lang w:bidi="he-IL"/>
+        </w:rPr>
+        <w:t xml:space="preserve"> The right way to estimate IIR filter is by </w:t>
+      </w:r>
+      <w:r>
+        <w:rPr>
+          <w:rFonts w:asciiTheme="majorBidi" w:hAnsiTheme="majorBidi" w:cstheme="majorBidi"/>
+          <w:lang w:bidi="he-IL"/>
+        </w:rPr>
+        <w:t>plotting</w:t>
+      </w:r>
+      <w:r>
+        <w:rPr>
+          <w:rFonts w:asciiTheme="majorBidi" w:hAnsiTheme="majorBidi" w:cstheme="majorBidi"/>
+          <w:lang w:bidi="he-IL"/>
+        </w:rPr>
+        <w:t xml:space="preserve"> impulse response</w:t>
+      </w:r>
+      <w:r>
+        <w:rPr>
+          <w:rFonts w:asciiTheme="majorBidi" w:hAnsiTheme="majorBidi" w:cstheme="majorBidi"/>
+          <w:lang w:bidi="he-IL"/>
+        </w:rPr>
+        <w:t>.</w:t>
       </w:r>
     </w:p>
     <w:p>
@@ -2382,9 +2514,109 @@
       <w:r>
         <w:rPr>
           <w:rFonts w:asciiTheme="majorBidi" w:hAnsiTheme="majorBidi" w:cstheme="majorBidi"/>
+          <w:b/>
+          <w:bCs/>
+          <w:lang w:bidi="he-IL"/>
+        </w:rPr>
+        <w:t>Causal and zero phase-shift filters</w:t>
+      </w:r>
+      <w:r>
+        <w:rPr>
+          <w:rFonts w:asciiTheme="majorBidi" w:hAnsiTheme="majorBidi" w:cstheme="majorBidi"/>
           <w:lang w:bidi="he-IL"/>
         </w:rPr>
         <w:t xml:space="preserve"> </w:t>
+      </w:r>
+      <w:r>
+        <w:rPr>
+          <w:rFonts w:asciiTheme="majorBidi" w:hAnsiTheme="majorBidi" w:cstheme="majorBidi"/>
+          <w:lang w:bidi="he-IL"/>
+        </w:rPr>
+        <w:t>- what</w:t>
+      </w:r>
+      <w:r>
+        <w:rPr>
+          <w:rFonts w:asciiTheme="majorBidi" w:hAnsiTheme="majorBidi" w:cstheme="majorBidi"/>
+          <w:lang w:bidi="he-IL"/>
+        </w:rPr>
+        <w:t xml:space="preserve"> happened in the signal in the past affect the filtered signal in the future (and present) which </w:t>
+      </w:r>
+      <w:r>
+        <w:rPr>
+          <w:rFonts w:asciiTheme="majorBidi" w:hAnsiTheme="majorBidi" w:cstheme="majorBidi"/>
+          <w:lang w:bidi="he-IL"/>
+        </w:rPr>
+        <w:t>is causing some phase shift in the filtered signal.</w:t>
+      </w:r>
+      <w:r>
+        <w:rPr>
+          <w:rFonts w:asciiTheme="majorBidi" w:hAnsiTheme="majorBidi" w:cstheme="majorBidi"/>
+          <w:lang w:bidi="he-IL"/>
+        </w:rPr>
+        <w:t xml:space="preserve"> To normalize this </w:t>
+      </w:r>
+      <w:r>
+        <w:rPr>
+          <w:rFonts w:asciiTheme="majorBidi" w:hAnsiTheme="majorBidi" w:cstheme="majorBidi"/>
+          <w:lang w:bidi="he-IL"/>
+        </w:rPr>
+        <w:t>shift,</w:t>
+      </w:r>
+      <w:r>
+        <w:rPr>
+          <w:rFonts w:asciiTheme="majorBidi" w:hAnsiTheme="majorBidi" w:cstheme="majorBidi"/>
+          <w:lang w:bidi="he-IL"/>
+        </w:rPr>
+        <w:t xml:space="preserve"> we first flip the filtered signal</w:t>
+      </w:r>
+      <w:r>
+        <w:rPr>
+          <w:rFonts w:asciiTheme="majorBidi" w:hAnsiTheme="majorBidi" w:cstheme="majorBidi"/>
+          <w:lang w:bidi="he-IL"/>
+        </w:rPr>
+        <w:t xml:space="preserve">. Then we apply the same filter kernel again on the </w:t>
+      </w:r>
+      <w:r>
+        <w:rPr>
+          <w:rFonts w:asciiTheme="majorBidi" w:hAnsiTheme="majorBidi" w:cstheme="majorBidi"/>
+          <w:lang w:bidi="he-IL"/>
+        </w:rPr>
+        <w:t>flipped signal</w:t>
+      </w:r>
+      <w:r>
+        <w:rPr>
+          <w:rFonts w:asciiTheme="majorBidi" w:hAnsiTheme="majorBidi" w:cstheme="majorBidi"/>
+          <w:lang w:bidi="he-IL"/>
+        </w:rPr>
+        <w:t xml:space="preserve"> and then flip it back again.</w:t>
+      </w:r>
+      <w:r>
+        <w:rPr>
+          <w:rFonts w:asciiTheme="majorBidi" w:hAnsiTheme="majorBidi" w:cstheme="majorBidi"/>
+          <w:lang w:bidi="he-IL"/>
+        </w:rPr>
+        <w:t xml:space="preserve"> If I have the </w:t>
+      </w:r>
+      <w:r>
+        <w:rPr>
+          <w:rFonts w:asciiTheme="majorBidi" w:hAnsiTheme="majorBidi" w:cstheme="majorBidi"/>
+          <w:lang w:bidi="he-IL"/>
+        </w:rPr>
+        <w:t>MATLAB</w:t>
+      </w:r>
+      <w:r>
+        <w:rPr>
+          <w:rFonts w:asciiTheme="majorBidi" w:hAnsiTheme="majorBidi" w:cstheme="majorBidi"/>
+          <w:lang w:bidi="he-IL"/>
+        </w:rPr>
+        <w:t xml:space="preserve"> signal processing package I can just use filtfilt() to apply zero phase shift</w:t>
+      </w:r>
+      <w:r>
+        <w:rPr>
+          <w:rFonts w:asciiTheme="majorBidi" w:hAnsiTheme="majorBidi" w:cstheme="majorBidi"/>
+          <w:lang w:bidi="he-IL"/>
+        </w:rPr>
+        <w:t xml:space="preserve"> filtering.</w:t>
       </w:r>
     </w:p>
     <w:p>
@@ -2402,6 +2634,807 @@
       <w:r>
         <w:rPr>
           <w:rFonts w:asciiTheme="majorBidi" w:hAnsiTheme="majorBidi" w:cstheme="majorBidi"/>
+          <w:b/>
+          <w:bCs/>
+          <w:lang w:bidi="he-IL"/>
+        </w:rPr>
+        <w:lastRenderedPageBreak/>
+        <w:t>Avoid edge effects with “reflection”</w:t>
+      </w:r>
+      <w:r>
+        <w:rPr>
+          <w:rFonts w:asciiTheme="majorBidi" w:hAnsiTheme="majorBidi" w:cstheme="majorBidi"/>
+          <w:lang w:bidi="he-IL"/>
+        </w:rPr>
+        <w:t xml:space="preserve"> </w:t>
+      </w:r>
+      <w:r>
+        <w:rPr>
+          <w:rFonts w:asciiTheme="majorBidi" w:hAnsiTheme="majorBidi" w:cstheme="majorBidi"/>
+          <w:lang w:bidi="he-IL"/>
+        </w:rPr>
+        <w:t>–</w:t>
+      </w:r>
+      <w:r>
+        <w:rPr>
+          <w:rFonts w:asciiTheme="majorBidi" w:hAnsiTheme="majorBidi" w:cstheme="majorBidi"/>
+          <w:lang w:bidi="he-IL"/>
+        </w:rPr>
+        <w:t xml:space="preserve"> </w:t>
+      </w:r>
+      <w:r>
+        <w:rPr>
+          <w:rFonts w:asciiTheme="majorBidi" w:hAnsiTheme="majorBidi" w:cstheme="majorBidi"/>
+          <w:lang w:bidi="he-IL"/>
+        </w:rPr>
+        <w:t>we take the signal</w:t>
+      </w:r>
+      <w:r>
+        <w:rPr>
+          <w:rFonts w:asciiTheme="majorBidi" w:hAnsiTheme="majorBidi" w:cstheme="majorBidi"/>
+          <w:lang w:bidi="he-IL"/>
+        </w:rPr>
+        <w:t xml:space="preserve"> and reverse it then add it at the end and the start of the original signal.</w:t>
+      </w:r>
+      <w:r>
+        <w:rPr>
+          <w:rFonts w:asciiTheme="majorBidi" w:hAnsiTheme="majorBidi" w:cstheme="majorBidi"/>
+          <w:lang w:bidi="he-IL"/>
+        </w:rPr>
+        <w:t xml:space="preserve"> Its mostly enough to only reflect the signal in the length of the filter kernel</w:t>
+      </w:r>
+      <w:r>
+        <w:rPr>
+          <w:rFonts w:asciiTheme="majorBidi" w:hAnsiTheme="majorBidi" w:cstheme="majorBidi"/>
+          <w:lang w:bidi="he-IL"/>
+        </w:rPr>
+        <w:t>. Again filtfilt() already does it.</w:t>
+      </w:r>
+      <w:r>
+        <w:rPr>
+          <w:rFonts w:asciiTheme="majorBidi" w:hAnsiTheme="majorBidi" w:cstheme="majorBidi"/>
+          <w:lang w:bidi="he-IL"/>
+        </w:rPr>
+        <w:t xml:space="preserve"> We can also use reflection when </w:t>
+      </w:r>
+      <w:r>
+        <w:rPr>
+          <w:rFonts w:asciiTheme="majorBidi" w:hAnsiTheme="majorBidi" w:cstheme="majorBidi"/>
+          <w:lang w:bidi="he-IL"/>
+        </w:rPr>
+        <w:t>using filtfilt() – this function requires the signal to be at least 3 times the kernel length</w:t>
+      </w:r>
+      <w:r>
+        <w:rPr>
+          <w:rFonts w:asciiTheme="majorBidi" w:hAnsiTheme="majorBidi" w:cstheme="majorBidi"/>
+          <w:lang w:bidi="he-IL"/>
+        </w:rPr>
+        <w:t xml:space="preserve"> so using reflection we are making the signal much longer than the kernel while not adding new data</w:t>
+      </w:r>
+      <w:r>
+        <w:rPr>
+          <w:rFonts w:asciiTheme="majorBidi" w:hAnsiTheme="majorBidi" w:cstheme="majorBidi"/>
+          <w:lang w:bidi="he-IL"/>
+        </w:rPr>
+        <w:t>.</w:t>
+      </w:r>
+    </w:p>
+    <w:p>
+      <w:pPr>
+        <w:pStyle w:val="ListParagraph"/>
+        <w:numPr>
+          <w:ilvl w:val="0"/>
+          <w:numId w:val="2"/>
+        </w:numPr>
+        <w:rPr>
+          <w:rFonts w:asciiTheme="majorBidi" w:hAnsiTheme="majorBidi" w:cstheme="majorBidi"/>
+          <w:lang w:bidi="he-IL"/>
+        </w:rPr>
+      </w:pPr>
+      <w:r>
+        <w:rPr>
+          <w:rFonts w:asciiTheme="majorBidi" w:hAnsiTheme="majorBidi" w:cstheme="majorBidi"/>
+          <w:b/>
+          <w:bCs/>
+          <w:lang w:bidi="he-IL"/>
+        </w:rPr>
+        <w:t>Windowed sinc filters</w:t>
+      </w:r>
+      <w:r>
+        <w:rPr>
+          <w:rFonts w:asciiTheme="majorBidi" w:hAnsiTheme="majorBidi" w:cstheme="majorBidi"/>
+          <w:lang w:bidi="he-IL"/>
+        </w:rPr>
+        <w:t xml:space="preserve"> </w:t>
+      </w:r>
+      <w:r>
+        <w:rPr>
+          <w:rFonts w:asciiTheme="majorBidi" w:hAnsiTheme="majorBidi" w:cstheme="majorBidi"/>
+          <w:lang w:bidi="he-IL"/>
+        </w:rPr>
+        <w:t>–</w:t>
+      </w:r>
+      <w:r>
+        <w:rPr>
+          <w:rFonts w:asciiTheme="majorBidi" w:hAnsiTheme="majorBidi" w:cstheme="majorBidi"/>
+          <w:lang w:bidi="he-IL"/>
+        </w:rPr>
+        <w:t xml:space="preserve"> </w:t>
+      </w:r>
+      <w:r>
+        <w:rPr>
+          <w:rFonts w:asciiTheme="majorBidi" w:hAnsiTheme="majorBidi" w:cstheme="majorBidi"/>
+          <w:lang w:bidi="he-IL"/>
+        </w:rPr>
+        <w:t xml:space="preserve">defined by </w:t>
+      </w:r>
+      <w:r>
+        <w:rPr>
+          <w:rFonts w:asciiTheme="majorBidi" w:hAnsiTheme="majorBidi" w:cstheme="majorBidi"/>
+          <w:position w:val="-24"/>
+          <w:lang w:bidi="he-IL"/>
+        </w:rPr>
+        <w:object w:dxaOrig="1460" w:dyaOrig="660" w14:anchorId="1642E093">
+          <v:shape id="_x0000_i1032" type="#_x0000_t75" style="width:72.95pt;height:33.2pt" o:ole="">
+            <v:imagedata r:id="rId15" o:title=""/>
+          </v:shape>
+          <o:OLEObject Type="Embed" ProgID="Equation.DSMT4" ShapeID="_x0000_i1032" DrawAspect="Content" ObjectID="_1701363561" r:id="rId16"/>
+        </w:object>
+      </w:r>
+      <w:r>
+        <w:rPr>
+          <w:rFonts w:asciiTheme="majorBidi" w:hAnsiTheme="majorBidi" w:cstheme="majorBidi"/>
+          <w:lang w:bidi="he-IL"/>
+        </w:rPr>
+        <w:t xml:space="preserve">. </w:t>
+      </w:r>
+      <w:r>
+        <w:rPr>
+          <w:rFonts w:asciiTheme="majorBidi" w:hAnsiTheme="majorBidi" w:cstheme="majorBidi"/>
+          <w:lang w:bidi="he-IL"/>
+        </w:rPr>
+        <w:t>This is a low pass filter</w:t>
+      </w:r>
+      <w:r>
+        <w:rPr>
+          <w:rFonts w:asciiTheme="majorBidi" w:hAnsiTheme="majorBidi" w:cstheme="majorBidi"/>
+          <w:lang w:bidi="he-IL"/>
+        </w:rPr>
+        <w:t>, and good because it falls very fast (attenuate fast) at the cutoff.</w:t>
+      </w:r>
+      <w:r>
+        <w:rPr>
+          <w:rFonts w:asciiTheme="majorBidi" w:hAnsiTheme="majorBidi" w:cstheme="majorBidi"/>
+          <w:lang w:bidi="he-IL"/>
+        </w:rPr>
+        <w:t xml:space="preserve"> we </w:t>
+      </w:r>
+      <w:r>
+        <w:rPr>
+          <w:rFonts w:asciiTheme="majorBidi" w:hAnsiTheme="majorBidi" w:cstheme="majorBidi"/>
+          <w:lang w:bidi="he-IL"/>
+        </w:rPr>
+        <w:t>should</w:t>
+      </w:r>
+      <w:r>
+        <w:rPr>
+          <w:rFonts w:asciiTheme="majorBidi" w:hAnsiTheme="majorBidi" w:cstheme="majorBidi"/>
+          <w:lang w:bidi="he-IL"/>
+        </w:rPr>
+        <w:t xml:space="preserve"> apply a window (similar to fir1())</w:t>
+      </w:r>
+      <w:r>
+        <w:rPr>
+          <w:rFonts w:asciiTheme="majorBidi" w:hAnsiTheme="majorBidi" w:cstheme="majorBidi"/>
+          <w:lang w:bidi="he-IL"/>
+        </w:rPr>
+        <w:t xml:space="preserve"> to the sinc</w:t>
+      </w:r>
+      <w:r>
+        <w:rPr>
+          <w:rFonts w:asciiTheme="majorBidi" w:hAnsiTheme="majorBidi" w:cstheme="majorBidi"/>
+          <w:lang w:bidi="he-IL"/>
+        </w:rPr>
+        <w:t xml:space="preserve"> kernel</w:t>
+      </w:r>
+      <w:r>
+        <w:rPr>
+          <w:rFonts w:asciiTheme="majorBidi" w:hAnsiTheme="majorBidi" w:cstheme="majorBidi"/>
+          <w:lang w:bidi="he-IL"/>
+        </w:rPr>
+        <w:t xml:space="preserve"> because it makes a lot of </w:t>
+      </w:r>
+      <w:r>
+        <w:rPr>
+          <w:rFonts w:asciiTheme="majorBidi" w:hAnsiTheme="majorBidi" w:cstheme="majorBidi"/>
+          <w:lang w:bidi="he-IL"/>
+        </w:rPr>
+        <w:t>edge effects</w:t>
+      </w:r>
+      <w:r>
+        <w:rPr>
+          <w:rFonts w:asciiTheme="majorBidi" w:hAnsiTheme="majorBidi" w:cstheme="majorBidi"/>
+          <w:lang w:bidi="he-IL"/>
+        </w:rPr>
+        <w:t xml:space="preserve"> if not</w:t>
+      </w:r>
+      <w:r>
+        <w:rPr>
+          <w:rFonts w:asciiTheme="majorBidi" w:hAnsiTheme="majorBidi" w:cstheme="majorBidi"/>
+          <w:lang w:bidi="he-IL"/>
+        </w:rPr>
+        <w:t>.</w:t>
+      </w:r>
+    </w:p>
+    <w:p>
+      <w:pPr>
+        <w:pStyle w:val="ListParagraph"/>
+        <w:numPr>
+          <w:ilvl w:val="0"/>
+          <w:numId w:val="2"/>
+        </w:numPr>
+        <w:rPr>
+          <w:rFonts w:asciiTheme="majorBidi" w:hAnsiTheme="majorBidi" w:cstheme="majorBidi"/>
+          <w:lang w:bidi="he-IL"/>
+        </w:rPr>
+      </w:pPr>
+      <w:r>
+        <w:rPr>
+          <w:rFonts w:asciiTheme="majorBidi" w:hAnsiTheme="majorBidi" w:cstheme="majorBidi"/>
+          <w:b/>
+          <w:bCs/>
+          <w:lang w:bidi="he-IL"/>
+        </w:rPr>
+        <w:t xml:space="preserve">Improving narrow band filter </w:t>
+      </w:r>
+      <w:r>
+        <w:rPr>
+          <w:rFonts w:asciiTheme="majorBidi" w:hAnsiTheme="majorBidi" w:cstheme="majorBidi"/>
+          <w:lang w:bidi="he-IL"/>
+        </w:rPr>
+        <w:t>–</w:t>
+      </w:r>
+      <w:r>
+        <w:rPr>
+          <w:rFonts w:asciiTheme="majorBidi" w:hAnsiTheme="majorBidi" w:cstheme="majorBidi"/>
+          <w:lang w:bidi="he-IL"/>
+        </w:rPr>
+        <w:t xml:space="preserve"> </w:t>
+      </w:r>
+      <w:r>
+        <w:rPr>
+          <w:rFonts w:asciiTheme="majorBidi" w:hAnsiTheme="majorBidi" w:cstheme="majorBidi"/>
+          <w:lang w:bidi="he-IL"/>
+        </w:rPr>
+        <w:t>increase its order,</w:t>
+      </w:r>
+      <w:r>
+        <w:rPr>
+          <w:rFonts w:asciiTheme="majorBidi" w:hAnsiTheme="majorBidi" w:cstheme="majorBidi"/>
+          <w:lang w:bidi="he-IL"/>
+        </w:rPr>
+        <w:t xml:space="preserve"> should have </w:t>
+      </w:r>
+      <w:r>
+        <w:rPr>
+          <w:rFonts w:asciiTheme="majorBidi" w:hAnsiTheme="majorBidi" w:cstheme="majorBidi"/>
+          <w:lang w:bidi="he-IL"/>
+        </w:rPr>
+        <w:t>same transition zones on both sides of the kernel</w:t>
+      </w:r>
+      <w:r>
+        <w:rPr>
+          <w:rFonts w:asciiTheme="majorBidi" w:hAnsiTheme="majorBidi" w:cstheme="majorBidi"/>
+          <w:lang w:bidi="he-IL"/>
+        </w:rPr>
+        <w:t>.</w:t>
+      </w:r>
+    </w:p>
+    <w:p>
+      <w:pPr>
+        <w:pStyle w:val="ListParagraph"/>
+        <w:numPr>
+          <w:ilvl w:val="0"/>
+          <w:numId w:val="2"/>
+        </w:numPr>
+        <w:rPr>
+          <w:rFonts w:asciiTheme="majorBidi" w:hAnsiTheme="majorBidi" w:cstheme="majorBidi"/>
+          <w:lang w:bidi="he-IL"/>
+        </w:rPr>
+      </w:pPr>
+      <w:r>
+        <w:rPr>
+          <w:rFonts w:asciiTheme="majorBidi" w:hAnsiTheme="majorBidi" w:cstheme="majorBidi"/>
+          <w:b/>
+          <w:bCs/>
+          <w:lang w:bidi="he-IL"/>
+        </w:rPr>
+        <w:t xml:space="preserve">For </w:t>
+      </w:r>
+      <w:r>
+        <w:rPr>
+          <w:rFonts w:asciiTheme="majorBidi" w:hAnsiTheme="majorBidi" w:cstheme="majorBidi"/>
+          <w:b/>
+          <w:bCs/>
+          <w:lang w:bidi="he-IL"/>
+        </w:rPr>
+        <w:t xml:space="preserve">wide band filtering we will want to do two separate filters – one high pass filter for the </w:t>
+      </w:r>
+      <w:r>
+        <w:rPr>
+          <w:rFonts w:asciiTheme="majorBidi" w:hAnsiTheme="majorBidi" w:cstheme="majorBidi"/>
+          <w:b/>
+          <w:bCs/>
+          <w:lang w:bidi="he-IL"/>
+        </w:rPr>
+        <w:t>lower</w:t>
+      </w:r>
+      <w:r>
+        <w:rPr>
+          <w:rFonts w:asciiTheme="majorBidi" w:hAnsiTheme="majorBidi" w:cstheme="majorBidi"/>
+          <w:b/>
+          <w:bCs/>
+          <w:lang w:bidi="he-IL"/>
+        </w:rPr>
+        <w:t xml:space="preserve"> boundary and the low pass filter for </w:t>
+      </w:r>
+      <w:r>
+        <w:rPr>
+          <w:rFonts w:asciiTheme="majorBidi" w:hAnsiTheme="majorBidi" w:cstheme="majorBidi"/>
+          <w:b/>
+          <w:bCs/>
+          <w:lang w:bidi="he-IL"/>
+        </w:rPr>
+        <w:t>upper</w:t>
+      </w:r>
+      <w:r>
+        <w:rPr>
+          <w:rFonts w:asciiTheme="majorBidi" w:hAnsiTheme="majorBidi" w:cstheme="majorBidi"/>
+          <w:b/>
+          <w:bCs/>
+          <w:lang w:bidi="he-IL"/>
+        </w:rPr>
+        <w:t xml:space="preserve"> </w:t>
+      </w:r>
+      <w:r>
+        <w:rPr>
+          <w:rFonts w:asciiTheme="majorBidi" w:hAnsiTheme="majorBidi" w:cstheme="majorBidi"/>
+          <w:b/>
+          <w:bCs/>
+          <w:lang w:bidi="he-IL"/>
+        </w:rPr>
+        <w:t>boundary.</w:t>
+      </w:r>
+    </w:p>
+    <w:p>
+      <w:pPr>
+        <w:pStyle w:val="ListParagraph"/>
+        <w:numPr>
+          <w:ilvl w:val="0"/>
+          <w:numId w:val="2"/>
+        </w:numPr>
+        <w:rPr>
+          <w:rFonts w:asciiTheme="majorBidi" w:hAnsiTheme="majorBidi" w:cstheme="majorBidi"/>
+          <w:lang w:bidi="he-IL"/>
+        </w:rPr>
+      </w:pPr>
+      <w:r>
+        <w:rPr>
+          <w:rFonts w:asciiTheme="majorBidi" w:hAnsiTheme="majorBidi" w:cstheme="majorBidi"/>
+          <w:b/>
+          <w:bCs/>
+          <w:lang w:bidi="he-IL"/>
+        </w:rPr>
+        <w:t>Quantifying roll-off characteristics</w:t>
+      </w:r>
+      <w:r>
+        <w:rPr>
+          <w:rFonts w:asciiTheme="majorBidi" w:hAnsiTheme="majorBidi" w:cstheme="majorBidi"/>
+          <w:lang w:bidi="he-IL"/>
+        </w:rPr>
+        <w:t xml:space="preserve"> </w:t>
+      </w:r>
+      <w:r>
+        <w:rPr>
+          <w:rFonts w:asciiTheme="majorBidi" w:hAnsiTheme="majorBidi" w:cstheme="majorBidi"/>
+          <w:lang w:bidi="he-IL"/>
+        </w:rPr>
+        <w:t>–</w:t>
+      </w:r>
+      <w:r>
+        <w:rPr>
+          <w:rFonts w:asciiTheme="majorBidi" w:hAnsiTheme="majorBidi" w:cstheme="majorBidi"/>
+          <w:lang w:bidi="he-IL"/>
+        </w:rPr>
+        <w:t xml:space="preserve"> </w:t>
+      </w:r>
+      <w:r>
+        <w:rPr>
+          <w:rFonts w:asciiTheme="majorBidi" w:hAnsiTheme="majorBidi" w:cstheme="majorBidi"/>
+          <w:lang w:bidi="he-IL"/>
+        </w:rPr>
+        <w:t>the roll off is the decrease in amplitude</w:t>
+      </w:r>
+      <w:r>
+        <w:rPr>
+          <w:rFonts w:asciiTheme="majorBidi" w:hAnsiTheme="majorBidi" w:cstheme="majorBidi"/>
+          <w:lang w:bidi="he-IL"/>
+        </w:rPr>
+        <w:t xml:space="preserve"> of the filter kernel with the increase of the frequencies.</w:t>
+      </w:r>
+      <w:r>
+        <w:rPr>
+          <w:rFonts w:asciiTheme="majorBidi" w:hAnsiTheme="majorBidi" w:cstheme="majorBidi"/>
+          <w:lang w:bidi="he-IL"/>
+        </w:rPr>
+        <w:t xml:space="preserve"> </w:t>
+      </w:r>
+      <w:r>
+        <w:rPr>
+          <w:rFonts w:asciiTheme="majorBidi" w:hAnsiTheme="majorBidi" w:cstheme="majorBidi"/>
+          <w:lang w:bidi="he-IL"/>
+        </w:rPr>
+        <w:t>We quantify it by:</w:t>
+      </w:r>
+    </w:p>
+    <w:p>
+      <w:pPr>
+        <w:pStyle w:val="ListParagraph"/>
+        <w:jc w:val="center"/>
+        <w:rPr>
+          <w:rFonts w:asciiTheme="majorBidi" w:hAnsiTheme="majorBidi" w:cstheme="majorBidi"/>
+          <w:b/>
+          <w:bCs/>
+          <w:lang w:bidi="he-IL"/>
+        </w:rPr>
+      </w:pPr>
+      <w:r>
+        <w:rPr>
+          <w:rFonts w:asciiTheme="majorBidi" w:hAnsiTheme="majorBidi" w:cstheme="majorBidi"/>
+          <w:b/>
+          <w:bCs/>
+          <w:position w:val="-34"/>
+          <w:lang w:bidi="he-IL"/>
+        </w:rPr>
+        <w:object w:dxaOrig="6120" w:dyaOrig="800" w14:anchorId="6723575F">
+          <v:shape id="_x0000_i1043" type="#_x0000_t75" style="width:306.25pt;height:40.2pt" o:ole="">
+            <v:imagedata r:id="rId17" o:title=""/>
+          </v:shape>
+          <o:OLEObject Type="Embed" ProgID="Equation.DSMT4" ShapeID="_x0000_i1043" DrawAspect="Content" ObjectID="_1701363562" r:id="rId18"/>
+        </w:object>
+      </w:r>
+    </w:p>
+    <w:p>
+      <w:pPr>
+        <w:pStyle w:val="ListParagraph"/>
+        <w:rPr>
+          <w:rFonts w:asciiTheme="majorBidi" w:hAnsiTheme="majorBidi" w:cstheme="majorBidi"/>
+          <w:lang w:bidi="he-IL"/>
+        </w:rPr>
+      </w:pPr>
+      <w:r>
+        <w:rPr>
+          <w:rFonts w:asciiTheme="majorBidi" w:hAnsiTheme="majorBidi" w:cstheme="majorBidi"/>
+          <w:lang w:bidi="he-IL"/>
+        </w:rPr>
+        <w:t xml:space="preserve">where </w:t>
+      </w:r>
+      <w:r>
+        <w:rPr>
+          <w:rFonts w:asciiTheme="majorBidi" w:hAnsiTheme="majorBidi" w:cstheme="majorBidi"/>
+          <w:position w:val="-10"/>
+          <w:lang w:bidi="he-IL"/>
+        </w:rPr>
+        <w:object w:dxaOrig="240" w:dyaOrig="320" w14:anchorId="1C59F183">
+          <v:shape id="_x0000_i1047" type="#_x0000_t75" style="width:12.15pt;height:15.9pt" o:ole="">
+            <v:imagedata r:id="rId19" o:title=""/>
+          </v:shape>
+          <o:OLEObject Type="Embed" ProgID="Equation.DSMT4" ShapeID="_x0000_i1047" DrawAspect="Content" ObjectID="_1701363563" r:id="rId20"/>
+        </w:object>
+      </w:r>
+      <w:r>
+        <w:rPr>
+          <w:rFonts w:asciiTheme="majorBidi" w:hAnsiTheme="majorBidi" w:cstheme="majorBidi"/>
+          <w:lang w:bidi="he-IL"/>
+        </w:rPr>
+        <w:t xml:space="preserve">is the frequency where the gain </w:t>
+      </w:r>
+      <w:r>
+        <w:rPr>
+          <w:rFonts w:asciiTheme="majorBidi" w:hAnsiTheme="majorBidi" w:cstheme="majorBidi"/>
+          <w:lang w:bidi="he-IL"/>
+        </w:rPr>
+        <w:t>(amplitude of the filter kernel) reaches -3dB</w:t>
+      </w:r>
+      <w:r>
+        <w:rPr>
+          <w:rFonts w:asciiTheme="majorBidi" w:hAnsiTheme="majorBidi" w:cstheme="majorBidi"/>
+          <w:lang w:bidi="he-IL"/>
+        </w:rPr>
+        <w:t>.</w:t>
+      </w:r>
+    </w:p>
+    <w:p>
+      <w:pPr>
+        <w:pStyle w:val="ListParagraph"/>
+        <w:numPr>
+          <w:ilvl w:val="0"/>
+          <w:numId w:val="2"/>
+        </w:numPr>
+        <w:rPr>
+          <w:rFonts w:asciiTheme="majorBidi" w:hAnsiTheme="majorBidi" w:cstheme="majorBidi"/>
+          <w:lang w:bidi="he-IL"/>
+        </w:rPr>
+      </w:pPr>
+      <w:r>
+        <w:rPr>
+          <w:rFonts w:asciiTheme="majorBidi" w:hAnsiTheme="majorBidi" w:cstheme="majorBidi"/>
+          <w:b/>
+          <w:bCs/>
+          <w:lang w:bidi="he-IL"/>
+        </w:rPr>
+        <w:t xml:space="preserve"> </w:t>
+      </w:r>
+    </w:p>
+    <w:p>
+      <w:pPr>
+        <w:pStyle w:val="ListParagraph"/>
+        <w:numPr>
+          <w:ilvl w:val="0"/>
+          <w:numId w:val="2"/>
+        </w:numPr>
+        <w:rPr>
+          <w:rFonts w:asciiTheme="majorBidi" w:hAnsiTheme="majorBidi" w:cstheme="majorBidi"/>
+          <w:lang w:bidi="he-IL"/>
+        </w:rPr>
+      </w:pPr>
+      <w:r>
+        <w:rPr>
+          <w:rFonts w:asciiTheme="majorBidi" w:hAnsiTheme="majorBidi" w:cstheme="majorBidi"/>
+          <w:b/>
+          <w:bCs/>
+          <w:lang w:bidi="he-IL"/>
+        </w:rPr>
+        <w:t xml:space="preserve"> </w:t>
+      </w:r>
+    </w:p>
+    <w:p>
+      <w:pPr>
+        <w:pStyle w:val="ListParagraph"/>
+        <w:numPr>
+          <w:ilvl w:val="0"/>
+          <w:numId w:val="2"/>
+        </w:numPr>
+        <w:rPr>
+          <w:rFonts w:asciiTheme="majorBidi" w:hAnsiTheme="majorBidi" w:cstheme="majorBidi"/>
+          <w:lang w:bidi="he-IL"/>
+        </w:rPr>
+      </w:pPr>
+      <w:r>
+        <w:rPr>
+          <w:rFonts w:asciiTheme="majorBidi" w:hAnsiTheme="majorBidi" w:cstheme="majorBidi"/>
+          <w:b/>
+          <w:bCs/>
+          <w:lang w:bidi="he-IL"/>
+        </w:rPr>
+        <w:t xml:space="preserve"> </w:t>
+      </w:r>
+    </w:p>
+    <w:p>
+      <w:pPr>
+        <w:pStyle w:val="ListParagraph"/>
+        <w:numPr>
+          <w:ilvl w:val="0"/>
+          <w:numId w:val="2"/>
+        </w:numPr>
+        <w:rPr>
+          <w:rFonts w:asciiTheme="majorBidi" w:hAnsiTheme="majorBidi" w:cstheme="majorBidi"/>
+          <w:lang w:bidi="he-IL"/>
+        </w:rPr>
+      </w:pPr>
+      <w:r>
+        <w:rPr>
+          <w:rFonts w:asciiTheme="majorBidi" w:hAnsiTheme="majorBidi" w:cstheme="majorBidi"/>
+          <w:b/>
+          <w:bCs/>
+          <w:lang w:bidi="he-IL"/>
+        </w:rPr>
+        <w:t xml:space="preserve"> </w:t>
+      </w:r>
+    </w:p>
+    <w:p>
+      <w:pPr>
+        <w:pStyle w:val="ListParagraph"/>
+        <w:numPr>
+          <w:ilvl w:val="0"/>
+          <w:numId w:val="2"/>
+        </w:numPr>
+        <w:rPr>
+          <w:rFonts w:asciiTheme="majorBidi" w:hAnsiTheme="majorBidi" w:cstheme="majorBidi"/>
+          <w:lang w:bidi="he-IL"/>
+        </w:rPr>
+      </w:pPr>
+      <w:r>
+        <w:rPr>
+          <w:rFonts w:asciiTheme="majorBidi" w:hAnsiTheme="majorBidi" w:cstheme="majorBidi"/>
+          <w:b/>
+          <w:bCs/>
+          <w:lang w:bidi="he-IL"/>
+        </w:rPr>
+        <w:t xml:space="preserve"> </w:t>
+      </w:r>
+    </w:p>
+    <w:p>
+      <w:pPr>
+        <w:pStyle w:val="ListParagraph"/>
+        <w:numPr>
+          <w:ilvl w:val="0"/>
+          <w:numId w:val="2"/>
+        </w:numPr>
+        <w:rPr>
+          <w:rFonts w:asciiTheme="majorBidi" w:hAnsiTheme="majorBidi" w:cstheme="majorBidi"/>
+          <w:lang w:bidi="he-IL"/>
+        </w:rPr>
+      </w:pPr>
+      <w:r>
+        <w:rPr>
+          <w:rFonts w:asciiTheme="majorBidi" w:hAnsiTheme="majorBidi" w:cstheme="majorBidi"/>
+          <w:b/>
+          <w:bCs/>
+          <w:lang w:bidi="he-IL"/>
+        </w:rPr>
+        <w:t xml:space="preserve"> </w:t>
+      </w:r>
+    </w:p>
+    <w:p>
+      <w:pPr>
+        <w:pStyle w:val="ListParagraph"/>
+        <w:numPr>
+          <w:ilvl w:val="0"/>
+          <w:numId w:val="2"/>
+        </w:numPr>
+        <w:rPr>
+          <w:rFonts w:asciiTheme="majorBidi" w:hAnsiTheme="majorBidi" w:cstheme="majorBidi"/>
+          <w:lang w:bidi="he-IL"/>
+        </w:rPr>
+      </w:pPr>
+      <w:r>
+        <w:rPr>
+          <w:rFonts w:asciiTheme="majorBidi" w:hAnsiTheme="majorBidi" w:cstheme="majorBidi"/>
+          <w:b/>
+          <w:bCs/>
+          <w:lang w:bidi="he-IL"/>
+        </w:rPr>
+        <w:t xml:space="preserve"> </w:t>
+      </w:r>
+    </w:p>
+    <w:p>
+      <w:pPr>
+        <w:pStyle w:val="ListParagraph"/>
+        <w:numPr>
+          <w:ilvl w:val="0"/>
+          <w:numId w:val="2"/>
+        </w:numPr>
+        <w:rPr>
+          <w:rFonts w:asciiTheme="majorBidi" w:hAnsiTheme="majorBidi" w:cstheme="majorBidi"/>
+          <w:lang w:bidi="he-IL"/>
+        </w:rPr>
+      </w:pPr>
+      <w:r>
+        <w:rPr>
+          <w:rFonts w:asciiTheme="majorBidi" w:hAnsiTheme="majorBidi" w:cstheme="majorBidi"/>
+          <w:b/>
+          <w:bCs/>
+          <w:lang w:bidi="he-IL"/>
+        </w:rPr>
+        <w:t xml:space="preserve"> </w:t>
+      </w:r>
+    </w:p>
+    <w:p>
+      <w:pPr>
+        <w:pStyle w:val="ListParagraph"/>
+        <w:numPr>
+          <w:ilvl w:val="0"/>
+          <w:numId w:val="2"/>
+        </w:numPr>
+        <w:rPr>
+          <w:rFonts w:asciiTheme="majorBidi" w:hAnsiTheme="majorBidi" w:cstheme="majorBidi"/>
+          <w:lang w:bidi="he-IL"/>
+        </w:rPr>
+      </w:pPr>
+      <w:r>
+        <w:rPr>
+          <w:rFonts w:asciiTheme="majorBidi" w:hAnsiTheme="majorBidi" w:cstheme="majorBidi"/>
+          <w:b/>
+          <w:bCs/>
+          <w:lang w:bidi="he-IL"/>
+        </w:rPr>
+        <w:t xml:space="preserve"> </w:t>
+      </w:r>
+    </w:p>
+    <w:p>
+      <w:pPr>
+        <w:pStyle w:val="ListParagraph"/>
+        <w:numPr>
+          <w:ilvl w:val="0"/>
+          <w:numId w:val="2"/>
+        </w:numPr>
+        <w:rPr>
+          <w:rFonts w:asciiTheme="majorBidi" w:hAnsiTheme="majorBidi" w:cstheme="majorBidi"/>
+          <w:lang w:bidi="he-IL"/>
+        </w:rPr>
+      </w:pPr>
+      <w:r>
+        <w:rPr>
+          <w:rFonts w:asciiTheme="majorBidi" w:hAnsiTheme="majorBidi" w:cstheme="majorBidi"/>
+          <w:b/>
+          <w:bCs/>
+          <w:lang w:bidi="he-IL"/>
+        </w:rPr>
+        <w:t xml:space="preserve"> </w:t>
+      </w:r>
+    </w:p>
+    <w:p>
+      <w:pPr>
+        <w:pStyle w:val="ListParagraph"/>
+        <w:numPr>
+          <w:ilvl w:val="0"/>
+          <w:numId w:val="2"/>
+        </w:numPr>
+        <w:rPr>
+          <w:rFonts w:asciiTheme="majorBidi" w:hAnsiTheme="majorBidi" w:cstheme="majorBidi"/>
+          <w:lang w:bidi="he-IL"/>
+        </w:rPr>
+      </w:pPr>
+      <w:r>
+        <w:rPr>
+          <w:rFonts w:asciiTheme="majorBidi" w:hAnsiTheme="majorBidi" w:cstheme="majorBidi"/>
+          <w:b/>
+          <w:bCs/>
+          <w:lang w:bidi="he-IL"/>
+        </w:rPr>
+        <w:t xml:space="preserve"> </w:t>
+      </w:r>
+    </w:p>
+    <w:p>
+      <w:pPr>
+        <w:pStyle w:val="ListParagraph"/>
+        <w:numPr>
+          <w:ilvl w:val="0"/>
+          <w:numId w:val="2"/>
+        </w:numPr>
+        <w:rPr>
+          <w:rFonts w:asciiTheme="majorBidi" w:hAnsiTheme="majorBidi" w:cstheme="majorBidi"/>
+          <w:lang w:bidi="he-IL"/>
+        </w:rPr>
+      </w:pPr>
+      <w:r>
+        <w:rPr>
+          <w:rFonts w:asciiTheme="majorBidi" w:hAnsiTheme="majorBidi" w:cstheme="majorBidi"/>
+          <w:b/>
+          <w:bCs/>
+          <w:lang w:bidi="he-IL"/>
+        </w:rPr>
+        <w:t xml:space="preserve"> </w:t>
+      </w:r>
+    </w:p>
+    <w:p>
+      <w:pPr>
+        <w:pStyle w:val="ListParagraph"/>
+        <w:numPr>
+          <w:ilvl w:val="0"/>
+          <w:numId w:val="2"/>
+        </w:numPr>
+        <w:rPr>
+          <w:rFonts w:asciiTheme="majorBidi" w:hAnsiTheme="majorBidi" w:cstheme="majorBidi"/>
+          <w:lang w:bidi="he-IL"/>
+        </w:rPr>
+      </w:pPr>
+      <w:r>
+        <w:rPr>
+          <w:rFonts w:asciiTheme="majorBidi" w:hAnsiTheme="majorBidi" w:cstheme="majorBidi"/>
+          <w:b/>
+          <w:bCs/>
           <w:lang w:bidi="he-IL"/>
         </w:rPr>
         <w:t xml:space="preserve"> </w:t>

</xml_diff>

<commit_message>
Did the filtering challenge almost finished convolution chapter
</commit_message>
<xml_diff>
--- a/signal proc stuff to remember.docx
+++ b/signal proc stuff to remember.docx
@@ -87,7 +87,7 @@
           <v:shape id="_x0000_i1025" type="#_x0000_t75" style="width:99.6pt;height:33.65pt" o:ole="">
             <v:imagedata r:id="rId5" o:title=""/>
           </v:shape>
-          <o:OLEObject Type="Embed" ProgID="Equation.DSMT4" ShapeID="_x0000_i1025" DrawAspect="Content" ObjectID="_1701363556" r:id="rId6"/>
+          <o:OLEObject Type="Embed" ProgID="Equation.DSMT4" ShapeID="_x0000_i1025" DrawAspect="Content" ObjectID="_1702576544" r:id="rId6"/>
         </w:object>
       </w:r>
     </w:p>
@@ -181,7 +181,7 @@
           <v:shape id="_x0000_i1026" type="#_x0000_t75" style="width:123.9pt;height:38.35pt" o:ole="">
             <v:imagedata r:id="rId7" o:title=""/>
           </v:shape>
-          <o:OLEObject Type="Embed" ProgID="Equation.DSMT4" ShapeID="_x0000_i1026" DrawAspect="Content" ObjectID="_1701363557" r:id="rId8"/>
+          <o:OLEObject Type="Embed" ProgID="Equation.DSMT4" ShapeID="_x0000_i1026" DrawAspect="Content" ObjectID="_1702576545" r:id="rId8"/>
         </w:object>
       </w:r>
     </w:p>
@@ -268,7 +268,7 @@
           <v:shape id="_x0000_i1027" type="#_x0000_t75" style="width:80.4pt;height:21.95pt" o:ole="">
             <v:imagedata r:id="rId9" o:title=""/>
           </v:shape>
-          <o:OLEObject Type="Embed" ProgID="Equation.DSMT4" ShapeID="_x0000_i1027" DrawAspect="Content" ObjectID="_1701363558" r:id="rId10"/>
+          <o:OLEObject Type="Embed" ProgID="Equation.DSMT4" ShapeID="_x0000_i1027" DrawAspect="Content" ObjectID="_1702576546" r:id="rId10"/>
         </w:object>
       </w:r>
     </w:p>
@@ -749,7 +749,7 @@
           <v:shape id="_x0000_i1028" type="#_x0000_t75" style="width:95.85pt;height:54.25pt" o:ole="">
             <v:imagedata r:id="rId11" o:title=""/>
           </v:shape>
-          <o:OLEObject Type="Embed" ProgID="Equation.DSMT4" ShapeID="_x0000_i1028" DrawAspect="Content" ObjectID="_1701363559" r:id="rId12"/>
+          <o:OLEObject Type="Embed" ProgID="Equation.DSMT4" ShapeID="_x0000_i1028" DrawAspect="Content" ObjectID="_1702576547" r:id="rId12"/>
         </w:object>
       </w:r>
     </w:p>
@@ -947,7 +947,7 @@
           <v:shape id="_x0000_i1029" type="#_x0000_t75" style="width:90.7pt;height:42.1pt" o:ole="">
             <v:imagedata r:id="rId13" o:title=""/>
           </v:shape>
-          <o:OLEObject Type="Embed" ProgID="Equation.DSMT4" ShapeID="_x0000_i1029" DrawAspect="Content" ObjectID="_1701363560" r:id="rId14"/>
+          <o:OLEObject Type="Embed" ProgID="Equation.DSMT4" ShapeID="_x0000_i1029" DrawAspect="Content" ObjectID="_1702576548" r:id="rId14"/>
         </w:object>
       </w:r>
     </w:p>
@@ -2775,10 +2775,10 @@
           <w:lang w:bidi="he-IL"/>
         </w:rPr>
         <w:object w:dxaOrig="1460" w:dyaOrig="660" w14:anchorId="1642E093">
-          <v:shape id="_x0000_i1032" type="#_x0000_t75" style="width:72.95pt;height:33.2pt" o:ole="">
+          <v:shape id="_x0000_i1030" type="#_x0000_t75" style="width:72.95pt;height:33.2pt" o:ole="">
             <v:imagedata r:id="rId15" o:title=""/>
           </v:shape>
-          <o:OLEObject Type="Embed" ProgID="Equation.DSMT4" ShapeID="_x0000_i1032" DrawAspect="Content" ObjectID="_1701363561" r:id="rId16"/>
+          <o:OLEObject Type="Embed" ProgID="Equation.DSMT4" ShapeID="_x0000_i1030" DrawAspect="Content" ObjectID="_1702576549" r:id="rId16"/>
         </w:object>
       </w:r>
       <w:r>
@@ -3097,10 +3097,10 @@
           <w:lang w:bidi="he-IL"/>
         </w:rPr>
         <w:object w:dxaOrig="6120" w:dyaOrig="800" w14:anchorId="6723575F">
-          <v:shape id="_x0000_i1043" type="#_x0000_t75" style="width:306.25pt;height:40.2pt" o:ole="">
+          <v:shape id="_x0000_i1031" type="#_x0000_t75" style="width:306.25pt;height:40.2pt" o:ole="">
             <v:imagedata r:id="rId17" o:title=""/>
           </v:shape>
-          <o:OLEObject Type="Embed" ProgID="Equation.DSMT4" ShapeID="_x0000_i1043" DrawAspect="Content" ObjectID="_1701363562" r:id="rId18"/>
+          <o:OLEObject Type="Embed" ProgID="Equation.DSMT4" ShapeID="_x0000_i1031" DrawAspect="Content" ObjectID="_1702576550" r:id="rId18"/>
         </w:object>
       </w:r>
     </w:p>
@@ -3126,10 +3126,10 @@
           <w:lang w:bidi="he-IL"/>
         </w:rPr>
         <w:object w:dxaOrig="240" w:dyaOrig="320" w14:anchorId="1C59F183">
-          <v:shape id="_x0000_i1047" type="#_x0000_t75" style="width:12.15pt;height:15.9pt" o:ole="">
+          <v:shape id="_x0000_i1032" type="#_x0000_t75" style="width:12.15pt;height:15.9pt" o:ole="">
             <v:imagedata r:id="rId19" o:title=""/>
           </v:shape>
-          <o:OLEObject Type="Embed" ProgID="Equation.DSMT4" ShapeID="_x0000_i1047" DrawAspect="Content" ObjectID="_1701363563" r:id="rId20"/>
+          <o:OLEObject Type="Embed" ProgID="Equation.DSMT4" ShapeID="_x0000_i1032" DrawAspect="Content" ObjectID="_1702576551" r:id="rId20"/>
         </w:object>
       </w:r>
       <w:r>
@@ -3173,7 +3173,7 @@
           <w:bCs/>
           <w:lang w:bidi="he-IL"/>
         </w:rPr>
-        <w:t xml:space="preserve"> </w:t>
+        <w:t>Convolution:</w:t>
       </w:r>
     </w:p>
     <w:p>
@@ -3191,8 +3191,34 @@
       <w:r>
         <w:rPr>
           <w:rFonts w:asciiTheme="majorBidi" w:hAnsiTheme="majorBidi" w:cstheme="majorBidi"/>
-          <w:b/>
-          <w:bCs/>
+          <w:lang w:bidi="he-IL"/>
+        </w:rPr>
+        <w:t xml:space="preserve">The length of the convolution result is the </w:t>
+      </w:r>
+      <w:r>
+        <w:rPr>
+          <w:rFonts w:asciiTheme="majorBidi" w:hAnsiTheme="majorBidi" w:cstheme="majorBidi"/>
+          <w:lang w:bidi="he-IL"/>
+        </w:rPr>
+        <w:t>length</w:t>
+      </w:r>
+      <w:r>
+        <w:rPr>
+          <w:rFonts w:asciiTheme="majorBidi" w:hAnsiTheme="majorBidi" w:cstheme="majorBidi"/>
+          <w:lang w:bidi="he-IL"/>
+        </w:rPr>
+        <w:t xml:space="preserve"> of the signal plus the length of the </w:t>
+      </w:r>
+      <w:r>
+        <w:rPr>
+          <w:rFonts w:asciiTheme="majorBidi" w:hAnsiTheme="majorBidi" w:cstheme="majorBidi"/>
+          <w:lang w:bidi="he-IL"/>
+        </w:rPr>
+        <w:t>convolution kernel minus one.</w:t>
+      </w:r>
+      <w:r>
+        <w:rPr>
+          <w:rFonts w:asciiTheme="majorBidi" w:hAnsiTheme="majorBidi" w:cstheme="majorBidi"/>
           <w:lang w:bidi="he-IL"/>
         </w:rPr>
         <w:t xml:space="preserve"> </w:t>
@@ -3213,11 +3239,131 @@
       <w:r>
         <w:rPr>
           <w:rFonts w:asciiTheme="majorBidi" w:hAnsiTheme="majorBidi" w:cstheme="majorBidi"/>
+          <w:lang w:bidi="he-IL"/>
+        </w:rPr>
+        <w:t xml:space="preserve">When doing a </w:t>
+      </w:r>
+      <w:r>
+        <w:rPr>
+          <w:rFonts w:asciiTheme="majorBidi" w:hAnsiTheme="majorBidi" w:cstheme="majorBidi"/>
+          <w:lang w:bidi="he-IL"/>
+        </w:rPr>
+        <w:t>convolution,</w:t>
+      </w:r>
+      <w:r>
+        <w:rPr>
+          <w:rFonts w:asciiTheme="majorBidi" w:hAnsiTheme="majorBidi" w:cstheme="majorBidi"/>
+          <w:lang w:bidi="he-IL"/>
+        </w:rPr>
+        <w:t xml:space="preserve"> we should flip the </w:t>
+      </w:r>
+      <w:r>
+        <w:rPr>
+          <w:rFonts w:asciiTheme="majorBidi" w:hAnsiTheme="majorBidi" w:cstheme="majorBidi"/>
+          <w:lang w:bidi="he-IL"/>
+        </w:rPr>
+        <w:t>kernel before applying.</w:t>
+      </w:r>
+      <w:r>
+        <w:rPr>
+          <w:rFonts w:asciiTheme="majorBidi" w:hAnsiTheme="majorBidi" w:cstheme="majorBidi"/>
+          <w:lang w:bidi="he-IL"/>
+        </w:rPr>
+        <w:t xml:space="preserve">it is flipped because </w:t>
+      </w:r>
+      <w:r>
+        <w:rPr>
+          <w:rFonts w:asciiTheme="majorBidi" w:hAnsiTheme="majorBidi" w:cstheme="majorBidi"/>
+          <w:lang w:bidi="he-IL"/>
+        </w:rPr>
+        <w:t>convolution theorem says so but also</w:t>
+      </w:r>
+      <w:r>
+        <w:rPr>
+          <w:rFonts w:asciiTheme="majorBidi" w:hAnsiTheme="majorBidi" w:cstheme="majorBidi"/>
+          <w:lang w:bidi="he-IL"/>
+        </w:rPr>
+        <w:t>, when you flip, then the convolution with an impulse response function of a system gives you the response of that system. If you don't flip, the response comes out backwards.</w:t>
+      </w:r>
+    </w:p>
+    <w:p>
+      <w:pPr>
+        <w:pStyle w:val="ListParagraph"/>
+        <w:numPr>
+          <w:ilvl w:val="0"/>
+          <w:numId w:val="2"/>
+        </w:numPr>
+        <w:rPr>
+          <w:rFonts w:asciiTheme="majorBidi" w:hAnsiTheme="majorBidi" w:cstheme="majorBidi"/>
+          <w:lang w:bidi="he-IL"/>
+        </w:rPr>
+      </w:pPr>
+      <w:r>
+        <w:rPr>
+          <w:rFonts w:asciiTheme="majorBidi" w:hAnsiTheme="majorBidi" w:cstheme="majorBidi"/>
+          <w:b/>
+          <w:bCs/>
+          <w:lang w:bidi="he-IL"/>
+        </w:rPr>
+        <w:t xml:space="preserve">Instead of convolution in the time domain we can </w:t>
+      </w:r>
+      <w:r>
+        <w:rPr>
+          <w:rFonts w:asciiTheme="majorBidi" w:hAnsiTheme="majorBidi" w:cstheme="majorBidi"/>
+          <w:b/>
+          <w:bCs/>
+          <w:lang w:bidi="he-IL"/>
+        </w:rPr>
+        <w:t>transform both signal and kernel to the frequency domain and multiply them. This is the co</w:t>
+      </w:r>
+      <w:r>
+        <w:rPr>
+          <w:rFonts w:asciiTheme="majorBidi" w:hAnsiTheme="majorBidi" w:cstheme="majorBidi"/>
+          <w:b/>
+          <w:bCs/>
+          <w:lang w:bidi="he-IL"/>
+        </w:rPr>
+        <w:t>nvolution theorem.</w:t>
+      </w:r>
+    </w:p>
+    <w:p>
+      <w:pPr>
+        <w:pStyle w:val="ListParagraph"/>
+        <w:numPr>
+          <w:ilvl w:val="0"/>
+          <w:numId w:val="2"/>
+        </w:numPr>
+        <w:rPr>
+          <w:rFonts w:asciiTheme="majorBidi" w:hAnsiTheme="majorBidi" w:cstheme="majorBidi"/>
+          <w:lang w:bidi="he-IL"/>
+        </w:rPr>
+      </w:pPr>
+      <w:r>
+        <w:rPr>
+          <w:rFonts w:asciiTheme="majorBidi" w:hAnsiTheme="majorBidi" w:cstheme="majorBidi"/>
           <w:b/>
           <w:bCs/>
           <w:lang w:bidi="he-IL"/>
         </w:rPr>
         <w:t xml:space="preserve"> </w:t>
+      </w:r>
+      <w:r>
+        <w:rPr>
+          <w:rFonts w:asciiTheme="majorBidi" w:hAnsiTheme="majorBidi" w:cstheme="majorBidi"/>
+          <w:b/>
+          <w:bCs/>
+          <w:lang w:bidi="he-IL"/>
+        </w:rPr>
+        <w:t xml:space="preserve">Convolution with time domain gaussian gives a </w:t>
+      </w:r>
+      <w:r>
+        <w:rPr>
+          <w:rFonts w:asciiTheme="majorBidi" w:hAnsiTheme="majorBidi" w:cstheme="majorBidi"/>
+          <w:b/>
+          <w:bCs/>
+          <w:lang w:bidi="he-IL"/>
+        </w:rPr>
+        <w:t>smoothing filter. Convolution with a frequency domain gaussian gives a narrowband filter.</w:t>
       </w:r>
     </w:p>
     <w:p>

</xml_diff>

<commit_message>
Update signal proc stuff to remember.docx
</commit_message>
<xml_diff>
--- a/signal proc stuff to remember.docx
+++ b/signal proc stuff to remember.docx
@@ -84,10 +84,10 @@
             <v:path o:extrusionok="f" gradientshapeok="t" o:connecttype="rect"/>
             <o:lock v:ext="edit" aspectratio="t"/>
           </v:shapetype>
-          <v:shape id="_x0000_i1025" type="#_x0000_t75" style="width:99.5pt;height:33.5pt" o:ole="">
+          <v:shape id="_x0000_i1025" type="#_x0000_t75" style="width:99.75pt;height:33.75pt" o:ole="">
             <v:imagedata r:id="rId5" o:title=""/>
           </v:shape>
-          <o:OLEObject Type="Embed" ProgID="Equation.DSMT4" ShapeID="_x0000_i1025" DrawAspect="Content" ObjectID="_1702656536" r:id="rId6"/>
+          <o:OLEObject Type="Embed" ProgID="Equation.DSMT4" ShapeID="_x0000_i1025" DrawAspect="Content" ObjectID="_1704098441" r:id="rId6"/>
         </w:object>
       </w:r>
     </w:p>
@@ -178,10 +178,10 @@
           <w:lang w:bidi="he-IL"/>
         </w:rPr>
         <w:object w:dxaOrig="2480" w:dyaOrig="760" w14:anchorId="26E955B3">
-          <v:shape id="_x0000_i1026" type="#_x0000_t75" style="width:124pt;height:38.5pt" o:ole="">
+          <v:shape id="_x0000_i1026" type="#_x0000_t75" style="width:123.75pt;height:38.25pt" o:ole="">
             <v:imagedata r:id="rId7" o:title=""/>
           </v:shape>
-          <o:OLEObject Type="Embed" ProgID="Equation.DSMT4" ShapeID="_x0000_i1026" DrawAspect="Content" ObjectID="_1702656537" r:id="rId8"/>
+          <o:OLEObject Type="Embed" ProgID="Equation.DSMT4" ShapeID="_x0000_i1026" DrawAspect="Content" ObjectID="_1704098442" r:id="rId8"/>
         </w:object>
       </w:r>
     </w:p>
@@ -265,10 +265,10 @@
           <w:lang w:bidi="he-IL"/>
         </w:rPr>
         <w:object w:dxaOrig="1600" w:dyaOrig="440" w14:anchorId="0677E668">
-          <v:shape id="_x0000_i1027" type="#_x0000_t75" style="width:80.5pt;height:22pt" o:ole="">
+          <v:shape id="_x0000_i1027" type="#_x0000_t75" style="width:80.25pt;height:21.75pt" o:ole="">
             <v:imagedata r:id="rId9" o:title=""/>
           </v:shape>
-          <o:OLEObject Type="Embed" ProgID="Equation.DSMT4" ShapeID="_x0000_i1027" DrawAspect="Content" ObjectID="_1702656538" r:id="rId10"/>
+          <o:OLEObject Type="Embed" ProgID="Equation.DSMT4" ShapeID="_x0000_i1027" DrawAspect="Content" ObjectID="_1704098443" r:id="rId10"/>
         </w:object>
       </w:r>
     </w:p>
@@ -746,10 +746,10 @@
           <w:lang w:bidi="he-IL"/>
         </w:rPr>
         <w:object w:dxaOrig="1920" w:dyaOrig="1080" w14:anchorId="6EC5D8F0">
-          <v:shape id="_x0000_i1028" type="#_x0000_t75" style="width:96pt;height:54.5pt" o:ole="">
+          <v:shape id="_x0000_i1028" type="#_x0000_t75" style="width:96pt;height:54.75pt" o:ole="">
             <v:imagedata r:id="rId11" o:title=""/>
           </v:shape>
-          <o:OLEObject Type="Embed" ProgID="Equation.DSMT4" ShapeID="_x0000_i1028" DrawAspect="Content" ObjectID="_1702656539" r:id="rId12"/>
+          <o:OLEObject Type="Embed" ProgID="Equation.DSMT4" ShapeID="_x0000_i1028" DrawAspect="Content" ObjectID="_1704098444" r:id="rId12"/>
         </w:object>
       </w:r>
     </w:p>
@@ -944,10 +944,10 @@
           <w:lang w:bidi="he-IL"/>
         </w:rPr>
         <w:object w:dxaOrig="1820" w:dyaOrig="840" w14:anchorId="15DCA5F0">
-          <v:shape id="_x0000_i1029" type="#_x0000_t75" style="width:90.5pt;height:42pt" o:ole="">
+          <v:shape id="_x0000_i1029" type="#_x0000_t75" style="width:90.75pt;height:42pt" o:ole="">
             <v:imagedata r:id="rId13" o:title=""/>
           </v:shape>
-          <o:OLEObject Type="Embed" ProgID="Equation.DSMT4" ShapeID="_x0000_i1029" DrawAspect="Content" ObjectID="_1702656540" r:id="rId14"/>
+          <o:OLEObject Type="Embed" ProgID="Equation.DSMT4" ShapeID="_x0000_i1029" DrawAspect="Content" ObjectID="_1704098445" r:id="rId14"/>
         </w:object>
       </w:r>
     </w:p>
@@ -2775,10 +2775,10 @@
           <w:lang w:bidi="he-IL"/>
         </w:rPr>
         <w:object w:dxaOrig="1460" w:dyaOrig="660" w14:anchorId="1642E093">
-          <v:shape id="_x0000_i1030" type="#_x0000_t75" style="width:73pt;height:33pt" o:ole="">
+          <v:shape id="_x0000_i1030" type="#_x0000_t75" style="width:72.75pt;height:33pt" o:ole="">
             <v:imagedata r:id="rId15" o:title=""/>
           </v:shape>
-          <o:OLEObject Type="Embed" ProgID="Equation.DSMT4" ShapeID="_x0000_i1030" DrawAspect="Content" ObjectID="_1702656541" r:id="rId16"/>
+          <o:OLEObject Type="Embed" ProgID="Equation.DSMT4" ShapeID="_x0000_i1030" DrawAspect="Content" ObjectID="_1704098446" r:id="rId16"/>
         </w:object>
       </w:r>
       <w:r>
@@ -3097,10 +3097,10 @@
           <w:lang w:bidi="he-IL"/>
         </w:rPr>
         <w:object w:dxaOrig="6120" w:dyaOrig="800" w14:anchorId="6723575F">
-          <v:shape id="_x0000_i1031" type="#_x0000_t75" style="width:306.5pt;height:40pt" o:ole="">
+          <v:shape id="_x0000_i1031" type="#_x0000_t75" style="width:306.75pt;height:39.75pt" o:ole="">
             <v:imagedata r:id="rId17" o:title=""/>
           </v:shape>
-          <o:OLEObject Type="Embed" ProgID="Equation.DSMT4" ShapeID="_x0000_i1031" DrawAspect="Content" ObjectID="_1702656542" r:id="rId18"/>
+          <o:OLEObject Type="Embed" ProgID="Equation.DSMT4" ShapeID="_x0000_i1031" DrawAspect="Content" ObjectID="_1704098447" r:id="rId18"/>
         </w:object>
       </w:r>
     </w:p>
@@ -3126,10 +3126,10 @@
           <w:lang w:bidi="he-IL"/>
         </w:rPr>
         <w:object w:dxaOrig="240" w:dyaOrig="320" w14:anchorId="1C59F183">
-          <v:shape id="_x0000_i1032" type="#_x0000_t75" style="width:12pt;height:16pt" o:ole="">
+          <v:shape id="_x0000_i1032" type="#_x0000_t75" style="width:12pt;height:15.75pt" o:ole="">
             <v:imagedata r:id="rId19" o:title=""/>
           </v:shape>
-          <o:OLEObject Type="Embed" ProgID="Equation.DSMT4" ShapeID="_x0000_i1032" DrawAspect="Content" ObjectID="_1702656543" r:id="rId20"/>
+          <o:OLEObject Type="Embed" ProgID="Equation.DSMT4" ShapeID="_x0000_i1032" DrawAspect="Content" ObjectID="_1704098448" r:id="rId20"/>
         </w:object>
       </w:r>
       <w:r>
@@ -3402,10 +3402,10 @@
           <w:lang w:bidi="he-IL"/>
         </w:rPr>
         <w:object w:dxaOrig="1400" w:dyaOrig="1280" w14:anchorId="532F8428">
-          <v:shape id="_x0000_i1040" type="#_x0000_t75" style="width:70pt;height:64pt" o:ole="">
+          <v:shape id="_x0000_i1033" type="#_x0000_t75" style="width:69.75pt;height:63.75pt" o:ole="">
             <v:imagedata r:id="rId21" o:title=""/>
           </v:shape>
-          <o:OLEObject Type="Embed" ProgID="Equation.DSMT4" ShapeID="_x0000_i1040" DrawAspect="Content" ObjectID="_1702656544" r:id="rId22"/>
+          <o:OLEObject Type="Embed" ProgID="Equation.DSMT4" ShapeID="_x0000_i1033" DrawAspect="Content" ObjectID="_1704098449" r:id="rId22"/>
         </w:object>
       </w:r>
     </w:p>
@@ -3472,6 +3472,23 @@
     </w:p>
     <w:p>
       <w:pPr>
+        <w:rPr>
+          <w:rFonts w:asciiTheme="majorBidi" w:hAnsiTheme="majorBidi" w:cstheme="majorBidi"/>
+          <w:lang w:bidi="he-IL"/>
+        </w:rPr>
+      </w:pPr>
+      <w:r>
+        <w:rPr>
+          <w:rFonts w:asciiTheme="majorBidi" w:hAnsiTheme="majorBidi" w:cstheme="majorBidi"/>
+          <w:b/>
+          <w:bCs/>
+          <w:lang w:bidi="he-IL"/>
+        </w:rPr>
+        <w:t>Wavlets:</w:t>
+      </w:r>
+    </w:p>
+    <w:p>
+      <w:pPr>
         <w:pStyle w:val="ListParagraph"/>
         <w:numPr>
           <w:ilvl w:val="0"/>
@@ -3489,6 +3506,15 @@
           <w:bCs/>
           <w:lang w:bidi="he-IL"/>
         </w:rPr>
+        <w:t>Wavelets starts and ends at zero amplitude and the integral over them have to be zero.</w:t>
+      </w:r>
+      <w:r>
+        <w:rPr>
+          <w:rFonts w:asciiTheme="majorBidi" w:hAnsiTheme="majorBidi" w:cstheme="majorBidi"/>
+          <w:b/>
+          <w:bCs/>
+          <w:lang w:bidi="he-IL"/>
+        </w:rPr>
         <w:t xml:space="preserve"> </w:t>
       </w:r>
     </w:p>
@@ -3513,6 +3539,27 @@
         </w:rPr>
         <w:t xml:space="preserve"> </w:t>
       </w:r>
+      <w:r>
+        <w:rPr>
+          <w:rFonts w:asciiTheme="majorBidi" w:hAnsiTheme="majorBidi" w:cstheme="majorBidi"/>
+          <w:lang w:bidi="he-IL"/>
+        </w:rPr>
+        <w:t xml:space="preserve">Wavelets are mainly useful for </w:t>
+      </w:r>
+      <w:r>
+        <w:rPr>
+          <w:rFonts w:asciiTheme="majorBidi" w:hAnsiTheme="majorBidi" w:cstheme="majorBidi"/>
+          <w:lang w:bidi="he-IL"/>
+        </w:rPr>
+        <w:t>filtering (time-frequency analysis) and feature detection (pattern matching)</w:t>
+      </w:r>
+      <w:r>
+        <w:rPr>
+          <w:rFonts w:asciiTheme="majorBidi" w:hAnsiTheme="majorBidi" w:cstheme="majorBidi"/>
+          <w:lang w:bidi="he-IL"/>
+        </w:rPr>
+        <w:t>.</w:t>
+      </w:r>
     </w:p>
     <w:p>
       <w:pPr>
@@ -3533,7 +3580,7 @@
           <w:bCs/>
           <w:lang w:bidi="he-IL"/>
         </w:rPr>
-        <w:t xml:space="preserve"> </w:t>
+        <w:t>We want wavelet to be centered around zero.</w:t>
       </w:r>
     </w:p>
     <w:p>
@@ -3551,6 +3598,20 @@
       <w:r>
         <w:rPr>
           <w:rFonts w:asciiTheme="majorBidi" w:hAnsiTheme="majorBidi" w:cstheme="majorBidi"/>
+          <w:lang w:bidi="he-IL"/>
+        </w:rPr>
+        <w:t>Morlet wavelets are useful because they are a gaussian on the frequency domain</w:t>
+      </w:r>
+      <w:r>
+        <w:rPr>
+          <w:rFonts w:asciiTheme="majorBidi" w:hAnsiTheme="majorBidi" w:cstheme="majorBidi"/>
+          <w:lang w:bidi="he-IL"/>
+        </w:rPr>
+        <w:t xml:space="preserve"> – narrow band filter!</w:t>
+      </w:r>
+      <w:r>
+        <w:rPr>
+          <w:rFonts w:asciiTheme="majorBidi" w:hAnsiTheme="majorBidi" w:cstheme="majorBidi"/>
           <w:b/>
           <w:bCs/>
           <w:lang w:bidi="he-IL"/>
@@ -3573,11 +3634,16 @@
       <w:r>
         <w:rPr>
           <w:rFonts w:asciiTheme="majorBidi" w:hAnsiTheme="majorBidi" w:cstheme="majorBidi"/>
-          <w:b/>
-          <w:bCs/>
-          <w:lang w:bidi="he-IL"/>
-        </w:rPr>
-        <w:t xml:space="preserve"> </w:t>
+          <w:lang w:bidi="he-IL"/>
+        </w:rPr>
+        <w:t>Haar wavelet</w:t>
+      </w:r>
+      <w:r>
+        <w:rPr>
+          <w:rFonts w:asciiTheme="majorBidi" w:hAnsiTheme="majorBidi" w:cstheme="majorBidi"/>
+          <w:lang w:bidi="he-IL"/>
+        </w:rPr>
+        <w:t xml:space="preserve"> can be useful as an edge detector in the time domain.</w:t>
       </w:r>
     </w:p>
     <w:p>
@@ -3595,11 +3661,92 @@
       <w:r>
         <w:rPr>
           <w:rFonts w:asciiTheme="majorBidi" w:hAnsiTheme="majorBidi" w:cstheme="majorBidi"/>
-          <w:b/>
-          <w:bCs/>
-          <w:lang w:bidi="he-IL"/>
-        </w:rPr>
-        <w:t xml:space="preserve"> </w:t>
+          <w:lang w:bidi="he-IL"/>
+        </w:rPr>
+        <w:t xml:space="preserve">Mexican </w:t>
+      </w:r>
+      <w:r>
+        <w:rPr>
+          <w:rFonts w:asciiTheme="majorBidi" w:hAnsiTheme="majorBidi" w:cstheme="majorBidi"/>
+          <w:lang w:bidi="he-IL"/>
+        </w:rPr>
+        <w:t xml:space="preserve">hat wavelet </w:t>
+      </w:r>
+      <w:r>
+        <w:rPr>
+          <w:rFonts w:asciiTheme="majorBidi" w:hAnsiTheme="majorBidi" w:cstheme="majorBidi"/>
+          <w:lang w:bidi="he-IL"/>
+        </w:rPr>
+        <w:t>is a multiplication of gausian and inverse gausian</w:t>
+      </w:r>
+      <w:r>
+        <w:rPr>
+          <w:rFonts w:asciiTheme="majorBidi" w:hAnsiTheme="majorBidi" w:cstheme="majorBidi"/>
+          <w:lang w:bidi="he-IL"/>
+        </w:rPr>
+        <w:t>. In the grequency domain it also looks a bit like a gaussian.</w:t>
+      </w:r>
+    </w:p>
+    <w:p>
+      <w:pPr>
+        <w:pStyle w:val="ListParagraph"/>
+        <w:numPr>
+          <w:ilvl w:val="0"/>
+          <w:numId w:val="2"/>
+        </w:numPr>
+        <w:rPr>
+          <w:rFonts w:asciiTheme="majorBidi" w:hAnsiTheme="majorBidi" w:cstheme="majorBidi"/>
+          <w:lang w:bidi="he-IL"/>
+        </w:rPr>
+      </w:pPr>
+      <w:r>
+        <w:rPr>
+          <w:rFonts w:asciiTheme="majorBidi" w:hAnsiTheme="majorBidi" w:cstheme="majorBidi"/>
+          <w:lang w:bidi="he-IL"/>
+        </w:rPr>
+        <w:lastRenderedPageBreak/>
+        <w:t xml:space="preserve">Difference of Gaussian </w:t>
+      </w:r>
+      <w:r>
+        <w:rPr>
+          <w:rFonts w:asciiTheme="majorBidi" w:hAnsiTheme="majorBidi" w:cstheme="majorBidi"/>
+          <w:lang w:bidi="he-IL"/>
+        </w:rPr>
+        <w:t xml:space="preserve">(DoG) is almost a Laplacian of a gaussian it is somewhat like a narrowband filter </w:t>
+      </w:r>
+      <w:r>
+        <w:rPr>
+          <w:rFonts w:asciiTheme="majorBidi" w:hAnsiTheme="majorBidi" w:cstheme="majorBidi"/>
+          <w:lang w:bidi="he-IL"/>
+        </w:rPr>
+        <w:t>in the frequency domain.</w:t>
+      </w:r>
+    </w:p>
+    <w:p>
+      <w:pPr>
+        <w:pStyle w:val="ListParagraph"/>
+        <w:numPr>
+          <w:ilvl w:val="0"/>
+          <w:numId w:val="2"/>
+        </w:numPr>
+        <w:rPr>
+          <w:rFonts w:asciiTheme="majorBidi" w:hAnsiTheme="majorBidi" w:cstheme="majorBidi"/>
+          <w:lang w:bidi="he-IL"/>
+        </w:rPr>
+      </w:pPr>
+      <w:r>
+        <w:rPr>
+          <w:rFonts w:asciiTheme="majorBidi" w:hAnsiTheme="majorBidi" w:cstheme="majorBidi"/>
+          <w:lang w:bidi="he-IL"/>
+        </w:rPr>
+        <w:t xml:space="preserve">Lets use the wavelets as kernels to convolve with </w:t>
+      </w:r>
+      <w:r>
+        <w:rPr>
+          <w:rFonts w:asciiTheme="majorBidi" w:hAnsiTheme="majorBidi" w:cstheme="majorBidi"/>
+          <w:lang w:bidi="he-IL"/>
+        </w:rPr>
+        <w:t>time series.</w:t>
       </w:r>
     </w:p>
     <w:p>

</xml_diff>